<commit_message>
added mapVillage.fbx,tga| house1.fbx,tga| road1.fbx,tga
</commit_message>
<xml_diff>
--- a/Proposal/FinalProjectProposal_v3.docx
+++ b/Proposal/FinalProjectProposal_v3.docx
@@ -79,12 +79,28 @@
         </w:rPr>
         <w:tab/>
       </w:r>
-      <w:r>
-        <w:rPr>
-          <w:rFonts w:ascii="Times New Roman" w:hAnsi="Times New Roman" w:cs="Times New Roman"/>
-        </w:rPr>
-        <w:t>Dragos-Mihail Dumitru</w:t>
-      </w:r>
+      <w:proofErr w:type="spellStart"/>
+      <w:r>
+        <w:rPr>
+          <w:rFonts w:ascii="Times New Roman" w:hAnsi="Times New Roman" w:cs="Times New Roman"/>
+        </w:rPr>
+        <w:t>Dragos-Mihail</w:t>
+      </w:r>
+      <w:proofErr w:type="spellEnd"/>
+      <w:r>
+        <w:rPr>
+          <w:rFonts w:ascii="Times New Roman" w:hAnsi="Times New Roman" w:cs="Times New Roman"/>
+        </w:rPr>
+        <w:t xml:space="preserve"> </w:t>
+      </w:r>
+      <w:proofErr w:type="spellStart"/>
+      <w:r>
+        <w:rPr>
+          <w:rFonts w:ascii="Times New Roman" w:hAnsi="Times New Roman" w:cs="Times New Roman"/>
+        </w:rPr>
+        <w:t>Dumitru</w:t>
+      </w:r>
+      <w:proofErr w:type="spellEnd"/>
     </w:p>
     <w:p>
       <w:pPr>
@@ -265,7 +281,25 @@
           <w:sz w:val="24"/>
           <w:szCs w:val="24"/>
         </w:rPr>
-        <w:t xml:space="preserve"> push the player to experiment and explore while trying to adapt and survive in a punishing and cruel world. A key design element for me is to create a strong feeling of fiero through hard and challenging sequences of gameplay that ultimately will greatly pay off. The harder is to succeed, the substantial the prize will be.</w:t>
+        <w:t xml:space="preserve"> push the player to experiment and explore while trying to adapt and survive in a punishing and cruel world. A key design element for me is to create a strong feeling of </w:t>
+      </w:r>
+      <w:proofErr w:type="spellStart"/>
+      <w:r>
+        <w:rPr>
+          <w:rFonts w:ascii="Times New Roman" w:hAnsi="Times New Roman" w:cs="Times New Roman"/>
+          <w:sz w:val="24"/>
+          <w:szCs w:val="24"/>
+        </w:rPr>
+        <w:t>fiero</w:t>
+      </w:r>
+      <w:proofErr w:type="spellEnd"/>
+      <w:r>
+        <w:rPr>
+          <w:rFonts w:ascii="Times New Roman" w:hAnsi="Times New Roman" w:cs="Times New Roman"/>
+          <w:sz w:val="24"/>
+          <w:szCs w:val="24"/>
+        </w:rPr>
+        <w:t xml:space="preserve"> through hard and challenging sequences of gameplay that ultimately will greatly pay off. The harder is to succeed, the substantial the prize will be.</w:t>
       </w:r>
       <w:r>
         <w:rPr>
@@ -383,11 +417,19 @@
         </w:rPr>
         <w:t>). The primary issue is building the audience which I am going to do through Twitter, Facebook and development blog (</w:t>
       </w:r>
-      <w:r>
-        <w:rPr>
-          <w:rFonts w:ascii="Times New Roman" w:hAnsi="Times New Roman" w:cs="Times New Roman"/>
-        </w:rPr>
-        <w:t xml:space="preserve">Chaciej, D. </w:t>
+      <w:proofErr w:type="spellStart"/>
+      <w:r>
+        <w:rPr>
+          <w:rFonts w:ascii="Times New Roman" w:hAnsi="Times New Roman" w:cs="Times New Roman"/>
+        </w:rPr>
+        <w:t>Chaciej</w:t>
+      </w:r>
+      <w:proofErr w:type="spellEnd"/>
+      <w:r>
+        <w:rPr>
+          <w:rFonts w:ascii="Times New Roman" w:hAnsi="Times New Roman" w:cs="Times New Roman"/>
+        </w:rPr>
+        <w:t xml:space="preserve">, D. </w:t>
       </w:r>
       <w:r>
         <w:rPr>
@@ -427,11 +469,19 @@
         </w:rPr>
         <w:t xml:space="preserve">, </w:t>
       </w:r>
-      <w:r>
-        <w:rPr>
-          <w:rFonts w:ascii="Times New Roman" w:hAnsi="Times New Roman" w:cs="Times New Roman"/>
-        </w:rPr>
-        <w:t xml:space="preserve">Hietalahti, J., </w:t>
+      <w:proofErr w:type="spellStart"/>
+      <w:r>
+        <w:rPr>
+          <w:rFonts w:ascii="Times New Roman" w:hAnsi="Times New Roman" w:cs="Times New Roman"/>
+        </w:rPr>
+        <w:t>Hietalahti</w:t>
+      </w:r>
+      <w:proofErr w:type="spellEnd"/>
+      <w:r>
+        <w:rPr>
+          <w:rFonts w:ascii="Times New Roman" w:hAnsi="Times New Roman" w:cs="Times New Roman"/>
+        </w:rPr>
+        <w:t xml:space="preserve">, J., </w:t>
       </w:r>
       <w:r>
         <w:rPr>
@@ -439,163 +489,217 @@
           <w:i/>
           <w:iCs/>
         </w:rPr>
-        <w:t>The Basic Marketing Plan For Indie Games</w:t>
-      </w:r>
-      <w:r>
-        <w:rPr>
-          <w:rFonts w:ascii="Times New Roman" w:hAnsi="Times New Roman" w:cs="Times New Roman"/>
-          <w:sz w:val="24"/>
-          <w:szCs w:val="24"/>
-        </w:rPr>
-        <w:t>).</w:t>
-      </w:r>
-    </w:p>
-    <w:p>
-      <w:pPr>
-        <w:spacing w:after="0"/>
-        <w:ind w:firstLine="720"/>
-        <w:rPr>
-          <w:rFonts w:ascii="Times New Roman" w:hAnsi="Times New Roman" w:cs="Times New Roman"/>
-          <w:sz w:val="24"/>
-          <w:szCs w:val="24"/>
-        </w:rPr>
-      </w:pPr>
-    </w:p>
-    <w:p>
-      <w:pPr>
-        <w:spacing w:after="0"/>
-        <w:ind w:firstLine="720"/>
-        <w:rPr>
-          <w:rFonts w:ascii="Times New Roman" w:hAnsi="Times New Roman" w:cs="Times New Roman"/>
-          <w:b/>
-          <w:sz w:val="24"/>
-          <w:szCs w:val="24"/>
-        </w:rPr>
-      </w:pPr>
-      <w:r>
-        <w:rPr>
-          <w:rFonts w:ascii="Times New Roman" w:hAnsi="Times New Roman" w:cs="Times New Roman"/>
-          <w:b/>
-          <w:sz w:val="24"/>
-          <w:szCs w:val="24"/>
-        </w:rPr>
-        <w:t>Rationale</w:t>
-      </w:r>
-    </w:p>
-    <w:p>
-      <w:pPr>
-        <w:spacing w:after="0"/>
-        <w:ind w:firstLine="720"/>
-        <w:rPr>
-          <w:rFonts w:ascii="Times New Roman" w:hAnsi="Times New Roman" w:cs="Times New Roman"/>
-          <w:sz w:val="24"/>
-          <w:szCs w:val="24"/>
-        </w:rPr>
-      </w:pPr>
-      <w:r>
-        <w:rPr>
-          <w:rFonts w:ascii="Times New Roman" w:hAnsi="Times New Roman" w:cs="Times New Roman"/>
-        </w:rPr>
-        <w:t>The main reason why I considered and RPG game development for my final project is because I always loved the genre. As an example, I have more than fifteen hundred hours spent in the Blizzard’s game, Diablo 3</w:t>
-      </w:r>
-      <w:r>
-        <w:rPr>
-          <w:rFonts w:ascii="Times New Roman" w:hAnsi="Times New Roman" w:cs="Times New Roman"/>
-        </w:rPr>
-        <w:t xml:space="preserve"> alone</w:t>
-      </w:r>
-      <w:r>
-        <w:rPr>
-          <w:rFonts w:ascii="Times New Roman" w:hAnsi="Times New Roman" w:cs="Times New Roman"/>
-        </w:rPr>
-        <w:t>,</w:t>
-      </w:r>
-      <w:r>
-        <w:rPr>
-          <w:rFonts w:ascii="Times New Roman" w:hAnsi="Times New Roman" w:cs="Times New Roman"/>
-        </w:rPr>
-        <w:t xml:space="preserve"> therefor it is quit an easy task for me to identify and analyse mechanics and elements that build a pleasing experience within the genre. Also, </w:t>
-      </w:r>
-      <w:r>
-        <w:rPr>
-          <w:rFonts w:ascii="Times New Roman" w:hAnsi="Times New Roman" w:cs="Times New Roman"/>
-          <w:sz w:val="24"/>
-          <w:szCs w:val="24"/>
-        </w:rPr>
-        <w:t>the beauty of being able to follow a personal progression path, combined with the liberty of exploration and possibility of direct control over difficulty make RPGs an amazing experience for me.</w:t>
-      </w:r>
-    </w:p>
-    <w:p>
-      <w:pPr>
-        <w:spacing w:after="0"/>
-        <w:ind w:firstLine="720"/>
-        <w:rPr>
-          <w:rFonts w:ascii="Times New Roman" w:hAnsi="Times New Roman" w:cs="Times New Roman"/>
-          <w:sz w:val="24"/>
-          <w:szCs w:val="24"/>
-        </w:rPr>
-      </w:pPr>
-      <w:r>
-        <w:rPr>
-          <w:rFonts w:ascii="Times New Roman" w:hAnsi="Times New Roman" w:cs="Times New Roman"/>
-          <w:sz w:val="24"/>
-          <w:szCs w:val="24"/>
-        </w:rPr>
-        <w:t>Based on a talking conducted by five indie developers, the indie market is not dead but rather a bit saturated, flooded by very low quality games (</w:t>
-      </w:r>
-      <w:r>
-        <w:rPr>
-          <w:rFonts w:ascii="Times New Roman" w:hAnsi="Times New Roman" w:cs="Times New Roman"/>
-        </w:rPr>
-        <w:t xml:space="preserve">GDC, </w:t>
-      </w:r>
+        <w:t xml:space="preserve">The Basic Marketing Plan </w:t>
+      </w:r>
+      <w:proofErr w:type="gramStart"/>
       <w:r>
         <w:rPr>
           <w:rFonts w:ascii="Times New Roman" w:hAnsi="Times New Roman" w:cs="Times New Roman"/>
           <w:i/>
           <w:iCs/>
         </w:rPr>
-        <w:t>What Do We Mean When We Say Indiepocalypse?</w:t>
-      </w:r>
-      <w:r>
-        <w:rPr>
-          <w:rFonts w:ascii="Times New Roman" w:hAnsi="Times New Roman" w:cs="Times New Roman"/>
-          <w:sz w:val="24"/>
-          <w:szCs w:val="24"/>
-        </w:rPr>
-        <w:t xml:space="preserve">). A good marketing strategy alongside with a well put together game can stand out from the crowd. </w:t>
-      </w:r>
-    </w:p>
-    <w:p>
-      <w:pPr>
-        <w:spacing w:after="0"/>
-        <w:ind w:firstLine="720"/>
-        <w:rPr>
-          <w:rFonts w:ascii="Times New Roman" w:hAnsi="Times New Roman" w:cs="Times New Roman"/>
-          <w:sz w:val="24"/>
-          <w:szCs w:val="24"/>
-        </w:rPr>
-      </w:pPr>
-      <w:r>
-        <w:rPr>
-          <w:rFonts w:ascii="Times New Roman" w:hAnsi="Times New Roman" w:cs="Times New Roman"/>
-          <w:sz w:val="24"/>
-          <w:szCs w:val="24"/>
-        </w:rPr>
-        <w:t>The target audience that I am aiming for is traditional gamers that are between 16 and 35 years old, have past gaming experience and tend to spend money on video games (</w:t>
-      </w:r>
-      <w:r>
-        <w:rPr>
-          <w:rFonts w:ascii="Times New Roman" w:hAnsi="Times New Roman" w:cs="Times New Roman"/>
-        </w:rPr>
-        <w:t xml:space="preserve">Eric, </w:t>
-      </w:r>
+        <w:t>For</w:t>
+      </w:r>
+      <w:proofErr w:type="gramEnd"/>
       <w:r>
         <w:rPr>
           <w:rFonts w:ascii="Times New Roman" w:hAnsi="Times New Roman" w:cs="Times New Roman"/>
           <w:i/>
           <w:iCs/>
         </w:rPr>
+        <w:t xml:space="preserve"> Indie Games</w:t>
+      </w:r>
+      <w:r>
+        <w:rPr>
+          <w:rFonts w:ascii="Times New Roman" w:hAnsi="Times New Roman" w:cs="Times New Roman"/>
+          <w:sz w:val="24"/>
+          <w:szCs w:val="24"/>
+        </w:rPr>
+        <w:t>).</w:t>
+      </w:r>
+    </w:p>
+    <w:p>
+      <w:pPr>
+        <w:spacing w:after="0"/>
+        <w:ind w:firstLine="720"/>
+        <w:rPr>
+          <w:rFonts w:ascii="Times New Roman" w:hAnsi="Times New Roman" w:cs="Times New Roman"/>
+          <w:sz w:val="24"/>
+          <w:szCs w:val="24"/>
+        </w:rPr>
+      </w:pPr>
+    </w:p>
+    <w:p>
+      <w:pPr>
+        <w:spacing w:after="0"/>
+        <w:ind w:firstLine="720"/>
+        <w:rPr>
+          <w:rFonts w:ascii="Times New Roman" w:hAnsi="Times New Roman" w:cs="Times New Roman"/>
+          <w:b/>
+          <w:sz w:val="24"/>
+          <w:szCs w:val="24"/>
+        </w:rPr>
+      </w:pPr>
+      <w:r>
+        <w:rPr>
+          <w:rFonts w:ascii="Times New Roman" w:hAnsi="Times New Roman" w:cs="Times New Roman"/>
+          <w:b/>
+          <w:sz w:val="24"/>
+          <w:szCs w:val="24"/>
+        </w:rPr>
+        <w:t>Rationale</w:t>
+      </w:r>
+    </w:p>
+    <w:p>
+      <w:pPr>
+        <w:spacing w:after="0"/>
+        <w:ind w:firstLine="720"/>
+        <w:rPr>
+          <w:rFonts w:ascii="Times New Roman" w:hAnsi="Times New Roman" w:cs="Times New Roman"/>
+          <w:sz w:val="24"/>
+          <w:szCs w:val="24"/>
+        </w:rPr>
+      </w:pPr>
+      <w:r>
+        <w:rPr>
+          <w:rFonts w:ascii="Times New Roman" w:hAnsi="Times New Roman" w:cs="Times New Roman"/>
+        </w:rPr>
+        <w:t>The main reason why I considered and RPG game development for my final project is because I always loved the genre. As an example, I have more than fifteen hundred hours spent in the Blizzard’s game, Diablo 3</w:t>
+      </w:r>
+      <w:r>
+        <w:rPr>
+          <w:rFonts w:ascii="Times New Roman" w:hAnsi="Times New Roman" w:cs="Times New Roman"/>
+        </w:rPr>
+        <w:t xml:space="preserve"> alone</w:t>
+      </w:r>
+      <w:r>
+        <w:rPr>
+          <w:rFonts w:ascii="Times New Roman" w:hAnsi="Times New Roman" w:cs="Times New Roman"/>
+        </w:rPr>
+        <w:t>,</w:t>
+      </w:r>
+      <w:r>
+        <w:rPr>
+          <w:rFonts w:ascii="Times New Roman" w:hAnsi="Times New Roman" w:cs="Times New Roman"/>
+        </w:rPr>
+        <w:t xml:space="preserve"> therefor it is quit an easy task for me to identify and analyse mechanics and elements that build a pleasing experience within the genre. Also, </w:t>
+      </w:r>
+      <w:r>
+        <w:rPr>
+          <w:rFonts w:ascii="Times New Roman" w:hAnsi="Times New Roman" w:cs="Times New Roman"/>
+          <w:sz w:val="24"/>
+          <w:szCs w:val="24"/>
+        </w:rPr>
+        <w:t xml:space="preserve">the beauty of being </w:t>
+      </w:r>
+      <w:proofErr w:type="gramStart"/>
+      <w:r>
+        <w:rPr>
+          <w:rFonts w:ascii="Times New Roman" w:hAnsi="Times New Roman" w:cs="Times New Roman"/>
+          <w:sz w:val="24"/>
+          <w:szCs w:val="24"/>
+        </w:rPr>
+        <w:t>able</w:t>
+      </w:r>
+      <w:proofErr w:type="gramEnd"/>
+      <w:r>
+        <w:rPr>
+          <w:rFonts w:ascii="Times New Roman" w:hAnsi="Times New Roman" w:cs="Times New Roman"/>
+          <w:sz w:val="24"/>
+          <w:szCs w:val="24"/>
+        </w:rPr>
+        <w:t xml:space="preserve"> to follow a personal progression path, combined with the liberty of exploration and possibility of direct control over difficulty make RPGs an amazing experience for me.</w:t>
+      </w:r>
+    </w:p>
+    <w:p>
+      <w:pPr>
+        <w:spacing w:after="0"/>
+        <w:ind w:firstLine="720"/>
+        <w:rPr>
+          <w:rFonts w:ascii="Times New Roman" w:hAnsi="Times New Roman" w:cs="Times New Roman"/>
+          <w:sz w:val="24"/>
+          <w:szCs w:val="24"/>
+        </w:rPr>
+      </w:pPr>
+      <w:r>
+        <w:rPr>
+          <w:rFonts w:ascii="Times New Roman" w:hAnsi="Times New Roman" w:cs="Times New Roman"/>
+          <w:sz w:val="24"/>
+          <w:szCs w:val="24"/>
+        </w:rPr>
+        <w:t>Based on a talking conducted by five indie developers, the indie market is not dead but rather a bit saturated, flooded by very low quality games (</w:t>
+      </w:r>
+      <w:r>
+        <w:rPr>
+          <w:rFonts w:ascii="Times New Roman" w:hAnsi="Times New Roman" w:cs="Times New Roman"/>
+        </w:rPr>
+        <w:t xml:space="preserve">GDC, </w:t>
+      </w:r>
+      <w:r>
+        <w:rPr>
+          <w:rFonts w:ascii="Times New Roman" w:hAnsi="Times New Roman" w:cs="Times New Roman"/>
+          <w:i/>
+          <w:iCs/>
+        </w:rPr>
+        <w:t xml:space="preserve">What Do We Mean When We Say </w:t>
+      </w:r>
+      <w:proofErr w:type="spellStart"/>
+      <w:r>
+        <w:rPr>
+          <w:rFonts w:ascii="Times New Roman" w:hAnsi="Times New Roman" w:cs="Times New Roman"/>
+          <w:i/>
+          <w:iCs/>
+        </w:rPr>
+        <w:t>Indiepocalypse</w:t>
+      </w:r>
+      <w:proofErr w:type="spellEnd"/>
+      <w:r>
+        <w:rPr>
+          <w:rFonts w:ascii="Times New Roman" w:hAnsi="Times New Roman" w:cs="Times New Roman"/>
+          <w:i/>
+          <w:iCs/>
+        </w:rPr>
+        <w:t>?</w:t>
+      </w:r>
+      <w:r>
+        <w:rPr>
+          <w:rFonts w:ascii="Times New Roman" w:hAnsi="Times New Roman" w:cs="Times New Roman"/>
+          <w:sz w:val="24"/>
+          <w:szCs w:val="24"/>
+        </w:rPr>
+        <w:t xml:space="preserve">). A good marketing strategy alongside with a well put together game can stand out from the crowd. </w:t>
+      </w:r>
+    </w:p>
+    <w:p>
+      <w:pPr>
+        <w:spacing w:after="0"/>
+        <w:ind w:firstLine="720"/>
+        <w:rPr>
+          <w:rFonts w:ascii="Times New Roman" w:hAnsi="Times New Roman" w:cs="Times New Roman"/>
+          <w:sz w:val="24"/>
+          <w:szCs w:val="24"/>
+        </w:rPr>
+      </w:pPr>
+      <w:r>
+        <w:rPr>
+          <w:rFonts w:ascii="Times New Roman" w:hAnsi="Times New Roman" w:cs="Times New Roman"/>
+          <w:sz w:val="24"/>
+          <w:szCs w:val="24"/>
+        </w:rPr>
+        <w:t>The target audience that I am aiming for is traditional gamers that are between 16 and 35 years old, have past gaming experience and tend to spend money on video games (</w:t>
+      </w:r>
+      <w:r>
+        <w:rPr>
+          <w:rFonts w:ascii="Times New Roman" w:hAnsi="Times New Roman" w:cs="Times New Roman"/>
+        </w:rPr>
+        <w:t xml:space="preserve">Eric, </w:t>
+      </w:r>
+      <w:r>
+        <w:rPr>
+          <w:rFonts w:ascii="Times New Roman" w:hAnsi="Times New Roman" w:cs="Times New Roman"/>
+          <w:i/>
+          <w:iCs/>
+        </w:rPr>
         <w:t>Define your target audience</w:t>
       </w:r>
       <w:r>
@@ -624,15 +728,31 @@
           <w:rFonts w:ascii="Times New Roman" w:hAnsi="Times New Roman" w:cs="Times New Roman"/>
           <w:i/>
         </w:rPr>
-        <w:t xml:space="preserve">Hard-Core And Casual Gamers </w:t>
-      </w:r>
+        <w:t xml:space="preserve">Hard-Core </w:t>
+      </w:r>
+      <w:proofErr w:type="gramStart"/>
       <w:r>
         <w:rPr>
           <w:rFonts w:ascii="Times New Roman" w:hAnsi="Times New Roman" w:cs="Times New Roman"/>
           <w:i/>
         </w:rPr>
+        <w:t xml:space="preserve">And Casual Gamers </w:t>
+      </w:r>
+      <w:r>
+        <w:rPr>
+          <w:rFonts w:ascii="Times New Roman" w:hAnsi="Times New Roman" w:cs="Times New Roman"/>
+          <w:i/>
+        </w:rPr>
         <w:lastRenderedPageBreak/>
-        <w:t>Play In Different Worlds</w:t>
+        <w:t>Play In</w:t>
+      </w:r>
+      <w:proofErr w:type="gramEnd"/>
+      <w:r>
+        <w:rPr>
+          <w:rFonts w:ascii="Times New Roman" w:hAnsi="Times New Roman" w:cs="Times New Roman"/>
+          <w:i/>
+        </w:rPr>
+        <w:t xml:space="preserve"> Different Worlds</w:t>
       </w:r>
       <w:r>
         <w:rPr>
@@ -2200,12 +2320,14 @@
             <w:r>
               <w:rPr>
                 <w:rFonts w:ascii="Times New Roman" w:hAnsi="Times New Roman" w:cs="Times New Roman"/>
+                <w:color w:val="C00000"/>
               </w:rPr>
               <w:t>-game idea research and inspiration</w:t>
             </w:r>
             <w:r>
               <w:rPr>
                 <w:rFonts w:ascii="Times New Roman" w:hAnsi="Times New Roman" w:cs="Times New Roman"/>
+                <w:color w:val="C00000"/>
               </w:rPr>
               <w:t>(defining main mechanics and game feel)-</w:t>
             </w:r>
@@ -2264,12 +2386,14 @@
             <w:r>
               <w:rPr>
                 <w:rFonts w:ascii="Times New Roman" w:hAnsi="Times New Roman" w:cs="Times New Roman"/>
+                <w:color w:val="C00000"/>
               </w:rPr>
               <w:t>-game idea research and inspiration</w:t>
             </w:r>
             <w:r>
               <w:rPr>
                 <w:rFonts w:ascii="Times New Roman" w:hAnsi="Times New Roman" w:cs="Times New Roman"/>
+                <w:color w:val="C00000"/>
               </w:rPr>
               <w:t xml:space="preserve"> (main character, enemies and enemy boss designs, look for sources to draw inspiration from)-</w:t>
             </w:r>
@@ -2329,6 +2453,7 @@
             <w:r>
               <w:rPr>
                 <w:rFonts w:ascii="Times New Roman" w:hAnsi="Times New Roman" w:cs="Times New Roman"/>
+                <w:color w:val="C00000"/>
               </w:rPr>
               <w:t>-research into what elements that build anticipation and curiosity-</w:t>
             </w:r>
@@ -2387,24 +2512,28 @@
             <w:r>
               <w:rPr>
                 <w:rFonts w:ascii="Times New Roman" w:hAnsi="Times New Roman" w:cs="Times New Roman"/>
+                <w:color w:val="C00000"/>
               </w:rPr>
               <w:t>-</w:t>
             </w:r>
             <w:r>
               <w:rPr>
                 <w:rFonts w:ascii="Times New Roman" w:hAnsi="Times New Roman" w:cs="Times New Roman"/>
+                <w:color w:val="C00000"/>
               </w:rPr>
               <w:t>list of events that can be added to the game</w:t>
             </w:r>
             <w:r>
               <w:rPr>
                 <w:rFonts w:ascii="Times New Roman" w:hAnsi="Times New Roman" w:cs="Times New Roman"/>
+                <w:color w:val="C00000"/>
               </w:rPr>
               <w:t>, design five of them to build towards the experience I am trying to achieve</w:t>
             </w:r>
             <w:r>
               <w:rPr>
                 <w:rFonts w:ascii="Times New Roman" w:hAnsi="Times New Roman" w:cs="Times New Roman"/>
+                <w:color w:val="C00000"/>
               </w:rPr>
               <w:t>-</w:t>
             </w:r>
@@ -2464,17 +2593,26 @@
               <w:rPr>
                 <w:rFonts w:ascii="Times New Roman" w:hAnsi="Times New Roman" w:cs="Times New Roman"/>
               </w:rPr>
-              <w:t>-main character behaviour</w:t>
-            </w:r>
-            <w:r>
-              <w:rPr>
-                <w:rFonts w:ascii="Times New Roman" w:hAnsi="Times New Roman" w:cs="Times New Roman"/>
+              <w:t>-</w:t>
+            </w:r>
+            <w:r>
+              <w:rPr>
+                <w:rFonts w:ascii="Times New Roman" w:hAnsi="Times New Roman" w:cs="Times New Roman"/>
+                <w:color w:val="C00000"/>
+              </w:rPr>
+              <w:t>main character behaviour</w:t>
+            </w:r>
+            <w:r>
+              <w:rPr>
+                <w:rFonts w:ascii="Times New Roman" w:hAnsi="Times New Roman" w:cs="Times New Roman"/>
+                <w:color w:val="C00000"/>
               </w:rPr>
               <w:t>(took me two days to animate, model and program, tweaks will follow shortly), first enemy (took me two days to animate, model and program, tweaks will follow shortly)</w:t>
             </w:r>
             <w:r>
               <w:rPr>
                 <w:rFonts w:ascii="Times New Roman" w:hAnsi="Times New Roman" w:cs="Times New Roman"/>
+                <w:color w:val="C00000"/>
               </w:rPr>
               <w:t>behaviour(roughly) in order to see how the main mechanics feel-</w:t>
             </w:r>
@@ -2533,24 +2671,28 @@
             <w:r>
               <w:rPr>
                 <w:rFonts w:ascii="Times New Roman" w:hAnsi="Times New Roman" w:cs="Times New Roman"/>
+                <w:color w:val="ED7D31" w:themeColor="accent2"/>
               </w:rPr>
               <w:t>-</w:t>
             </w:r>
             <w:r>
               <w:rPr>
                 <w:rFonts w:ascii="Times New Roman" w:hAnsi="Times New Roman" w:cs="Times New Roman"/>
+                <w:color w:val="ED7D31" w:themeColor="accent2"/>
               </w:rPr>
               <w:t xml:space="preserve"> research grey box level design </w:t>
             </w:r>
             <w:r>
               <w:rPr>
                 <w:rFonts w:ascii="Times New Roman" w:hAnsi="Times New Roman" w:cs="Times New Roman"/>
+                <w:color w:val="ED7D31" w:themeColor="accent2"/>
               </w:rPr>
               <w:t>and program the ”death screen” which should enumerate a score based on slaying enemies, collecting objects, completing events(a variable will increment every time the player perform actions from above list)</w:t>
             </w:r>
             <w:r>
               <w:rPr>
                 <w:rFonts w:ascii="Times New Roman" w:hAnsi="Times New Roman" w:cs="Times New Roman"/>
+                <w:color w:val="ED7D31" w:themeColor="accent2"/>
               </w:rPr>
               <w:t>-</w:t>
             </w:r>
@@ -2568,6 +2710,7 @@
                 <w:rFonts w:ascii="Times New Roman" w:hAnsi="Times New Roman" w:cs="Times New Roman"/>
               </w:rPr>
             </w:pPr>
+            <w:bookmarkStart w:id="0" w:name="_GoBack" w:colFirst="2" w:colLast="2"/>
             <w:r>
               <w:rPr>
                 <w:rFonts w:ascii="Times New Roman" w:hAnsi="Times New Roman" w:cs="Times New Roman"/>
@@ -3059,6 +3202,7 @@
           </w:p>
         </w:tc>
       </w:tr>
+      <w:bookmarkEnd w:id="0"/>
       <w:tr>
         <w:tc>
           <w:tcPr>
@@ -5130,7 +5274,21 @@
               <w:rPr>
                 <w:rFonts w:ascii="Times New Roman" w:hAnsi="Times New Roman" w:cs="Times New Roman"/>
               </w:rPr>
-              <w:t xml:space="preserve">Andrews, E.. (2014). </w:t>
+              <w:t xml:space="preserve">Andrews, </w:t>
+            </w:r>
+            <w:proofErr w:type="gramStart"/>
+            <w:r>
+              <w:rPr>
+                <w:rFonts w:ascii="Times New Roman" w:hAnsi="Times New Roman" w:cs="Times New Roman"/>
+              </w:rPr>
+              <w:t>E..</w:t>
+            </w:r>
+            <w:proofErr w:type="gramEnd"/>
+            <w:r>
+              <w:rPr>
+                <w:rFonts w:ascii="Times New Roman" w:hAnsi="Times New Roman" w:cs="Times New Roman"/>
+              </w:rPr>
+              <w:t xml:space="preserve"> (2014). </w:t>
             </w:r>
             <w:r>
               <w:rPr>
@@ -5138,8 +5296,18 @@
                 <w:i/>
                 <w:iCs/>
               </w:rPr>
-              <w:t>Were witches burned at the stake during the Salem Witch Trials?.</w:t>
-            </w:r>
+              <w:t>Were witches burned at the stake during the Salem Witch Trials</w:t>
+            </w:r>
+            <w:proofErr w:type="gramStart"/>
+            <w:r>
+              <w:rPr>
+                <w:rFonts w:ascii="Times New Roman" w:hAnsi="Times New Roman" w:cs="Times New Roman"/>
+                <w:i/>
+                <w:iCs/>
+              </w:rPr>
+              <w:t>?.</w:t>
+            </w:r>
+            <w:proofErr w:type="gramEnd"/>
             <w:r>
               <w:rPr>
                 <w:rFonts w:ascii="Times New Roman" w:hAnsi="Times New Roman" w:cs="Times New Roman"/>
@@ -5229,7 +5397,21 @@
               <w:rPr>
                 <w:rFonts w:ascii="Times New Roman" w:hAnsi="Times New Roman" w:cs="Times New Roman"/>
               </w:rPr>
-              <w:t xml:space="preserve">Boutros, D.. (Not mentioned). </w:t>
+              <w:t xml:space="preserve">Boutros, </w:t>
+            </w:r>
+            <w:proofErr w:type="gramStart"/>
+            <w:r>
+              <w:rPr>
+                <w:rFonts w:ascii="Times New Roman" w:hAnsi="Times New Roman" w:cs="Times New Roman"/>
+              </w:rPr>
+              <w:t>D..</w:t>
+            </w:r>
+            <w:proofErr w:type="gramEnd"/>
+            <w:r>
+              <w:rPr>
+                <w:rFonts w:ascii="Times New Roman" w:hAnsi="Times New Roman" w:cs="Times New Roman"/>
+              </w:rPr>
+              <w:t xml:space="preserve"> (Not mentioned). </w:t>
             </w:r>
             <w:r>
               <w:rPr>
@@ -5321,7 +5503,21 @@
               <w:rPr>
                 <w:rFonts w:ascii="Times New Roman" w:hAnsi="Times New Roman" w:cs="Times New Roman"/>
               </w:rPr>
-              <w:t xml:space="preserve">Boyd, R.. (Not mentioned). </w:t>
+              <w:t xml:space="preserve">Boyd, </w:t>
+            </w:r>
+            <w:proofErr w:type="gramStart"/>
+            <w:r>
+              <w:rPr>
+                <w:rFonts w:ascii="Times New Roman" w:hAnsi="Times New Roman" w:cs="Times New Roman"/>
+              </w:rPr>
+              <w:t>R..</w:t>
+            </w:r>
+            <w:proofErr w:type="gramEnd"/>
+            <w:r>
+              <w:rPr>
+                <w:rFonts w:ascii="Times New Roman" w:hAnsi="Times New Roman" w:cs="Times New Roman"/>
+              </w:rPr>
+              <w:t xml:space="preserve"> (Not mentioned). </w:t>
             </w:r>
             <w:r>
               <w:rPr>
@@ -5397,11 +5593,33 @@
                 <w:szCs w:val="32"/>
               </w:rPr>
             </w:pPr>
-            <w:r>
-              <w:rPr>
-                <w:rFonts w:ascii="Times New Roman" w:hAnsi="Times New Roman" w:cs="Times New Roman"/>
-              </w:rPr>
-              <w:t xml:space="preserve">Bycer, J.. (2016). </w:t>
+            <w:proofErr w:type="spellStart"/>
+            <w:r>
+              <w:rPr>
+                <w:rFonts w:ascii="Times New Roman" w:hAnsi="Times New Roman" w:cs="Times New Roman"/>
+              </w:rPr>
+              <w:t>Bycer</w:t>
+            </w:r>
+            <w:proofErr w:type="spellEnd"/>
+            <w:r>
+              <w:rPr>
+                <w:rFonts w:ascii="Times New Roman" w:hAnsi="Times New Roman" w:cs="Times New Roman"/>
+              </w:rPr>
+              <w:t xml:space="preserve">, </w:t>
+            </w:r>
+            <w:proofErr w:type="gramStart"/>
+            <w:r>
+              <w:rPr>
+                <w:rFonts w:ascii="Times New Roman" w:hAnsi="Times New Roman" w:cs="Times New Roman"/>
+              </w:rPr>
+              <w:t>J..</w:t>
+            </w:r>
+            <w:proofErr w:type="gramEnd"/>
+            <w:r>
+              <w:rPr>
+                <w:rFonts w:ascii="Times New Roman" w:hAnsi="Times New Roman" w:cs="Times New Roman"/>
+              </w:rPr>
+              <w:t xml:space="preserve"> (2016). </w:t>
             </w:r>
             <w:r>
               <w:rPr>
@@ -5477,11 +5695,33 @@
                 <w:szCs w:val="32"/>
               </w:rPr>
             </w:pPr>
-            <w:r>
-              <w:rPr>
-                <w:rFonts w:ascii="Times New Roman" w:hAnsi="Times New Roman" w:cs="Times New Roman"/>
-              </w:rPr>
-              <w:t xml:space="preserve">Chaciej, D.. (2013). </w:t>
+            <w:proofErr w:type="spellStart"/>
+            <w:r>
+              <w:rPr>
+                <w:rFonts w:ascii="Times New Roman" w:hAnsi="Times New Roman" w:cs="Times New Roman"/>
+              </w:rPr>
+              <w:t>Chaciej</w:t>
+            </w:r>
+            <w:proofErr w:type="spellEnd"/>
+            <w:r>
+              <w:rPr>
+                <w:rFonts w:ascii="Times New Roman" w:hAnsi="Times New Roman" w:cs="Times New Roman"/>
+              </w:rPr>
+              <w:t xml:space="preserve">, </w:t>
+            </w:r>
+            <w:proofErr w:type="gramStart"/>
+            <w:r>
+              <w:rPr>
+                <w:rFonts w:ascii="Times New Roman" w:hAnsi="Times New Roman" w:cs="Times New Roman"/>
+              </w:rPr>
+              <w:t>D..</w:t>
+            </w:r>
+            <w:proofErr w:type="gramEnd"/>
+            <w:r>
+              <w:rPr>
+                <w:rFonts w:ascii="Times New Roman" w:hAnsi="Times New Roman" w:cs="Times New Roman"/>
+              </w:rPr>
+              <w:t xml:space="preserve"> (2013). </w:t>
             </w:r>
             <w:r>
               <w:rPr>
@@ -5555,11 +5795,33 @@
                 <w:rFonts w:ascii="Times New Roman" w:hAnsi="Times New Roman" w:cs="Times New Roman"/>
               </w:rPr>
             </w:pPr>
-            <w:r>
-              <w:rPr>
-                <w:rFonts w:ascii="Times New Roman" w:hAnsi="Times New Roman" w:cs="Times New Roman"/>
-              </w:rPr>
-              <w:t xml:space="preserve">DellaFave, R.. (2013). </w:t>
+            <w:proofErr w:type="spellStart"/>
+            <w:r>
+              <w:rPr>
+                <w:rFonts w:ascii="Times New Roman" w:hAnsi="Times New Roman" w:cs="Times New Roman"/>
+              </w:rPr>
+              <w:t>DellaFave</w:t>
+            </w:r>
+            <w:proofErr w:type="spellEnd"/>
+            <w:r>
+              <w:rPr>
+                <w:rFonts w:ascii="Times New Roman" w:hAnsi="Times New Roman" w:cs="Times New Roman"/>
+              </w:rPr>
+              <w:t xml:space="preserve">, </w:t>
+            </w:r>
+            <w:proofErr w:type="gramStart"/>
+            <w:r>
+              <w:rPr>
+                <w:rFonts w:ascii="Times New Roman" w:hAnsi="Times New Roman" w:cs="Times New Roman"/>
+              </w:rPr>
+              <w:t>R..</w:t>
+            </w:r>
+            <w:proofErr w:type="gramEnd"/>
+            <w:r>
+              <w:rPr>
+                <w:rFonts w:ascii="Times New Roman" w:hAnsi="Times New Roman" w:cs="Times New Roman"/>
+              </w:rPr>
+              <w:t xml:space="preserve"> (2013). </w:t>
             </w:r>
             <w:r>
               <w:rPr>
@@ -5648,11 +5910,33 @@
                 <w:szCs w:val="32"/>
               </w:rPr>
             </w:pPr>
-            <w:r>
-              <w:rPr>
-                <w:rFonts w:ascii="Times New Roman" w:hAnsi="Times New Roman" w:cs="Times New Roman"/>
-              </w:rPr>
-              <w:t xml:space="preserve">DellaFave, R.. (2014). </w:t>
+            <w:proofErr w:type="spellStart"/>
+            <w:r>
+              <w:rPr>
+                <w:rFonts w:ascii="Times New Roman" w:hAnsi="Times New Roman" w:cs="Times New Roman"/>
+              </w:rPr>
+              <w:t>DellaFave</w:t>
+            </w:r>
+            <w:proofErr w:type="spellEnd"/>
+            <w:r>
+              <w:rPr>
+                <w:rFonts w:ascii="Times New Roman" w:hAnsi="Times New Roman" w:cs="Times New Roman"/>
+              </w:rPr>
+              <w:t xml:space="preserve">, </w:t>
+            </w:r>
+            <w:proofErr w:type="gramStart"/>
+            <w:r>
+              <w:rPr>
+                <w:rFonts w:ascii="Times New Roman" w:hAnsi="Times New Roman" w:cs="Times New Roman"/>
+              </w:rPr>
+              <w:t>R..</w:t>
+            </w:r>
+            <w:proofErr w:type="gramEnd"/>
+            <w:r>
+              <w:rPr>
+                <w:rFonts w:ascii="Times New Roman" w:hAnsi="Times New Roman" w:cs="Times New Roman"/>
+              </w:rPr>
+              <w:t xml:space="preserve"> (2014). </w:t>
             </w:r>
             <w:r>
               <w:rPr>
@@ -5666,7 +5950,21 @@
               <w:rPr>
                 <w:rFonts w:ascii="Times New Roman" w:hAnsi="Times New Roman" w:cs="Times New Roman"/>
               </w:rPr>
-              <w:t xml:space="preserve"> Available: goo.gl/suIDHb. Last accessed 10th Nov 2016.</w:t>
+              <w:t xml:space="preserve"> Available: goo.gl/</w:t>
+            </w:r>
+            <w:proofErr w:type="spellStart"/>
+            <w:r>
+              <w:rPr>
+                <w:rFonts w:ascii="Times New Roman" w:hAnsi="Times New Roman" w:cs="Times New Roman"/>
+              </w:rPr>
+              <w:t>suIDHb</w:t>
+            </w:r>
+            <w:proofErr w:type="spellEnd"/>
+            <w:r>
+              <w:rPr>
+                <w:rFonts w:ascii="Times New Roman" w:hAnsi="Times New Roman" w:cs="Times New Roman"/>
+              </w:rPr>
+              <w:t>. Last accessed 10th Nov 2016.</w:t>
             </w:r>
           </w:p>
         </w:tc>
@@ -5728,11 +6026,33 @@
                 <w:szCs w:val="32"/>
               </w:rPr>
             </w:pPr>
-            <w:r>
-              <w:rPr>
-                <w:rFonts w:ascii="Times New Roman" w:hAnsi="Times New Roman" w:cs="Times New Roman"/>
-              </w:rPr>
-              <w:t xml:space="preserve">DellaFave, R.. (2014). </w:t>
+            <w:proofErr w:type="spellStart"/>
+            <w:r>
+              <w:rPr>
+                <w:rFonts w:ascii="Times New Roman" w:hAnsi="Times New Roman" w:cs="Times New Roman"/>
+              </w:rPr>
+              <w:t>DellaFave</w:t>
+            </w:r>
+            <w:proofErr w:type="spellEnd"/>
+            <w:r>
+              <w:rPr>
+                <w:rFonts w:ascii="Times New Roman" w:hAnsi="Times New Roman" w:cs="Times New Roman"/>
+              </w:rPr>
+              <w:t xml:space="preserve">, </w:t>
+            </w:r>
+            <w:proofErr w:type="gramStart"/>
+            <w:r>
+              <w:rPr>
+                <w:rFonts w:ascii="Times New Roman" w:hAnsi="Times New Roman" w:cs="Times New Roman"/>
+              </w:rPr>
+              <w:t>R..</w:t>
+            </w:r>
+            <w:proofErr w:type="gramEnd"/>
+            <w:r>
+              <w:rPr>
+                <w:rFonts w:ascii="Times New Roman" w:hAnsi="Times New Roman" w:cs="Times New Roman"/>
+              </w:rPr>
+              <w:t xml:space="preserve"> (2014). </w:t>
             </w:r>
             <w:r>
               <w:rPr>
@@ -5922,8 +6242,18 @@
                 <w:i/>
                 <w:iCs/>
               </w:rPr>
-              <w:t>Tales from the Trenches: AI Disaster Stories .</w:t>
-            </w:r>
+              <w:t xml:space="preserve">Tales from the Trenches: AI Disaster </w:t>
+            </w:r>
+            <w:proofErr w:type="gramStart"/>
+            <w:r>
+              <w:rPr>
+                <w:rFonts w:ascii="Times New Roman" w:hAnsi="Times New Roman" w:cs="Times New Roman"/>
+                <w:i/>
+                <w:iCs/>
+              </w:rPr>
+              <w:t>Stories .</w:t>
+            </w:r>
+            <w:proofErr w:type="gramEnd"/>
             <w:r>
               <w:rPr>
                 <w:rFonts w:ascii="Times New Roman" w:hAnsi="Times New Roman" w:cs="Times New Roman"/>
@@ -6100,8 +6430,28 @@
                 <w:i/>
                 <w:iCs/>
               </w:rPr>
-              <w:t>What Do We Mean When We Say Indiepocalypse? .</w:t>
-            </w:r>
+              <w:t xml:space="preserve">What Do We Mean When We Say </w:t>
+            </w:r>
+            <w:proofErr w:type="spellStart"/>
+            <w:r>
+              <w:rPr>
+                <w:rFonts w:ascii="Times New Roman" w:hAnsi="Times New Roman" w:cs="Times New Roman"/>
+                <w:i/>
+                <w:iCs/>
+              </w:rPr>
+              <w:t>Indiepocalypse</w:t>
+            </w:r>
+            <w:proofErr w:type="spellEnd"/>
+            <w:proofErr w:type="gramStart"/>
+            <w:r>
+              <w:rPr>
+                <w:rFonts w:ascii="Times New Roman" w:hAnsi="Times New Roman" w:cs="Times New Roman"/>
+                <w:i/>
+                <w:iCs/>
+              </w:rPr>
+              <w:t>? .</w:t>
+            </w:r>
+            <w:proofErr w:type="gramEnd"/>
             <w:r>
               <w:rPr>
                 <w:rFonts w:ascii="Times New Roman" w:hAnsi="Times New Roman" w:cs="Times New Roman"/>
@@ -6172,11 +6522,33 @@
                 <w:rFonts w:ascii="Times New Roman" w:hAnsi="Times New Roman" w:cs="Times New Roman"/>
               </w:rPr>
             </w:pPr>
-            <w:r>
-              <w:rPr>
-                <w:rFonts w:ascii="Times New Roman" w:hAnsi="Times New Roman" w:cs="Times New Roman"/>
-              </w:rPr>
-              <w:t xml:space="preserve">Hietalahti, J.. (Not mentioned). </w:t>
+            <w:proofErr w:type="spellStart"/>
+            <w:r>
+              <w:rPr>
+                <w:rFonts w:ascii="Times New Roman" w:hAnsi="Times New Roman" w:cs="Times New Roman"/>
+              </w:rPr>
+              <w:t>Hietalahti</w:t>
+            </w:r>
+            <w:proofErr w:type="spellEnd"/>
+            <w:r>
+              <w:rPr>
+                <w:rFonts w:ascii="Times New Roman" w:hAnsi="Times New Roman" w:cs="Times New Roman"/>
+              </w:rPr>
+              <w:t xml:space="preserve">, </w:t>
+            </w:r>
+            <w:proofErr w:type="gramStart"/>
+            <w:r>
+              <w:rPr>
+                <w:rFonts w:ascii="Times New Roman" w:hAnsi="Times New Roman" w:cs="Times New Roman"/>
+              </w:rPr>
+              <w:t>J..</w:t>
+            </w:r>
+            <w:proofErr w:type="gramEnd"/>
+            <w:r>
+              <w:rPr>
+                <w:rFonts w:ascii="Times New Roman" w:hAnsi="Times New Roman" w:cs="Times New Roman"/>
+              </w:rPr>
+              <w:t xml:space="preserve"> (Not mentioned). </w:t>
             </w:r>
             <w:r>
               <w:rPr>
@@ -6196,8 +6568,16 @@
               <w:rPr>
                 <w:rStyle w:val="short-url"/>
               </w:rPr>
-              <w:t>goo.gl/yCMwvC</w:t>
-            </w:r>
+              <w:t>goo.gl/</w:t>
+            </w:r>
+            <w:proofErr w:type="spellStart"/>
+            <w:r>
+              <w:rPr>
+                <w:rStyle w:val="short-url"/>
+              </w:rPr>
+              <w:t>yCMwvC</w:t>
+            </w:r>
+            <w:proofErr w:type="spellEnd"/>
             <w:r>
               <w:rPr>
                 <w:rFonts w:ascii="Times New Roman" w:hAnsi="Times New Roman" w:cs="Times New Roman"/>
@@ -6262,7 +6642,21 @@
               <w:rPr>
                 <w:rFonts w:ascii="Times New Roman" w:hAnsi="Times New Roman" w:cs="Times New Roman"/>
               </w:rPr>
-              <w:t xml:space="preserve">King, A.. (2015). </w:t>
+              <w:t>King, A</w:t>
+            </w:r>
+            <w:proofErr w:type="gramStart"/>
+            <w:r>
+              <w:rPr>
+                <w:rFonts w:ascii="Times New Roman" w:hAnsi="Times New Roman" w:cs="Times New Roman"/>
+              </w:rPr>
+              <w:t>..</w:t>
+            </w:r>
+            <w:proofErr w:type="gramEnd"/>
+            <w:r>
+              <w:rPr>
+                <w:rFonts w:ascii="Times New Roman" w:hAnsi="Times New Roman" w:cs="Times New Roman"/>
+              </w:rPr>
+              <w:t xml:space="preserve"> (2015). </w:t>
             </w:r>
             <w:r>
               <w:rPr>
@@ -6332,11 +6726,33 @@
                 <w:szCs w:val="32"/>
               </w:rPr>
             </w:pPr>
-            <w:r>
-              <w:rPr>
-                <w:rFonts w:ascii="Times New Roman" w:hAnsi="Times New Roman" w:cs="Times New Roman"/>
-              </w:rPr>
-              <w:t xml:space="preserve">Klabautermann M.. (2014). </w:t>
+            <w:proofErr w:type="spellStart"/>
+            <w:r>
+              <w:rPr>
+                <w:rFonts w:ascii="Times New Roman" w:hAnsi="Times New Roman" w:cs="Times New Roman"/>
+              </w:rPr>
+              <w:t>Klabautermann</w:t>
+            </w:r>
+            <w:proofErr w:type="spellEnd"/>
+            <w:r>
+              <w:rPr>
+                <w:rFonts w:ascii="Times New Roman" w:hAnsi="Times New Roman" w:cs="Times New Roman"/>
+              </w:rPr>
+              <w:t xml:space="preserve"> M</w:t>
+            </w:r>
+            <w:proofErr w:type="gramStart"/>
+            <w:r>
+              <w:rPr>
+                <w:rFonts w:ascii="Times New Roman" w:hAnsi="Times New Roman" w:cs="Times New Roman"/>
+              </w:rPr>
+              <w:t>..</w:t>
+            </w:r>
+            <w:proofErr w:type="gramEnd"/>
+            <w:r>
+              <w:rPr>
+                <w:rFonts w:ascii="Times New Roman" w:hAnsi="Times New Roman" w:cs="Times New Roman"/>
+              </w:rPr>
+              <w:t xml:space="preserve"> (2014). </w:t>
             </w:r>
             <w:r>
               <w:rPr>
@@ -6410,7 +6826,21 @@
               <w:rPr>
                 <w:rFonts w:ascii="Times New Roman" w:hAnsi="Times New Roman" w:cs="Times New Roman"/>
               </w:rPr>
-              <w:t xml:space="preserve">Madigan, J.. (2016). </w:t>
+              <w:t xml:space="preserve">Madigan, </w:t>
+            </w:r>
+            <w:proofErr w:type="gramStart"/>
+            <w:r>
+              <w:rPr>
+                <w:rFonts w:ascii="Times New Roman" w:hAnsi="Times New Roman" w:cs="Times New Roman"/>
+              </w:rPr>
+              <w:t>J..</w:t>
+            </w:r>
+            <w:proofErr w:type="gramEnd"/>
+            <w:r>
+              <w:rPr>
+                <w:rFonts w:ascii="Times New Roman" w:hAnsi="Times New Roman" w:cs="Times New Roman"/>
+              </w:rPr>
+              <w:t xml:space="preserve"> (2016). </w:t>
             </w:r>
             <w:r>
               <w:rPr>
@@ -6418,7 +6848,25 @@
                 <w:i/>
                 <w:iCs/>
               </w:rPr>
-              <w:t>The Overjustification Effect and Game Achievements.</w:t>
+              <w:t xml:space="preserve">The </w:t>
+            </w:r>
+            <w:proofErr w:type="spellStart"/>
+            <w:r>
+              <w:rPr>
+                <w:rFonts w:ascii="Times New Roman" w:hAnsi="Times New Roman" w:cs="Times New Roman"/>
+                <w:i/>
+                <w:iCs/>
+              </w:rPr>
+              <w:t>Overjustification</w:t>
+            </w:r>
+            <w:proofErr w:type="spellEnd"/>
+            <w:r>
+              <w:rPr>
+                <w:rFonts w:ascii="Times New Roman" w:hAnsi="Times New Roman" w:cs="Times New Roman"/>
+                <w:i/>
+                <w:iCs/>
+              </w:rPr>
+              <w:t xml:space="preserve"> Effect and Game Achievements.</w:t>
             </w:r>
             <w:r>
               <w:rPr>
@@ -6492,11 +6940,33 @@
                 <w:szCs w:val="32"/>
               </w:rPr>
             </w:pPr>
-            <w:r>
-              <w:rPr>
-                <w:rFonts w:ascii="Times New Roman" w:hAnsi="Times New Roman" w:cs="Times New Roman"/>
-              </w:rPr>
-              <w:t xml:space="preserve">Marczewski, A.. (2013). </w:t>
+            <w:proofErr w:type="spellStart"/>
+            <w:r>
+              <w:rPr>
+                <w:rFonts w:ascii="Times New Roman" w:hAnsi="Times New Roman" w:cs="Times New Roman"/>
+              </w:rPr>
+              <w:t>Marczewski</w:t>
+            </w:r>
+            <w:proofErr w:type="spellEnd"/>
+            <w:r>
+              <w:rPr>
+                <w:rFonts w:ascii="Times New Roman" w:hAnsi="Times New Roman" w:cs="Times New Roman"/>
+              </w:rPr>
+              <w:t>, A</w:t>
+            </w:r>
+            <w:proofErr w:type="gramStart"/>
+            <w:r>
+              <w:rPr>
+                <w:rFonts w:ascii="Times New Roman" w:hAnsi="Times New Roman" w:cs="Times New Roman"/>
+              </w:rPr>
+              <w:t>..</w:t>
+            </w:r>
+            <w:proofErr w:type="gramEnd"/>
+            <w:r>
+              <w:rPr>
+                <w:rFonts w:ascii="Times New Roman" w:hAnsi="Times New Roman" w:cs="Times New Roman"/>
+              </w:rPr>
+              <w:t xml:space="preserve"> (2013). </w:t>
             </w:r>
             <w:r>
               <w:rPr>
@@ -6510,7 +6980,21 @@
               <w:rPr>
                 <w:rFonts w:ascii="Times New Roman" w:hAnsi="Times New Roman" w:cs="Times New Roman"/>
               </w:rPr>
-              <w:t xml:space="preserve"> Available: goo.gl/pzoyRI. Last accessed 10th Nov 2016.</w:t>
+              <w:t xml:space="preserve"> Available: goo.gl/</w:t>
+            </w:r>
+            <w:proofErr w:type="spellStart"/>
+            <w:r>
+              <w:rPr>
+                <w:rFonts w:ascii="Times New Roman" w:hAnsi="Times New Roman" w:cs="Times New Roman"/>
+              </w:rPr>
+              <w:t>pzoyRI</w:t>
+            </w:r>
+            <w:proofErr w:type="spellEnd"/>
+            <w:r>
+              <w:rPr>
+                <w:rFonts w:ascii="Times New Roman" w:hAnsi="Times New Roman" w:cs="Times New Roman"/>
+              </w:rPr>
+              <w:t>. Last accessed 10th Nov 2016.</w:t>
             </w:r>
           </w:p>
         </w:tc>
@@ -6590,11 +7074,33 @@
                 <w:szCs w:val="32"/>
               </w:rPr>
             </w:pPr>
-            <w:r>
-              <w:rPr>
-                <w:rFonts w:ascii="Times New Roman" w:hAnsi="Times New Roman" w:cs="Times New Roman"/>
-              </w:rPr>
-              <w:t xml:space="preserve">Mayden, A.. (2014). </w:t>
+            <w:proofErr w:type="spellStart"/>
+            <w:r>
+              <w:rPr>
+                <w:rFonts w:ascii="Times New Roman" w:hAnsi="Times New Roman" w:cs="Times New Roman"/>
+              </w:rPr>
+              <w:t>Mayden</w:t>
+            </w:r>
+            <w:proofErr w:type="spellEnd"/>
+            <w:r>
+              <w:rPr>
+                <w:rFonts w:ascii="Times New Roman" w:hAnsi="Times New Roman" w:cs="Times New Roman"/>
+              </w:rPr>
+              <w:t>, A</w:t>
+            </w:r>
+            <w:proofErr w:type="gramStart"/>
+            <w:r>
+              <w:rPr>
+                <w:rFonts w:ascii="Times New Roman" w:hAnsi="Times New Roman" w:cs="Times New Roman"/>
+              </w:rPr>
+              <w:t>..</w:t>
+            </w:r>
+            <w:proofErr w:type="gramEnd"/>
+            <w:r>
+              <w:rPr>
+                <w:rFonts w:ascii="Times New Roman" w:hAnsi="Times New Roman" w:cs="Times New Roman"/>
+              </w:rPr>
+              <w:t xml:space="preserve"> (2014). </w:t>
             </w:r>
             <w:r>
               <w:rPr>
@@ -6602,8 +7108,18 @@
                 <w:i/>
                 <w:iCs/>
               </w:rPr>
-              <w:t>Unreal Engine 4 vs. Unity: Which Game Engine Is Best for You?.</w:t>
-            </w:r>
+              <w:t>Unreal Engine 4 vs. Unity: Which Game Engine Is Best for You</w:t>
+            </w:r>
+            <w:proofErr w:type="gramStart"/>
+            <w:r>
+              <w:rPr>
+                <w:rFonts w:ascii="Times New Roman" w:hAnsi="Times New Roman" w:cs="Times New Roman"/>
+                <w:i/>
+                <w:iCs/>
+              </w:rPr>
+              <w:t>?.</w:t>
+            </w:r>
+            <w:proofErr w:type="gramEnd"/>
             <w:r>
               <w:rPr>
                 <w:rFonts w:ascii="Times New Roman" w:hAnsi="Times New Roman" w:cs="Times New Roman"/>
@@ -6668,7 +7184,21 @@
               <w:rPr>
                 <w:rFonts w:ascii="Times New Roman" w:hAnsi="Times New Roman" w:cs="Times New Roman"/>
               </w:rPr>
-              <w:t xml:space="preserve">Nutt, C.. (Not mentioned). </w:t>
+              <w:t xml:space="preserve">Nutt, </w:t>
+            </w:r>
+            <w:proofErr w:type="gramStart"/>
+            <w:r>
+              <w:rPr>
+                <w:rFonts w:ascii="Times New Roman" w:hAnsi="Times New Roman" w:cs="Times New Roman"/>
+              </w:rPr>
+              <w:t>C..</w:t>
+            </w:r>
+            <w:proofErr w:type="gramEnd"/>
+            <w:r>
+              <w:rPr>
+                <w:rFonts w:ascii="Times New Roman" w:hAnsi="Times New Roman" w:cs="Times New Roman"/>
+              </w:rPr>
+              <w:t xml:space="preserve"> (Not mentioned). </w:t>
             </w:r>
             <w:r>
               <w:rPr>
@@ -6676,13 +7206,37 @@
                 <w:i/>
                 <w:iCs/>
               </w:rPr>
-              <w:t>'Roguelikes': Getting to the heart of the it-genre .</w:t>
-            </w:r>
-            <w:r>
-              <w:rPr>
-                <w:rFonts w:ascii="Times New Roman" w:hAnsi="Times New Roman" w:cs="Times New Roman"/>
-              </w:rPr>
-              <w:t xml:space="preserve"> Available: goo.gl/SmtOsc. Last accessed 10th Nov 2016.</w:t>
+              <w:t>'Roguelikes': Getting to the heart of the it-</w:t>
+            </w:r>
+            <w:proofErr w:type="gramStart"/>
+            <w:r>
+              <w:rPr>
+                <w:rFonts w:ascii="Times New Roman" w:hAnsi="Times New Roman" w:cs="Times New Roman"/>
+                <w:i/>
+                <w:iCs/>
+              </w:rPr>
+              <w:t>genre .</w:t>
+            </w:r>
+            <w:proofErr w:type="gramEnd"/>
+            <w:r>
+              <w:rPr>
+                <w:rFonts w:ascii="Times New Roman" w:hAnsi="Times New Roman" w:cs="Times New Roman"/>
+              </w:rPr>
+              <w:t xml:space="preserve"> Available: goo.gl/</w:t>
+            </w:r>
+            <w:proofErr w:type="spellStart"/>
+            <w:r>
+              <w:rPr>
+                <w:rFonts w:ascii="Times New Roman" w:hAnsi="Times New Roman" w:cs="Times New Roman"/>
+              </w:rPr>
+              <w:t>SmtOsc</w:t>
+            </w:r>
+            <w:proofErr w:type="spellEnd"/>
+            <w:r>
+              <w:rPr>
+                <w:rFonts w:ascii="Times New Roman" w:hAnsi="Times New Roman" w:cs="Times New Roman"/>
+              </w:rPr>
+              <w:t>. Last accessed 10th Nov 2016.</w:t>
             </w:r>
           </w:p>
         </w:tc>
@@ -6742,7 +7296,21 @@
               <w:rPr>
                 <w:rFonts w:ascii="Times New Roman" w:hAnsi="Times New Roman" w:cs="Times New Roman"/>
               </w:rPr>
-              <w:t xml:space="preserve">Taylor, P.. (Not mentioned). </w:t>
+              <w:t xml:space="preserve">Taylor, </w:t>
+            </w:r>
+            <w:proofErr w:type="gramStart"/>
+            <w:r>
+              <w:rPr>
+                <w:rFonts w:ascii="Times New Roman" w:hAnsi="Times New Roman" w:cs="Times New Roman"/>
+              </w:rPr>
+              <w:t>P..</w:t>
+            </w:r>
+            <w:proofErr w:type="gramEnd"/>
+            <w:r>
+              <w:rPr>
+                <w:rFonts w:ascii="Times New Roman" w:hAnsi="Times New Roman" w:cs="Times New Roman"/>
+              </w:rPr>
+              <w:t xml:space="preserve"> (Not mentioned). </w:t>
             </w:r>
             <w:r>
               <w:rPr>
@@ -6858,8 +7426,6 @@
               </w:rPr>
               <w:t xml:space="preserve">to </w:t>
             </w:r>
-            <w:bookmarkStart w:id="0" w:name="_GoBack"/>
-            <w:bookmarkEnd w:id="0"/>
             <w:r>
               <w:rPr>
                 <w:rFonts w:ascii="Times New Roman" w:hAnsi="Times New Roman" w:cs="Times New Roman"/>
@@ -6970,7 +7536,7 @@
         <w:noProof/>
         <w:color w:val="5B9BD5" w:themeColor="accent1"/>
       </w:rPr>
-      <w:t>7</w:t>
+      <w:t>5</w:t>
     </w:r>
     <w:r>
       <w:rPr>
@@ -7032,14 +7598,23 @@
     </w:r>
     <w:r>
       <w:tab/>
+    </w:r>
+    <w:proofErr w:type="spellStart"/>
+    <w:r>
       <w:t>Dragos</w:t>
     </w:r>
     <w:r>
       <w:t>-Mihail</w:t>
     </w:r>
+    <w:proofErr w:type="spellEnd"/>
     <w:r>
-      <w:t xml:space="preserve"> Dumitru</w:t>
+      <w:t xml:space="preserve"> </w:t>
     </w:r>
+    <w:proofErr w:type="spellStart"/>
+    <w:r>
+      <w:t>Dumitru</w:t>
+    </w:r>
+    <w:proofErr w:type="spellEnd"/>
   </w:p>
 </w:hdr>
 </file>

</xml_diff>

<commit_message>
block in progress, added tombstone destructible
</commit_message>
<xml_diff>
--- a/Proposal/FinalProjectProposal_v3.docx
+++ b/Proposal/FinalProjectProposal_v3.docx
@@ -79,28 +79,12 @@
         </w:rPr>
         <w:tab/>
       </w:r>
-      <w:proofErr w:type="spellStart"/>
-      <w:r>
-        <w:rPr>
-          <w:rFonts w:ascii="Times New Roman" w:hAnsi="Times New Roman" w:cs="Times New Roman"/>
-        </w:rPr>
-        <w:t>Dragos-Mihail</w:t>
-      </w:r>
-      <w:proofErr w:type="spellEnd"/>
-      <w:r>
-        <w:rPr>
-          <w:rFonts w:ascii="Times New Roman" w:hAnsi="Times New Roman" w:cs="Times New Roman"/>
-        </w:rPr>
-        <w:t xml:space="preserve"> </w:t>
-      </w:r>
-      <w:proofErr w:type="spellStart"/>
-      <w:r>
-        <w:rPr>
-          <w:rFonts w:ascii="Times New Roman" w:hAnsi="Times New Roman" w:cs="Times New Roman"/>
-        </w:rPr>
-        <w:t>Dumitru</w:t>
-      </w:r>
-      <w:proofErr w:type="spellEnd"/>
+      <w:r>
+        <w:rPr>
+          <w:rFonts w:ascii="Times New Roman" w:hAnsi="Times New Roman" w:cs="Times New Roman"/>
+        </w:rPr>
+        <w:t>Dragos-Mihail Dumitru</w:t>
+      </w:r>
     </w:p>
     <w:p>
       <w:pPr>
@@ -281,25 +265,7 @@
           <w:sz w:val="24"/>
           <w:szCs w:val="24"/>
         </w:rPr>
-        <w:t xml:space="preserve"> push the player to experiment and explore while trying to adapt and survive in a punishing and cruel world. A key design element for me is to create a strong feeling of </w:t>
-      </w:r>
-      <w:proofErr w:type="spellStart"/>
-      <w:r>
-        <w:rPr>
-          <w:rFonts w:ascii="Times New Roman" w:hAnsi="Times New Roman" w:cs="Times New Roman"/>
-          <w:sz w:val="24"/>
-          <w:szCs w:val="24"/>
-        </w:rPr>
-        <w:t>fiero</w:t>
-      </w:r>
-      <w:proofErr w:type="spellEnd"/>
-      <w:r>
-        <w:rPr>
-          <w:rFonts w:ascii="Times New Roman" w:hAnsi="Times New Roman" w:cs="Times New Roman"/>
-          <w:sz w:val="24"/>
-          <w:szCs w:val="24"/>
-        </w:rPr>
-        <w:t xml:space="preserve"> through hard and challenging sequences of gameplay that ultimately will greatly pay off. The harder is to succeed, the substantial the prize will be.</w:t>
+        <w:t xml:space="preserve"> push the player to experiment and explore while trying to adapt and survive in a punishing and cruel world. A key design element for me is to create a strong feeling of fiero through hard and challenging sequences of gameplay that ultimately will greatly pay off. The harder is to succeed, the substantial the prize will be.</w:t>
       </w:r>
       <w:r>
         <w:rPr>
@@ -417,19 +383,11 @@
         </w:rPr>
         <w:t>). The primary issue is building the audience which I am going to do through Twitter, Facebook and development blog (</w:t>
       </w:r>
-      <w:proofErr w:type="spellStart"/>
-      <w:r>
-        <w:rPr>
-          <w:rFonts w:ascii="Times New Roman" w:hAnsi="Times New Roman" w:cs="Times New Roman"/>
-        </w:rPr>
-        <w:t>Chaciej</w:t>
-      </w:r>
-      <w:proofErr w:type="spellEnd"/>
-      <w:r>
-        <w:rPr>
-          <w:rFonts w:ascii="Times New Roman" w:hAnsi="Times New Roman" w:cs="Times New Roman"/>
-        </w:rPr>
-        <w:t xml:space="preserve">, D. </w:t>
+      <w:r>
+        <w:rPr>
+          <w:rFonts w:ascii="Times New Roman" w:hAnsi="Times New Roman" w:cs="Times New Roman"/>
+        </w:rPr>
+        <w:t xml:space="preserve">Chaciej, D. </w:t>
       </w:r>
       <w:r>
         <w:rPr>
@@ -469,19 +427,11 @@
         </w:rPr>
         <w:t xml:space="preserve">, </w:t>
       </w:r>
-      <w:proofErr w:type="spellStart"/>
-      <w:r>
-        <w:rPr>
-          <w:rFonts w:ascii="Times New Roman" w:hAnsi="Times New Roman" w:cs="Times New Roman"/>
-        </w:rPr>
-        <w:t>Hietalahti</w:t>
-      </w:r>
-      <w:proofErr w:type="spellEnd"/>
-      <w:r>
-        <w:rPr>
-          <w:rFonts w:ascii="Times New Roman" w:hAnsi="Times New Roman" w:cs="Times New Roman"/>
-        </w:rPr>
-        <w:t xml:space="preserve">, J., </w:t>
+      <w:r>
+        <w:rPr>
+          <w:rFonts w:ascii="Times New Roman" w:hAnsi="Times New Roman" w:cs="Times New Roman"/>
+        </w:rPr>
+        <w:t xml:space="preserve">Hietalahti, J., </w:t>
       </w:r>
       <w:r>
         <w:rPr>
@@ -489,270 +439,200 @@
           <w:i/>
           <w:iCs/>
         </w:rPr>
-        <w:t xml:space="preserve">The Basic Marketing Plan </w:t>
-      </w:r>
-      <w:proofErr w:type="gramStart"/>
+        <w:t>The Basic Marketing Plan For Indie Games</w:t>
+      </w:r>
+      <w:r>
+        <w:rPr>
+          <w:rFonts w:ascii="Times New Roman" w:hAnsi="Times New Roman" w:cs="Times New Roman"/>
+          <w:sz w:val="24"/>
+          <w:szCs w:val="24"/>
+        </w:rPr>
+        <w:t>).</w:t>
+      </w:r>
+    </w:p>
+    <w:p>
+      <w:pPr>
+        <w:spacing w:after="0"/>
+        <w:ind w:firstLine="720"/>
+        <w:rPr>
+          <w:rFonts w:ascii="Times New Roman" w:hAnsi="Times New Roman" w:cs="Times New Roman"/>
+          <w:sz w:val="24"/>
+          <w:szCs w:val="24"/>
+        </w:rPr>
+      </w:pPr>
+    </w:p>
+    <w:p>
+      <w:pPr>
+        <w:spacing w:after="0"/>
+        <w:ind w:firstLine="720"/>
+        <w:rPr>
+          <w:rFonts w:ascii="Times New Roman" w:hAnsi="Times New Roman" w:cs="Times New Roman"/>
+          <w:b/>
+          <w:sz w:val="24"/>
+          <w:szCs w:val="24"/>
+        </w:rPr>
+      </w:pPr>
+      <w:r>
+        <w:rPr>
+          <w:rFonts w:ascii="Times New Roman" w:hAnsi="Times New Roman" w:cs="Times New Roman"/>
+          <w:b/>
+          <w:sz w:val="24"/>
+          <w:szCs w:val="24"/>
+        </w:rPr>
+        <w:t>Rationale</w:t>
+      </w:r>
+    </w:p>
+    <w:p>
+      <w:pPr>
+        <w:spacing w:after="0"/>
+        <w:ind w:firstLine="720"/>
+        <w:rPr>
+          <w:rFonts w:ascii="Times New Roman" w:hAnsi="Times New Roman" w:cs="Times New Roman"/>
+          <w:sz w:val="24"/>
+          <w:szCs w:val="24"/>
+        </w:rPr>
+      </w:pPr>
+      <w:r>
+        <w:rPr>
+          <w:rFonts w:ascii="Times New Roman" w:hAnsi="Times New Roman" w:cs="Times New Roman"/>
+        </w:rPr>
+        <w:t>The main reason why I considered and RPG game development for my final project is because I always loved the genre. As an example, I have more than fifteen hundred hours spent in the Blizzard’s game, Diablo 3</w:t>
+      </w:r>
+      <w:r>
+        <w:rPr>
+          <w:rFonts w:ascii="Times New Roman" w:hAnsi="Times New Roman" w:cs="Times New Roman"/>
+        </w:rPr>
+        <w:t xml:space="preserve"> alone</w:t>
+      </w:r>
+      <w:r>
+        <w:rPr>
+          <w:rFonts w:ascii="Times New Roman" w:hAnsi="Times New Roman" w:cs="Times New Roman"/>
+        </w:rPr>
+        <w:t>,</w:t>
+      </w:r>
+      <w:r>
+        <w:rPr>
+          <w:rFonts w:ascii="Times New Roman" w:hAnsi="Times New Roman" w:cs="Times New Roman"/>
+        </w:rPr>
+        <w:t xml:space="preserve"> therefor it is quit an easy task for me to identify and analyse mechanics and elements that build a pleasing experience within the genre. Also, </w:t>
+      </w:r>
+      <w:r>
+        <w:rPr>
+          <w:rFonts w:ascii="Times New Roman" w:hAnsi="Times New Roman" w:cs="Times New Roman"/>
+          <w:sz w:val="24"/>
+          <w:szCs w:val="24"/>
+        </w:rPr>
+        <w:t>the beauty of being able to follow a personal progression path, combined with the liberty of exploration and possibility of direct control over difficulty make RPGs an amazing experience for me.</w:t>
+      </w:r>
+    </w:p>
+    <w:p>
+      <w:pPr>
+        <w:spacing w:after="0"/>
+        <w:ind w:firstLine="720"/>
+        <w:rPr>
+          <w:rFonts w:ascii="Times New Roman" w:hAnsi="Times New Roman" w:cs="Times New Roman"/>
+          <w:sz w:val="24"/>
+          <w:szCs w:val="24"/>
+        </w:rPr>
+      </w:pPr>
+      <w:r>
+        <w:rPr>
+          <w:rFonts w:ascii="Times New Roman" w:hAnsi="Times New Roman" w:cs="Times New Roman"/>
+          <w:sz w:val="24"/>
+          <w:szCs w:val="24"/>
+        </w:rPr>
+        <w:t>Based on a talking conducted by five indie developers, the indie market is not dead but rather a bit saturated, flooded by very low quality games (</w:t>
+      </w:r>
+      <w:r>
+        <w:rPr>
+          <w:rFonts w:ascii="Times New Roman" w:hAnsi="Times New Roman" w:cs="Times New Roman"/>
+        </w:rPr>
+        <w:t xml:space="preserve">GDC, </w:t>
+      </w:r>
       <w:r>
         <w:rPr>
           <w:rFonts w:ascii="Times New Roman" w:hAnsi="Times New Roman" w:cs="Times New Roman"/>
           <w:i/>
           <w:iCs/>
         </w:rPr>
-        <w:t>For</w:t>
-      </w:r>
-      <w:proofErr w:type="gramEnd"/>
+        <w:t>What Do We Mean When We Say Indiepocalypse?</w:t>
+      </w:r>
+      <w:r>
+        <w:rPr>
+          <w:rFonts w:ascii="Times New Roman" w:hAnsi="Times New Roman" w:cs="Times New Roman"/>
+          <w:sz w:val="24"/>
+          <w:szCs w:val="24"/>
+        </w:rPr>
+        <w:t xml:space="preserve">). A good marketing strategy alongside with a well put together game can stand out from the crowd. </w:t>
+      </w:r>
+    </w:p>
+    <w:p>
+      <w:pPr>
+        <w:spacing w:after="0"/>
+        <w:ind w:firstLine="720"/>
+        <w:rPr>
+          <w:rFonts w:ascii="Times New Roman" w:hAnsi="Times New Roman" w:cs="Times New Roman"/>
+          <w:sz w:val="24"/>
+          <w:szCs w:val="24"/>
+        </w:rPr>
+      </w:pPr>
+      <w:r>
+        <w:rPr>
+          <w:rFonts w:ascii="Times New Roman" w:hAnsi="Times New Roman" w:cs="Times New Roman"/>
+          <w:sz w:val="24"/>
+          <w:szCs w:val="24"/>
+        </w:rPr>
+        <w:t>The target audience that I am aiming for is traditional gamers that are between 16 and 35 years old, have past gaming experience and tend to spend money on video games (</w:t>
+      </w:r>
+      <w:r>
+        <w:rPr>
+          <w:rFonts w:ascii="Times New Roman" w:hAnsi="Times New Roman" w:cs="Times New Roman"/>
+        </w:rPr>
+        <w:t xml:space="preserve">Eric, </w:t>
+      </w:r>
       <w:r>
         <w:rPr>
           <w:rFonts w:ascii="Times New Roman" w:hAnsi="Times New Roman" w:cs="Times New Roman"/>
           <w:i/>
           <w:iCs/>
         </w:rPr>
-        <w:t xml:space="preserve"> Indie Games</w:t>
-      </w:r>
-      <w:r>
-        <w:rPr>
-          <w:rFonts w:ascii="Times New Roman" w:hAnsi="Times New Roman" w:cs="Times New Roman"/>
-          <w:sz w:val="24"/>
-          <w:szCs w:val="24"/>
-        </w:rPr>
-        <w:t>).</w:t>
-      </w:r>
-    </w:p>
-    <w:p>
-      <w:pPr>
-        <w:spacing w:after="0"/>
-        <w:ind w:firstLine="720"/>
-        <w:rPr>
-          <w:rFonts w:ascii="Times New Roman" w:hAnsi="Times New Roman" w:cs="Times New Roman"/>
-          <w:sz w:val="24"/>
-          <w:szCs w:val="24"/>
-        </w:rPr>
-      </w:pPr>
-    </w:p>
-    <w:p>
-      <w:pPr>
-        <w:spacing w:after="0"/>
-        <w:ind w:firstLine="720"/>
-        <w:rPr>
-          <w:rFonts w:ascii="Times New Roman" w:hAnsi="Times New Roman" w:cs="Times New Roman"/>
-          <w:b/>
-          <w:sz w:val="24"/>
-          <w:szCs w:val="24"/>
-        </w:rPr>
-      </w:pPr>
-      <w:r>
-        <w:rPr>
-          <w:rFonts w:ascii="Times New Roman" w:hAnsi="Times New Roman" w:cs="Times New Roman"/>
-          <w:b/>
-          <w:sz w:val="24"/>
-          <w:szCs w:val="24"/>
-        </w:rPr>
-        <w:t>Rationale</w:t>
-      </w:r>
-    </w:p>
-    <w:p>
-      <w:pPr>
-        <w:spacing w:after="0"/>
-        <w:ind w:firstLine="720"/>
-        <w:rPr>
-          <w:rFonts w:ascii="Times New Roman" w:hAnsi="Times New Roman" w:cs="Times New Roman"/>
-          <w:sz w:val="24"/>
-          <w:szCs w:val="24"/>
-        </w:rPr>
-      </w:pPr>
-      <w:r>
-        <w:rPr>
-          <w:rFonts w:ascii="Times New Roman" w:hAnsi="Times New Roman" w:cs="Times New Roman"/>
-        </w:rPr>
-        <w:t>The main reason why I considered and RPG game development for my final project is because I always loved the genre. As an example, I have more than fifteen hundred hours spent in the Blizzard’s game, Diablo 3</w:t>
-      </w:r>
-      <w:r>
-        <w:rPr>
-          <w:rFonts w:ascii="Times New Roman" w:hAnsi="Times New Roman" w:cs="Times New Roman"/>
-        </w:rPr>
-        <w:t xml:space="preserve"> alone</w:t>
-      </w:r>
-      <w:r>
-        <w:rPr>
-          <w:rFonts w:ascii="Times New Roman" w:hAnsi="Times New Roman" w:cs="Times New Roman"/>
-        </w:rPr>
-        <w:t>,</w:t>
-      </w:r>
-      <w:r>
-        <w:rPr>
-          <w:rFonts w:ascii="Times New Roman" w:hAnsi="Times New Roman" w:cs="Times New Roman"/>
-        </w:rPr>
-        <w:t xml:space="preserve"> therefor it is quit an easy task for me to identify and analyse mechanics and elements that build a pleasing experience within the genre. Also, </w:t>
-      </w:r>
-      <w:r>
-        <w:rPr>
-          <w:rFonts w:ascii="Times New Roman" w:hAnsi="Times New Roman" w:cs="Times New Roman"/>
-          <w:sz w:val="24"/>
-          <w:szCs w:val="24"/>
-        </w:rPr>
-        <w:t xml:space="preserve">the beauty of being </w:t>
-      </w:r>
-      <w:proofErr w:type="gramStart"/>
-      <w:r>
-        <w:rPr>
-          <w:rFonts w:ascii="Times New Roman" w:hAnsi="Times New Roman" w:cs="Times New Roman"/>
-          <w:sz w:val="24"/>
-          <w:szCs w:val="24"/>
-        </w:rPr>
-        <w:t>able</w:t>
-      </w:r>
-      <w:proofErr w:type="gramEnd"/>
-      <w:r>
-        <w:rPr>
-          <w:rFonts w:ascii="Times New Roman" w:hAnsi="Times New Roman" w:cs="Times New Roman"/>
-          <w:sz w:val="24"/>
-          <w:szCs w:val="24"/>
-        </w:rPr>
-        <w:t xml:space="preserve"> to follow a personal progression path, combined with the liberty of exploration and possibility of direct control over difficulty make RPGs an amazing experience for me.</w:t>
-      </w:r>
-    </w:p>
-    <w:p>
-      <w:pPr>
-        <w:spacing w:after="0"/>
-        <w:ind w:firstLine="720"/>
-        <w:rPr>
-          <w:rFonts w:ascii="Times New Roman" w:hAnsi="Times New Roman" w:cs="Times New Roman"/>
-          <w:sz w:val="24"/>
-          <w:szCs w:val="24"/>
-        </w:rPr>
-      </w:pPr>
-      <w:r>
-        <w:rPr>
-          <w:rFonts w:ascii="Times New Roman" w:hAnsi="Times New Roman" w:cs="Times New Roman"/>
-          <w:sz w:val="24"/>
-          <w:szCs w:val="24"/>
-        </w:rPr>
-        <w:t>Based on a talking conducted by five indie developers, the indie market is not dead but rather a bit saturated, flooded by very low quality games (</w:t>
-      </w:r>
-      <w:r>
-        <w:rPr>
-          <w:rFonts w:ascii="Times New Roman" w:hAnsi="Times New Roman" w:cs="Times New Roman"/>
-        </w:rPr>
-        <w:t xml:space="preserve">GDC, </w:t>
+        <w:t>Define your target audience</w:t>
+      </w:r>
+      <w:r>
+        <w:rPr>
+          <w:rFonts w:ascii="Times New Roman" w:hAnsi="Times New Roman" w:cs="Times New Roman"/>
+          <w:sz w:val="24"/>
+          <w:szCs w:val="24"/>
+        </w:rPr>
+        <w:t xml:space="preserve">). </w:t>
       </w:r>
       <w:r>
         <w:rPr>
           <w:rFonts w:ascii="Times New Roman" w:hAnsi="Times New Roman" w:cs="Times New Roman"/>
           <w:i/>
-          <w:iCs/>
-        </w:rPr>
-        <w:t xml:space="preserve">What Do We Mean When We Say </w:t>
-      </w:r>
-      <w:proofErr w:type="spellStart"/>
+        </w:rPr>
+        <w:t>Analysts at the research firm NPD Group say that hard-core gamers still spend more than others buying games, but they note that those who play casual games like Candy Crush Saga are the fastest growing segment of the market.</w:t>
+      </w:r>
+      <w:r>
+        <w:rPr>
+          <w:rFonts w:ascii="Times New Roman" w:hAnsi="Times New Roman" w:cs="Times New Roman"/>
+        </w:rPr>
+        <w:t xml:space="preserve"> (npr.org, </w:t>
+      </w:r>
       <w:r>
         <w:rPr>
           <w:rFonts w:ascii="Times New Roman" w:hAnsi="Times New Roman" w:cs="Times New Roman"/>
           <w:i/>
-          <w:iCs/>
-        </w:rPr>
-        <w:t>Indiepocalypse</w:t>
-      </w:r>
-      <w:proofErr w:type="spellEnd"/>
+        </w:rPr>
+        <w:t xml:space="preserve">Hard-Core And Casual Gamers </w:t>
+      </w:r>
       <w:r>
         <w:rPr>
           <w:rFonts w:ascii="Times New Roman" w:hAnsi="Times New Roman" w:cs="Times New Roman"/>
           <w:i/>
-          <w:iCs/>
-        </w:rPr>
-        <w:t>?</w:t>
-      </w:r>
-      <w:r>
-        <w:rPr>
-          <w:rFonts w:ascii="Times New Roman" w:hAnsi="Times New Roman" w:cs="Times New Roman"/>
-          <w:sz w:val="24"/>
-          <w:szCs w:val="24"/>
-        </w:rPr>
-        <w:t xml:space="preserve">). A good marketing strategy alongside with a well put together game can stand out from the crowd. </w:t>
-      </w:r>
-    </w:p>
-    <w:p>
-      <w:pPr>
-        <w:spacing w:after="0"/>
-        <w:ind w:firstLine="720"/>
-        <w:rPr>
-          <w:rFonts w:ascii="Times New Roman" w:hAnsi="Times New Roman" w:cs="Times New Roman"/>
-          <w:sz w:val="24"/>
-          <w:szCs w:val="24"/>
-        </w:rPr>
-      </w:pPr>
-      <w:r>
-        <w:rPr>
-          <w:rFonts w:ascii="Times New Roman" w:hAnsi="Times New Roman" w:cs="Times New Roman"/>
-          <w:sz w:val="24"/>
-          <w:szCs w:val="24"/>
-        </w:rPr>
-        <w:t>The target audience that I am aiming for is traditional gamers that are between 16 and 35 years old, have past gaming experience and tend to spend money on video games (</w:t>
-      </w:r>
-      <w:r>
-        <w:rPr>
-          <w:rFonts w:ascii="Times New Roman" w:hAnsi="Times New Roman" w:cs="Times New Roman"/>
-        </w:rPr>
-        <w:t xml:space="preserve">Eric, </w:t>
-      </w:r>
-      <w:r>
-        <w:rPr>
-          <w:rFonts w:ascii="Times New Roman" w:hAnsi="Times New Roman" w:cs="Times New Roman"/>
-          <w:i/>
-          <w:iCs/>
-        </w:rPr>
-        <w:t>Define your target audience</w:t>
-      </w:r>
-      <w:r>
-        <w:rPr>
-          <w:rFonts w:ascii="Times New Roman" w:hAnsi="Times New Roman" w:cs="Times New Roman"/>
-          <w:sz w:val="24"/>
-          <w:szCs w:val="24"/>
-        </w:rPr>
-        <w:t xml:space="preserve">). </w:t>
-      </w:r>
-      <w:r>
-        <w:rPr>
-          <w:rFonts w:ascii="Times New Roman" w:hAnsi="Times New Roman" w:cs="Times New Roman"/>
-          <w:i/>
-        </w:rPr>
-        <w:t>Analysts at the research firm NPD Group say that hard-core gamers still spend more than others buying games, but they note that those who play casual games like Candy Crush Saga are the fastest growing segment of the market.</w:t>
-      </w:r>
-      <w:r>
-        <w:rPr>
-          <w:rFonts w:ascii="Times New Roman" w:hAnsi="Times New Roman" w:cs="Times New Roman"/>
-        </w:rPr>
-        <w:t xml:space="preserve"> (npr.org, </w:t>
-      </w:r>
-      <w:r>
-        <w:rPr>
-          <w:rFonts w:ascii="Times New Roman" w:hAnsi="Times New Roman" w:cs="Times New Roman"/>
-          <w:i/>
-        </w:rPr>
-        <w:t xml:space="preserve">Hard-Core </w:t>
-      </w:r>
-      <w:proofErr w:type="gramStart"/>
-      <w:r>
-        <w:rPr>
-          <w:rFonts w:ascii="Times New Roman" w:hAnsi="Times New Roman" w:cs="Times New Roman"/>
-          <w:i/>
-        </w:rPr>
-        <w:t xml:space="preserve">And Casual Gamers </w:t>
-      </w:r>
-      <w:r>
-        <w:rPr>
-          <w:rFonts w:ascii="Times New Roman" w:hAnsi="Times New Roman" w:cs="Times New Roman"/>
-          <w:i/>
         </w:rPr>
         <w:lastRenderedPageBreak/>
-        <w:t>Play In</w:t>
-      </w:r>
-      <w:proofErr w:type="gramEnd"/>
-      <w:r>
-        <w:rPr>
-          <w:rFonts w:ascii="Times New Roman" w:hAnsi="Times New Roman" w:cs="Times New Roman"/>
-          <w:i/>
-        </w:rPr>
-        <w:t xml:space="preserve"> Different Worlds</w:t>
+        <w:t>Play In Different Worlds</w:t>
       </w:r>
       <w:r>
         <w:rPr>
@@ -2710,7 +2590,6 @@
                 <w:rFonts w:ascii="Times New Roman" w:hAnsi="Times New Roman" w:cs="Times New Roman"/>
               </w:rPr>
             </w:pPr>
-            <w:bookmarkStart w:id="0" w:name="_GoBack" w:colFirst="2" w:colLast="2"/>
             <w:r>
               <w:rPr>
                 <w:rFonts w:ascii="Times New Roman" w:hAnsi="Times New Roman" w:cs="Times New Roman"/>
@@ -2741,6 +2620,7 @@
         <w:tc>
           <w:tcPr>
             <w:tcW w:w="6044" w:type="dxa"/>
+            <w:shd w:val="clear" w:color="auto" w:fill="FFD966" w:themeFill="accent4" w:themeFillTint="99"/>
           </w:tcPr>
           <w:p>
             <w:pPr>
@@ -2851,6 +2731,7 @@
         <w:tc>
           <w:tcPr>
             <w:tcW w:w="6044" w:type="dxa"/>
+            <w:shd w:val="clear" w:color="auto" w:fill="FFD966" w:themeFill="accent4" w:themeFillTint="99"/>
           </w:tcPr>
           <w:p>
             <w:pPr>
@@ -2907,6 +2788,8 @@
             </w:r>
           </w:p>
         </w:tc>
+        <w:bookmarkStart w:id="0" w:name="_GoBack"/>
+        <w:bookmarkEnd w:id="0"/>
       </w:tr>
       <w:tr>
         <w:tc>
@@ -2955,6 +2838,7 @@
         <w:tc>
           <w:tcPr>
             <w:tcW w:w="6044" w:type="dxa"/>
+            <w:shd w:val="clear" w:color="auto" w:fill="FFD966" w:themeFill="accent4" w:themeFillTint="99"/>
           </w:tcPr>
           <w:p>
             <w:pPr>
@@ -3043,6 +2927,7 @@
         <w:tc>
           <w:tcPr>
             <w:tcW w:w="6044" w:type="dxa"/>
+            <w:shd w:val="clear" w:color="auto" w:fill="FFD966" w:themeFill="accent4" w:themeFillTint="99"/>
           </w:tcPr>
           <w:p>
             <w:pPr>
@@ -3149,6 +3034,7 @@
         <w:tc>
           <w:tcPr>
             <w:tcW w:w="6044" w:type="dxa"/>
+            <w:shd w:val="clear" w:color="auto" w:fill="FFD966" w:themeFill="accent4" w:themeFillTint="99"/>
           </w:tcPr>
           <w:p>
             <w:pPr>
@@ -3202,7 +3088,6 @@
           </w:p>
         </w:tc>
       </w:tr>
-      <w:bookmarkEnd w:id="0"/>
       <w:tr>
         <w:tc>
           <w:tcPr>
@@ -5274,21 +5159,7 @@
               <w:rPr>
                 <w:rFonts w:ascii="Times New Roman" w:hAnsi="Times New Roman" w:cs="Times New Roman"/>
               </w:rPr>
-              <w:t xml:space="preserve">Andrews, </w:t>
-            </w:r>
-            <w:proofErr w:type="gramStart"/>
-            <w:r>
-              <w:rPr>
-                <w:rFonts w:ascii="Times New Roman" w:hAnsi="Times New Roman" w:cs="Times New Roman"/>
-              </w:rPr>
-              <w:t>E..</w:t>
-            </w:r>
-            <w:proofErr w:type="gramEnd"/>
-            <w:r>
-              <w:rPr>
-                <w:rFonts w:ascii="Times New Roman" w:hAnsi="Times New Roman" w:cs="Times New Roman"/>
-              </w:rPr>
-              <w:t xml:space="preserve"> (2014). </w:t>
+              <w:t xml:space="preserve">Andrews, E.. (2014). </w:t>
             </w:r>
             <w:r>
               <w:rPr>
@@ -5296,23 +5167,112 @@
                 <w:i/>
                 <w:iCs/>
               </w:rPr>
-              <w:t>Were witches burned at the stake during the Salem Witch Trials</w:t>
-            </w:r>
-            <w:proofErr w:type="gramStart"/>
+              <w:t>Were witches burned at the stake during the Salem Witch Trials?.</w:t>
+            </w:r>
+            <w:r>
+              <w:rPr>
+                <w:rFonts w:ascii="Times New Roman" w:hAnsi="Times New Roman" w:cs="Times New Roman"/>
+              </w:rPr>
+              <w:t xml:space="preserve"> Available: goo.gl/01oC24. Last accessed 10th Nov 2016.</w:t>
+            </w:r>
+          </w:p>
+        </w:tc>
+        <w:tc>
+          <w:tcPr>
+            <w:tcW w:w="3330" w:type="dxa"/>
+          </w:tcPr>
+          <w:p>
+            <w:pPr>
+              <w:rPr>
+                <w:rFonts w:ascii="Times New Roman" w:hAnsi="Times New Roman" w:cs="Times New Roman"/>
+                <w:sz w:val="32"/>
+                <w:szCs w:val="32"/>
+              </w:rPr>
+            </w:pPr>
+            <w:r>
+              <w:rPr>
+                <w:rFonts w:ascii="Times New Roman" w:hAnsi="Times New Roman" w:cs="Times New Roman"/>
+              </w:rPr>
+              <w:t>Small article about the witch trial that took place in late 17</w:t>
+            </w:r>
+            <w:r>
+              <w:rPr>
+                <w:rFonts w:ascii="Times New Roman" w:hAnsi="Times New Roman" w:cs="Times New Roman"/>
+                <w:vertAlign w:val="superscript"/>
+              </w:rPr>
+              <w:t>th</w:t>
+            </w:r>
+            <w:r>
+              <w:rPr>
+                <w:rFonts w:ascii="Times New Roman" w:hAnsi="Times New Roman" w:cs="Times New Roman"/>
+              </w:rPr>
+              <w:t xml:space="preserve"> century in Massachusetts. This article is main reference for my period of time in which the action take</w:t>
+            </w:r>
+            <w:r>
+              <w:rPr>
+                <w:rFonts w:ascii="Times New Roman" w:hAnsi="Times New Roman" w:cs="Times New Roman"/>
+              </w:rPr>
+              <w:t>s</w:t>
+            </w:r>
+            <w:r>
+              <w:rPr>
+                <w:rFonts w:ascii="Times New Roman" w:hAnsi="Times New Roman" w:cs="Times New Roman"/>
+              </w:rPr>
+              <w:t xml:space="preserve"> place.</w:t>
+            </w:r>
+          </w:p>
+        </w:tc>
+      </w:tr>
+      <w:tr>
+        <w:tc>
+          <w:tcPr>
+            <w:tcW w:w="671" w:type="dxa"/>
+          </w:tcPr>
+          <w:p>
+            <w:pPr>
+              <w:rPr>
+                <w:rFonts w:ascii="Times New Roman" w:hAnsi="Times New Roman" w:cs="Times New Roman"/>
+              </w:rPr>
+            </w:pPr>
+            <w:r>
+              <w:rPr>
+                <w:rFonts w:ascii="Times New Roman" w:hAnsi="Times New Roman" w:cs="Times New Roman"/>
+              </w:rPr>
+              <w:t>2.</w:t>
+            </w:r>
+          </w:p>
+        </w:tc>
+        <w:tc>
+          <w:tcPr>
+            <w:tcW w:w="5015" w:type="dxa"/>
+          </w:tcPr>
+          <w:p>
+            <w:pPr>
+              <w:rPr>
+                <w:rFonts w:ascii="Times New Roman" w:hAnsi="Times New Roman" w:cs="Times New Roman"/>
+                <w:sz w:val="32"/>
+                <w:szCs w:val="32"/>
+              </w:rPr>
+            </w:pPr>
+            <w:r>
+              <w:rPr>
+                <w:rFonts w:ascii="Times New Roman" w:hAnsi="Times New Roman" w:cs="Times New Roman"/>
+              </w:rPr>
+              <w:t xml:space="preserve">Boutros, D.. (Not mentioned). </w:t>
+            </w:r>
             <w:r>
               <w:rPr>
                 <w:rFonts w:ascii="Times New Roman" w:hAnsi="Times New Roman" w:cs="Times New Roman"/>
                 <w:i/>
                 <w:iCs/>
               </w:rPr>
-              <w:t>?.</w:t>
-            </w:r>
-            <w:proofErr w:type="gramEnd"/>
-            <w:r>
-              <w:rPr>
-                <w:rFonts w:ascii="Times New Roman" w:hAnsi="Times New Roman" w:cs="Times New Roman"/>
-              </w:rPr>
-              <w:t xml:space="preserve"> Available: goo.gl/01oC24. Last accessed 10th Nov 2016.</w:t>
+              <w:t>Difficulty is Difficult: Designing for Hard Modes in Games.</w:t>
+            </w:r>
+            <w:r>
+              <w:rPr>
+                <w:rFonts w:ascii="Times New Roman" w:hAnsi="Times New Roman" w:cs="Times New Roman"/>
+              </w:rPr>
+              <w:t xml:space="preserve"> Available: goo.gl/LSJi29. Last accessed 10th Nov</w:t>
             </w:r>
           </w:p>
         </w:tc>
@@ -5332,32 +5292,19 @@
               <w:rPr>
                 <w:rFonts w:ascii="Times New Roman" w:hAnsi="Times New Roman" w:cs="Times New Roman"/>
               </w:rPr>
-              <w:t>Small article about the witch trial that took place in late 17</w:t>
-            </w:r>
-            <w:r>
-              <w:rPr>
-                <w:rFonts w:ascii="Times New Roman" w:hAnsi="Times New Roman" w:cs="Times New Roman"/>
-                <w:vertAlign w:val="superscript"/>
-              </w:rPr>
-              <w:t>th</w:t>
-            </w:r>
-            <w:r>
-              <w:rPr>
-                <w:rFonts w:ascii="Times New Roman" w:hAnsi="Times New Roman" w:cs="Times New Roman"/>
-              </w:rPr>
-              <w:t xml:space="preserve"> century in Massachusetts. This article is main reference for my period of time in which the action take</w:t>
-            </w:r>
-            <w:r>
-              <w:rPr>
-                <w:rFonts w:ascii="Times New Roman" w:hAnsi="Times New Roman" w:cs="Times New Roman"/>
-              </w:rPr>
-              <w:t>s</w:t>
-            </w:r>
-            <w:r>
-              <w:rPr>
-                <w:rFonts w:ascii="Times New Roman" w:hAnsi="Times New Roman" w:cs="Times New Roman"/>
-              </w:rPr>
-              <w:t xml:space="preserve"> place.</w:t>
+              <w:t>Boutros, D. writes in his article about how to tune and what designing decision you can make in order to</w:t>
+            </w:r>
+            <w:r>
+              <w:rPr>
+                <w:rFonts w:ascii="Times New Roman" w:hAnsi="Times New Roman" w:cs="Times New Roman"/>
+              </w:rPr>
+              <w:t xml:space="preserve"> achieve the desired difficulty</w:t>
+            </w:r>
+            <w:r>
+              <w:rPr>
+                <w:rFonts w:ascii="Times New Roman" w:hAnsi="Times New Roman" w:cs="Times New Roman"/>
+              </w:rPr>
+              <w:t>.</w:t>
             </w:r>
           </w:p>
         </w:tc>
@@ -5377,7 +5324,13 @@
               <w:rPr>
                 <w:rFonts w:ascii="Times New Roman" w:hAnsi="Times New Roman" w:cs="Times New Roman"/>
               </w:rPr>
-              <w:t>2.</w:t>
+              <w:t>3</w:t>
+            </w:r>
+            <w:r>
+              <w:rPr>
+                <w:rFonts w:ascii="Times New Roman" w:hAnsi="Times New Roman" w:cs="Times New Roman"/>
+              </w:rPr>
+              <w:t>.</w:t>
             </w:r>
           </w:p>
         </w:tc>
@@ -5397,21 +5350,7 @@
               <w:rPr>
                 <w:rFonts w:ascii="Times New Roman" w:hAnsi="Times New Roman" w:cs="Times New Roman"/>
               </w:rPr>
-              <w:t xml:space="preserve">Boutros, </w:t>
-            </w:r>
-            <w:proofErr w:type="gramStart"/>
-            <w:r>
-              <w:rPr>
-                <w:rFonts w:ascii="Times New Roman" w:hAnsi="Times New Roman" w:cs="Times New Roman"/>
-              </w:rPr>
-              <w:t>D..</w:t>
-            </w:r>
-            <w:proofErr w:type="gramEnd"/>
-            <w:r>
-              <w:rPr>
-                <w:rFonts w:ascii="Times New Roman" w:hAnsi="Times New Roman" w:cs="Times New Roman"/>
-              </w:rPr>
-              <w:t xml:space="preserve"> (Not mentioned). </w:t>
+              <w:t xml:space="preserve">Boyd, R.. (Not mentioned). </w:t>
             </w:r>
             <w:r>
               <w:rPr>
@@ -5419,13 +5358,13 @@
                 <w:i/>
                 <w:iCs/>
               </w:rPr>
-              <w:t>Difficulty is Difficult: Designing for Hard Modes in Games.</w:t>
-            </w:r>
-            <w:r>
-              <w:rPr>
-                <w:rFonts w:ascii="Times New Roman" w:hAnsi="Times New Roman" w:cs="Times New Roman"/>
-              </w:rPr>
-              <w:t xml:space="preserve"> Available: goo.gl/LSJi29. Last accessed 10th Nov</w:t>
+              <w:t>Deep Dungeon: Exploring the Design of Dark Souls.</w:t>
+            </w:r>
+            <w:r>
+              <w:rPr>
+                <w:rFonts w:ascii="Times New Roman" w:hAnsi="Times New Roman" w:cs="Times New Roman"/>
+              </w:rPr>
+              <w:t xml:space="preserve"> Available: https://goo.gl/0jxNVF. Last accessed 10th Nov 2016.</w:t>
             </w:r>
           </w:p>
         </w:tc>
@@ -5445,19 +5384,7 @@
               <w:rPr>
                 <w:rFonts w:ascii="Times New Roman" w:hAnsi="Times New Roman" w:cs="Times New Roman"/>
               </w:rPr>
-              <w:t>Boutros, D. writes in his article about how to tune and what designing decision you can make in order to</w:t>
-            </w:r>
-            <w:r>
-              <w:rPr>
-                <w:rFonts w:ascii="Times New Roman" w:hAnsi="Times New Roman" w:cs="Times New Roman"/>
-              </w:rPr>
-              <w:t xml:space="preserve"> achieve the desired difficulty</w:t>
-            </w:r>
-            <w:r>
-              <w:rPr>
-                <w:rFonts w:ascii="Times New Roman" w:hAnsi="Times New Roman" w:cs="Times New Roman"/>
-              </w:rPr>
-              <w:t>.</w:t>
+              <w:t>The article is about why “Dark Souls” is perceived as a hard game and how the developers manage to deepen the idea into consumers’ perception that the game is extremely challenging.</w:t>
             </w:r>
           </w:p>
         </w:tc>
@@ -5477,7 +5404,7 @@
               <w:rPr>
                 <w:rFonts w:ascii="Times New Roman" w:hAnsi="Times New Roman" w:cs="Times New Roman"/>
               </w:rPr>
-              <w:t>3</w:t>
+              <w:t>4</w:t>
             </w:r>
             <w:r>
               <w:rPr>
@@ -5503,21 +5430,7 @@
               <w:rPr>
                 <w:rFonts w:ascii="Times New Roman" w:hAnsi="Times New Roman" w:cs="Times New Roman"/>
               </w:rPr>
-              <w:t xml:space="preserve">Boyd, </w:t>
-            </w:r>
-            <w:proofErr w:type="gramStart"/>
-            <w:r>
-              <w:rPr>
-                <w:rFonts w:ascii="Times New Roman" w:hAnsi="Times New Roman" w:cs="Times New Roman"/>
-              </w:rPr>
-              <w:t>R..</w:t>
-            </w:r>
-            <w:proofErr w:type="gramEnd"/>
-            <w:r>
-              <w:rPr>
-                <w:rFonts w:ascii="Times New Roman" w:hAnsi="Times New Roman" w:cs="Times New Roman"/>
-              </w:rPr>
-              <w:t xml:space="preserve"> (Not mentioned). </w:t>
+              <w:t xml:space="preserve">Bycer, J.. (2016). </w:t>
             </w:r>
             <w:r>
               <w:rPr>
@@ -5525,13 +5438,13 @@
                 <w:i/>
                 <w:iCs/>
               </w:rPr>
-              <w:t>Deep Dungeon: Exploring the Design of Dark Souls.</w:t>
-            </w:r>
-            <w:r>
-              <w:rPr>
-                <w:rFonts w:ascii="Times New Roman" w:hAnsi="Times New Roman" w:cs="Times New Roman"/>
-              </w:rPr>
-              <w:t xml:space="preserve"> Available: https://goo.gl/0jxNVF. Last accessed 10th Nov 2016.</w:t>
+              <w:t>The Successes and Failures of Dark Souls 3's Design.</w:t>
+            </w:r>
+            <w:r>
+              <w:rPr>
+                <w:rFonts w:ascii="Times New Roman" w:hAnsi="Times New Roman" w:cs="Times New Roman"/>
+              </w:rPr>
+              <w:t xml:space="preserve"> Available: https://goo.gl/ZzV4wE. Last accessed 10th Nov 2016.</w:t>
             </w:r>
           </w:p>
         </w:tc>
@@ -5551,7 +5464,7 @@
               <w:rPr>
                 <w:rFonts w:ascii="Times New Roman" w:hAnsi="Times New Roman" w:cs="Times New Roman"/>
               </w:rPr>
-              <w:t>The article is about why “Dark Souls” is perceived as a hard game and how the developers manage to deepen the idea into consumers’ perception that the game is extremely challenging.</w:t>
+              <w:t>The article is about the pros and cons of the design decisions in comparison to previous titles in the “Dark Souls” series with examples to support the analysis.</w:t>
             </w:r>
           </w:p>
         </w:tc>
@@ -5571,7 +5484,7 @@
               <w:rPr>
                 <w:rFonts w:ascii="Times New Roman" w:hAnsi="Times New Roman" w:cs="Times New Roman"/>
               </w:rPr>
-              <w:t>4</w:t>
+              <w:t>5</w:t>
             </w:r>
             <w:r>
               <w:rPr>
@@ -5593,33 +5506,11 @@
                 <w:szCs w:val="32"/>
               </w:rPr>
             </w:pPr>
-            <w:proofErr w:type="spellStart"/>
-            <w:r>
-              <w:rPr>
-                <w:rFonts w:ascii="Times New Roman" w:hAnsi="Times New Roman" w:cs="Times New Roman"/>
-              </w:rPr>
-              <w:t>Bycer</w:t>
-            </w:r>
-            <w:proofErr w:type="spellEnd"/>
-            <w:r>
-              <w:rPr>
-                <w:rFonts w:ascii="Times New Roman" w:hAnsi="Times New Roman" w:cs="Times New Roman"/>
-              </w:rPr>
-              <w:t xml:space="preserve">, </w:t>
-            </w:r>
-            <w:proofErr w:type="gramStart"/>
-            <w:r>
-              <w:rPr>
-                <w:rFonts w:ascii="Times New Roman" w:hAnsi="Times New Roman" w:cs="Times New Roman"/>
-              </w:rPr>
-              <w:t>J..</w:t>
-            </w:r>
-            <w:proofErr w:type="gramEnd"/>
-            <w:r>
-              <w:rPr>
-                <w:rFonts w:ascii="Times New Roman" w:hAnsi="Times New Roman" w:cs="Times New Roman"/>
-              </w:rPr>
-              <w:t xml:space="preserve"> (2016). </w:t>
+            <w:r>
+              <w:rPr>
+                <w:rFonts w:ascii="Times New Roman" w:hAnsi="Times New Roman" w:cs="Times New Roman"/>
+              </w:rPr>
+              <w:t xml:space="preserve">Chaciej, D.. (2013). </w:t>
             </w:r>
             <w:r>
               <w:rPr>
@@ -5627,13 +5518,13 @@
                 <w:i/>
                 <w:iCs/>
               </w:rPr>
-              <w:t>The Successes and Failures of Dark Souls 3's Design.</w:t>
-            </w:r>
-            <w:r>
-              <w:rPr>
-                <w:rFonts w:ascii="Times New Roman" w:hAnsi="Times New Roman" w:cs="Times New Roman"/>
-              </w:rPr>
-              <w:t xml:space="preserve"> Available: https://goo.gl/ZzV4wE. Last accessed 10th Nov 2016.</w:t>
+              <w:t>How NOT to market your indie game.</w:t>
+            </w:r>
+            <w:r>
+              <w:rPr>
+                <w:rFonts w:ascii="Times New Roman" w:hAnsi="Times New Roman" w:cs="Times New Roman"/>
+              </w:rPr>
+              <w:t xml:space="preserve"> Available: https://goo.gl/35qtkA. Last accessed 10th Nov 2016.</w:t>
             </w:r>
           </w:p>
         </w:tc>
@@ -5653,7 +5544,7 @@
               <w:rPr>
                 <w:rFonts w:ascii="Times New Roman" w:hAnsi="Times New Roman" w:cs="Times New Roman"/>
               </w:rPr>
-              <w:t>The article is about the pros and cons of the design decisions in comparison to previous titles in the “Dark Souls” series with examples to support the analysis.</w:t>
+              <w:t>Author writes about his mistakes in marketing and what we shouldn’t do when it comes to promoting our indie games.</w:t>
             </w:r>
           </w:p>
         </w:tc>
@@ -5673,7 +5564,7 @@
               <w:rPr>
                 <w:rFonts w:ascii="Times New Roman" w:hAnsi="Times New Roman" w:cs="Times New Roman"/>
               </w:rPr>
-              <w:t>5</w:t>
+              <w:t>6</w:t>
             </w:r>
             <w:r>
               <w:rPr>
@@ -5686,6 +5577,51 @@
         <w:tc>
           <w:tcPr>
             <w:tcW w:w="5015" w:type="dxa"/>
+          </w:tcPr>
+          <w:p>
+            <w:pPr>
+              <w:rPr>
+                <w:rFonts w:ascii="Times New Roman" w:hAnsi="Times New Roman" w:cs="Times New Roman"/>
+              </w:rPr>
+            </w:pPr>
+            <w:r>
+              <w:rPr>
+                <w:rFonts w:ascii="Times New Roman" w:hAnsi="Times New Roman" w:cs="Times New Roman"/>
+              </w:rPr>
+              <w:t xml:space="preserve">DellaFave, R.. (2013). </w:t>
+            </w:r>
+            <w:r>
+              <w:rPr>
+                <w:rFonts w:ascii="Times New Roman" w:hAnsi="Times New Roman" w:cs="Times New Roman"/>
+                <w:i/>
+                <w:iCs/>
+              </w:rPr>
+              <w:t>An Indie Game Developer’s Marketing Checklist (Including Portable Formats).</w:t>
+            </w:r>
+            <w:r>
+              <w:rPr>
+                <w:rFonts w:ascii="Times New Roman" w:hAnsi="Times New Roman" w:cs="Times New Roman"/>
+              </w:rPr>
+              <w:t xml:space="preserve"> Available: </w:t>
+            </w:r>
+            <w:r>
+              <w:rPr>
+                <w:rStyle w:val="short-url"/>
+                <w:rFonts w:ascii="Times New Roman" w:hAnsi="Times New Roman" w:cs="Times New Roman"/>
+              </w:rPr>
+              <w:t>goo.gl/cAjSx4</w:t>
+            </w:r>
+            <w:r>
+              <w:rPr>
+                <w:rFonts w:ascii="Times New Roman" w:hAnsi="Times New Roman" w:cs="Times New Roman"/>
+              </w:rPr>
+              <w:t>. Last accessed 10th Nov 2016.</w:t>
+            </w:r>
+          </w:p>
+        </w:tc>
+        <w:tc>
+          <w:tcPr>
+            <w:tcW w:w="3330" w:type="dxa"/>
           </w:tcPr>
           <w:p>
             <w:pPr>
@@ -5695,33 +5631,57 @@
                 <w:szCs w:val="32"/>
               </w:rPr>
             </w:pPr>
-            <w:proofErr w:type="spellStart"/>
-            <w:r>
-              <w:rPr>
-                <w:rFonts w:ascii="Times New Roman" w:hAnsi="Times New Roman" w:cs="Times New Roman"/>
-              </w:rPr>
-              <w:t>Chaciej</w:t>
-            </w:r>
-            <w:proofErr w:type="spellEnd"/>
-            <w:r>
-              <w:rPr>
-                <w:rFonts w:ascii="Times New Roman" w:hAnsi="Times New Roman" w:cs="Times New Roman"/>
-              </w:rPr>
-              <w:t xml:space="preserve">, </w:t>
-            </w:r>
-            <w:proofErr w:type="gramStart"/>
-            <w:r>
-              <w:rPr>
-                <w:rFonts w:ascii="Times New Roman" w:hAnsi="Times New Roman" w:cs="Times New Roman"/>
-              </w:rPr>
-              <w:t>D..</w:t>
-            </w:r>
-            <w:proofErr w:type="gramEnd"/>
-            <w:r>
-              <w:rPr>
-                <w:rFonts w:ascii="Times New Roman" w:hAnsi="Times New Roman" w:cs="Times New Roman"/>
-              </w:rPr>
-              <w:t xml:space="preserve"> (2013). </w:t>
+            <w:r>
+              <w:rPr>
+                <w:rFonts w:ascii="Times New Roman" w:hAnsi="Times New Roman" w:cs="Times New Roman"/>
+              </w:rPr>
+              <w:t>General tips on what you should do to promote your videogame.</w:t>
+            </w:r>
+          </w:p>
+        </w:tc>
+      </w:tr>
+      <w:tr>
+        <w:tc>
+          <w:tcPr>
+            <w:tcW w:w="671" w:type="dxa"/>
+          </w:tcPr>
+          <w:p>
+            <w:pPr>
+              <w:rPr>
+                <w:rFonts w:ascii="Times New Roman" w:hAnsi="Times New Roman" w:cs="Times New Roman"/>
+              </w:rPr>
+            </w:pPr>
+            <w:r>
+              <w:rPr>
+                <w:rFonts w:ascii="Times New Roman" w:hAnsi="Times New Roman" w:cs="Times New Roman"/>
+              </w:rPr>
+              <w:t>7</w:t>
+            </w:r>
+            <w:r>
+              <w:rPr>
+                <w:rFonts w:ascii="Times New Roman" w:hAnsi="Times New Roman" w:cs="Times New Roman"/>
+              </w:rPr>
+              <w:t>.</w:t>
+            </w:r>
+          </w:p>
+        </w:tc>
+        <w:tc>
+          <w:tcPr>
+            <w:tcW w:w="5015" w:type="dxa"/>
+          </w:tcPr>
+          <w:p>
+            <w:pPr>
+              <w:rPr>
+                <w:rFonts w:ascii="Times New Roman" w:hAnsi="Times New Roman" w:cs="Times New Roman"/>
+                <w:sz w:val="32"/>
+                <w:szCs w:val="32"/>
+              </w:rPr>
+            </w:pPr>
+            <w:r>
+              <w:rPr>
+                <w:rFonts w:ascii="Times New Roman" w:hAnsi="Times New Roman" w:cs="Times New Roman"/>
+              </w:rPr>
+              <w:t xml:space="preserve">DellaFave, R.. (2014). </w:t>
             </w:r>
             <w:r>
               <w:rPr>
@@ -5729,13 +5689,13 @@
                 <w:i/>
                 <w:iCs/>
               </w:rPr>
-              <w:t>How NOT to market your indie game.</w:t>
-            </w:r>
-            <w:r>
-              <w:rPr>
-                <w:rFonts w:ascii="Times New Roman" w:hAnsi="Times New Roman" w:cs="Times New Roman"/>
-              </w:rPr>
-              <w:t xml:space="preserve"> Available: https://goo.gl/35qtkA. Last accessed 10th Nov 2016.</w:t>
+              <w:t>Marketing Your Indie Game: The Single Most Important Thing to Learn.</w:t>
+            </w:r>
+            <w:r>
+              <w:rPr>
+                <w:rFonts w:ascii="Times New Roman" w:hAnsi="Times New Roman" w:cs="Times New Roman"/>
+              </w:rPr>
+              <w:t xml:space="preserve"> Available: goo.gl/suIDHb. Last accessed 10th Nov 2016.</w:t>
             </w:r>
           </w:p>
         </w:tc>
@@ -5755,7 +5715,7 @@
               <w:rPr>
                 <w:rFonts w:ascii="Times New Roman" w:hAnsi="Times New Roman" w:cs="Times New Roman"/>
               </w:rPr>
-              <w:t>Author writes about his mistakes in marketing and what we shouldn’t do when it comes to promoting our indie games.</w:t>
+              <w:t>The article is about tips when to begin marketing using a website, development blog, social media and trailers alongside with game booths and crowdfunding.</w:t>
             </w:r>
           </w:p>
         </w:tc>
@@ -5775,7 +5735,7 @@
               <w:rPr>
                 <w:rFonts w:ascii="Times New Roman" w:hAnsi="Times New Roman" w:cs="Times New Roman"/>
               </w:rPr>
-              <w:t>6</w:t>
+              <w:t>8</w:t>
             </w:r>
             <w:r>
               <w:rPr>
@@ -5793,35 +5753,15 @@
             <w:pPr>
               <w:rPr>
                 <w:rFonts w:ascii="Times New Roman" w:hAnsi="Times New Roman" w:cs="Times New Roman"/>
-              </w:rPr>
-            </w:pPr>
-            <w:proofErr w:type="spellStart"/>
-            <w:r>
-              <w:rPr>
-                <w:rFonts w:ascii="Times New Roman" w:hAnsi="Times New Roman" w:cs="Times New Roman"/>
-              </w:rPr>
-              <w:t>DellaFave</w:t>
-            </w:r>
-            <w:proofErr w:type="spellEnd"/>
-            <w:r>
-              <w:rPr>
-                <w:rFonts w:ascii="Times New Roman" w:hAnsi="Times New Roman" w:cs="Times New Roman"/>
-              </w:rPr>
-              <w:t xml:space="preserve">, </w:t>
-            </w:r>
-            <w:proofErr w:type="gramStart"/>
-            <w:r>
-              <w:rPr>
-                <w:rFonts w:ascii="Times New Roman" w:hAnsi="Times New Roman" w:cs="Times New Roman"/>
-              </w:rPr>
-              <w:t>R..</w:t>
-            </w:r>
-            <w:proofErr w:type="gramEnd"/>
-            <w:r>
-              <w:rPr>
-                <w:rFonts w:ascii="Times New Roman" w:hAnsi="Times New Roman" w:cs="Times New Roman"/>
-              </w:rPr>
-              <w:t xml:space="preserve"> (2013). </w:t>
+                <w:sz w:val="32"/>
+                <w:szCs w:val="32"/>
+              </w:rPr>
+            </w:pPr>
+            <w:r>
+              <w:rPr>
+                <w:rFonts w:ascii="Times New Roman" w:hAnsi="Times New Roman" w:cs="Times New Roman"/>
+              </w:rPr>
+              <w:t xml:space="preserve">DellaFave, R.. (2014). </w:t>
             </w:r>
             <w:r>
               <w:rPr>
@@ -5829,7 +5769,7 @@
                 <w:i/>
                 <w:iCs/>
               </w:rPr>
-              <w:t>An Indie Game Developer’s Marketing Checklist (Including Portable Formats).</w:t>
+              <w:t>Tips for Getting Greenlit on Steam Greenlight.</w:t>
             </w:r>
             <w:r>
               <w:rPr>
@@ -5840,9 +5780,8 @@
             <w:r>
               <w:rPr>
                 <w:rStyle w:val="short-url"/>
-                <w:rFonts w:ascii="Times New Roman" w:hAnsi="Times New Roman" w:cs="Times New Roman"/>
-              </w:rPr>
-              <w:t>goo.gl/cAjSx4</w:t>
+              </w:rPr>
+              <w:t>goo.gl/UnQl1K</w:t>
             </w:r>
             <w:r>
               <w:rPr>
@@ -5868,7 +5807,19 @@
               <w:rPr>
                 <w:rFonts w:ascii="Times New Roman" w:hAnsi="Times New Roman" w:cs="Times New Roman"/>
               </w:rPr>
-              <w:t>General tips on what you should do to promote your videogame.</w:t>
+              <w:t xml:space="preserve">Short introduction on how Steam Greenlight works, requirements for approval and general advice on what </w:t>
+            </w:r>
+            <w:r>
+              <w:rPr>
+                <w:rFonts w:ascii="Times New Roman" w:hAnsi="Times New Roman" w:cs="Times New Roman"/>
+              </w:rPr>
+              <w:t>you should do</w:t>
+            </w:r>
+            <w:r>
+              <w:rPr>
+                <w:rFonts w:ascii="Times New Roman" w:hAnsi="Times New Roman" w:cs="Times New Roman"/>
+              </w:rPr>
+              <w:t xml:space="preserve"> and what you shouldn’t. Pros and cons on running a Kickstarter campaign at the same time with Greenlight and also brief paragraph about submitting your product on other game portals.</w:t>
             </w:r>
           </w:p>
         </w:tc>
@@ -5888,7 +5839,7 @@
               <w:rPr>
                 <w:rFonts w:ascii="Times New Roman" w:hAnsi="Times New Roman" w:cs="Times New Roman"/>
               </w:rPr>
-              <w:t>7</w:t>
+              <w:t>9</w:t>
             </w:r>
             <w:r>
               <w:rPr>
@@ -5910,33 +5861,11 @@
                 <w:szCs w:val="32"/>
               </w:rPr>
             </w:pPr>
-            <w:proofErr w:type="spellStart"/>
-            <w:r>
-              <w:rPr>
-                <w:rFonts w:ascii="Times New Roman" w:hAnsi="Times New Roman" w:cs="Times New Roman"/>
-              </w:rPr>
-              <w:t>DellaFave</w:t>
-            </w:r>
-            <w:proofErr w:type="spellEnd"/>
-            <w:r>
-              <w:rPr>
-                <w:rFonts w:ascii="Times New Roman" w:hAnsi="Times New Roman" w:cs="Times New Roman"/>
-              </w:rPr>
-              <w:t xml:space="preserve">, </w:t>
-            </w:r>
-            <w:proofErr w:type="gramStart"/>
-            <w:r>
-              <w:rPr>
-                <w:rFonts w:ascii="Times New Roman" w:hAnsi="Times New Roman" w:cs="Times New Roman"/>
-              </w:rPr>
-              <w:t>R..</w:t>
-            </w:r>
-            <w:proofErr w:type="gramEnd"/>
-            <w:r>
-              <w:rPr>
-                <w:rFonts w:ascii="Times New Roman" w:hAnsi="Times New Roman" w:cs="Times New Roman"/>
-              </w:rPr>
-              <w:t xml:space="preserve"> (2014). </w:t>
+            <w:r>
+              <w:rPr>
+                <w:rFonts w:ascii="Times New Roman" w:hAnsi="Times New Roman" w:cs="Times New Roman"/>
+              </w:rPr>
+              <w:t xml:space="preserve">Eric. (2008). </w:t>
             </w:r>
             <w:r>
               <w:rPr>
@@ -5944,27 +5873,13 @@
                 <w:i/>
                 <w:iCs/>
               </w:rPr>
-              <w:t>Marketing Your Indie Game: The Single Most Important Thing to Learn.</w:t>
-            </w:r>
-            <w:r>
-              <w:rPr>
-                <w:rFonts w:ascii="Times New Roman" w:hAnsi="Times New Roman" w:cs="Times New Roman"/>
-              </w:rPr>
-              <w:t xml:space="preserve"> Available: goo.gl/</w:t>
-            </w:r>
-            <w:proofErr w:type="spellStart"/>
-            <w:r>
-              <w:rPr>
-                <w:rFonts w:ascii="Times New Roman" w:hAnsi="Times New Roman" w:cs="Times New Roman"/>
-              </w:rPr>
-              <w:t>suIDHb</w:t>
-            </w:r>
-            <w:proofErr w:type="spellEnd"/>
-            <w:r>
-              <w:rPr>
-                <w:rFonts w:ascii="Times New Roman" w:hAnsi="Times New Roman" w:cs="Times New Roman"/>
-              </w:rPr>
-              <w:t>. Last accessed 10th Nov 2016.</w:t>
+              <w:t>Define your target audience.</w:t>
+            </w:r>
+            <w:r>
+              <w:rPr>
+                <w:rFonts w:ascii="Times New Roman" w:hAnsi="Times New Roman" w:cs="Times New Roman"/>
+              </w:rPr>
+              <w:t xml:space="preserve"> Available: goo.gl/ext4LR. Last accessed 10th Nov 2016.</w:t>
             </w:r>
           </w:p>
         </w:tc>
@@ -5984,7 +5899,7 @@
               <w:rPr>
                 <w:rFonts w:ascii="Times New Roman" w:hAnsi="Times New Roman" w:cs="Times New Roman"/>
               </w:rPr>
-              <w:t>The article is about tips when to begin marketing using a website, development blog, social media and trailers alongside with game booths and crowdfunding.</w:t>
+              <w:t>Direction on what target audience might fit your product.</w:t>
             </w:r>
           </w:p>
         </w:tc>
@@ -6004,7 +5919,7 @@
               <w:rPr>
                 <w:rFonts w:ascii="Times New Roman" w:hAnsi="Times New Roman" w:cs="Times New Roman"/>
               </w:rPr>
-              <w:t>8</w:t>
+              <w:t>10</w:t>
             </w:r>
             <w:r>
               <w:rPr>
@@ -6018,6 +5933,33 @@
           <w:tcPr>
             <w:tcW w:w="5015" w:type="dxa"/>
           </w:tcPr>
+          <w:p>
+            <w:pPr>
+              <w:rPr>
+                <w:rFonts w:ascii="Times New Roman" w:hAnsi="Times New Roman" w:cs="Times New Roman"/>
+              </w:rPr>
+            </w:pPr>
+            <w:r>
+              <w:rPr>
+                <w:rFonts w:ascii="Times New Roman" w:hAnsi="Times New Roman" w:cs="Times New Roman"/>
+              </w:rPr>
+              <w:t xml:space="preserve">GDC. (2016). </w:t>
+            </w:r>
+            <w:r>
+              <w:rPr>
+                <w:rFonts w:ascii="Times New Roman" w:hAnsi="Times New Roman" w:cs="Times New Roman"/>
+                <w:i/>
+                <w:iCs/>
+              </w:rPr>
+              <w:t>Tales from the Trenches: AI Disaster Stories .</w:t>
+            </w:r>
+            <w:r>
+              <w:rPr>
+                <w:rFonts w:ascii="Times New Roman" w:hAnsi="Times New Roman" w:cs="Times New Roman"/>
+              </w:rPr>
+              <w:t xml:space="preserve"> Available: goo.gl/t7jgKQ. Last accessed 10th Nov 2016.</w:t>
+            </w:r>
+          </w:p>
           <w:p>
             <w:pPr>
               <w:rPr>
@@ -6026,33 +5968,70 @@
                 <w:szCs w:val="32"/>
               </w:rPr>
             </w:pPr>
-            <w:proofErr w:type="spellStart"/>
-            <w:r>
-              <w:rPr>
-                <w:rFonts w:ascii="Times New Roman" w:hAnsi="Times New Roman" w:cs="Times New Roman"/>
-              </w:rPr>
-              <w:t>DellaFave</w:t>
-            </w:r>
-            <w:proofErr w:type="spellEnd"/>
-            <w:r>
-              <w:rPr>
-                <w:rFonts w:ascii="Times New Roman" w:hAnsi="Times New Roman" w:cs="Times New Roman"/>
-              </w:rPr>
-              <w:t xml:space="preserve">, </w:t>
-            </w:r>
-            <w:proofErr w:type="gramStart"/>
-            <w:r>
-              <w:rPr>
-                <w:rFonts w:ascii="Times New Roman" w:hAnsi="Times New Roman" w:cs="Times New Roman"/>
-              </w:rPr>
-              <w:t>R..</w:t>
-            </w:r>
-            <w:proofErr w:type="gramEnd"/>
-            <w:r>
-              <w:rPr>
-                <w:rFonts w:ascii="Times New Roman" w:hAnsi="Times New Roman" w:cs="Times New Roman"/>
-              </w:rPr>
-              <w:t xml:space="preserve"> (2014). </w:t>
+          </w:p>
+        </w:tc>
+        <w:tc>
+          <w:tcPr>
+            <w:tcW w:w="3330" w:type="dxa"/>
+          </w:tcPr>
+          <w:p>
+            <w:pPr>
+              <w:rPr>
+                <w:rFonts w:ascii="Times New Roman" w:hAnsi="Times New Roman" w:cs="Times New Roman"/>
+              </w:rPr>
+            </w:pPr>
+            <w:r>
+              <w:rPr>
+                <w:rFonts w:ascii="Times New Roman" w:hAnsi="Times New Roman" w:cs="Times New Roman"/>
+              </w:rPr>
+              <w:lastRenderedPageBreak/>
+              <w:t xml:space="preserve">Five developers talk about unfortunate events within the development process. Very useful </w:t>
+            </w:r>
+            <w:r>
+              <w:rPr>
+                <w:rFonts w:ascii="Times New Roman" w:hAnsi="Times New Roman" w:cs="Times New Roman"/>
+              </w:rPr>
+              <w:lastRenderedPageBreak/>
+              <w:t>to learn what outcomes might follow after certain mistakes are done.</w:t>
+            </w:r>
+          </w:p>
+        </w:tc>
+      </w:tr>
+      <w:tr>
+        <w:tc>
+          <w:tcPr>
+            <w:tcW w:w="671" w:type="dxa"/>
+          </w:tcPr>
+          <w:p>
+            <w:pPr>
+              <w:rPr>
+                <w:rFonts w:ascii="Times New Roman" w:hAnsi="Times New Roman" w:cs="Times New Roman"/>
+              </w:rPr>
+            </w:pPr>
+            <w:r>
+              <w:rPr>
+                <w:rFonts w:ascii="Times New Roman" w:hAnsi="Times New Roman" w:cs="Times New Roman"/>
+              </w:rPr>
+              <w:lastRenderedPageBreak/>
+              <w:t>11.</w:t>
+            </w:r>
+          </w:p>
+        </w:tc>
+        <w:tc>
+          <w:tcPr>
+            <w:tcW w:w="5015" w:type="dxa"/>
+          </w:tcPr>
+          <w:p>
+            <w:pPr>
+              <w:rPr>
+                <w:rFonts w:ascii="Times New Roman" w:hAnsi="Times New Roman" w:cs="Times New Roman"/>
+              </w:rPr>
+            </w:pPr>
+            <w:r>
+              <w:rPr>
+                <w:rFonts w:ascii="Times New Roman" w:hAnsi="Times New Roman" w:cs="Times New Roman"/>
+              </w:rPr>
+              <w:t xml:space="preserve">GDC. (2016). </w:t>
             </w:r>
             <w:r>
               <w:rPr>
@@ -6060,25 +6039,29 @@
                 <w:i/>
                 <w:iCs/>
               </w:rPr>
-              <w:t>Tips for Getting Greenlit on Steam Greenlight.</w:t>
-            </w:r>
-            <w:r>
-              <w:rPr>
-                <w:rFonts w:ascii="Times New Roman" w:hAnsi="Times New Roman" w:cs="Times New Roman"/>
-              </w:rPr>
-              <w:t xml:space="preserve"> Available: </w:t>
-            </w:r>
-            <w:r>
-              <w:rPr>
-                <w:rStyle w:val="short-url"/>
-              </w:rPr>
-              <w:t>goo.gl/UnQl1K</w:t>
-            </w:r>
-            <w:r>
-              <w:rPr>
-                <w:rFonts w:ascii="Times New Roman" w:hAnsi="Times New Roman" w:cs="Times New Roman"/>
-              </w:rPr>
-              <w:t>. Last accessed 10th Nov 2016.</w:t>
+              <w:t>Th</w:t>
+            </w:r>
+            <w:r>
+              <w:rPr>
+                <w:rFonts w:ascii="Times New Roman" w:hAnsi="Times New Roman" w:cs="Times New Roman"/>
+                <w:i/>
+                <w:iCs/>
+              </w:rPr>
+              <w:t>e Simplest AI Trick in the Book</w:t>
+            </w:r>
+            <w:r>
+              <w:rPr>
+                <w:rFonts w:ascii="Times New Roman" w:hAnsi="Times New Roman" w:cs="Times New Roman"/>
+                <w:i/>
+                <w:iCs/>
+              </w:rPr>
+              <w:t>.</w:t>
+            </w:r>
+            <w:r>
+              <w:rPr>
+                <w:rFonts w:ascii="Times New Roman" w:hAnsi="Times New Roman" w:cs="Times New Roman"/>
+              </w:rPr>
+              <w:t xml:space="preserve"> Available: goo.gl/kEbzb8. Last accessed 10th Nov 2016.</w:t>
             </w:r>
           </w:p>
         </w:tc>
@@ -6098,19 +6081,7 @@
               <w:rPr>
                 <w:rFonts w:ascii="Times New Roman" w:hAnsi="Times New Roman" w:cs="Times New Roman"/>
               </w:rPr>
-              <w:t xml:space="preserve">Short introduction on how Steam Greenlight works, requirements for approval and general advice on what </w:t>
-            </w:r>
-            <w:r>
-              <w:rPr>
-                <w:rFonts w:ascii="Times New Roman" w:hAnsi="Times New Roman" w:cs="Times New Roman"/>
-              </w:rPr>
-              <w:t>you should do</w:t>
-            </w:r>
-            <w:r>
-              <w:rPr>
-                <w:rFonts w:ascii="Times New Roman" w:hAnsi="Times New Roman" w:cs="Times New Roman"/>
-              </w:rPr>
-              <w:t xml:space="preserve"> and what you shouldn’t. Pros and cons on running a Kickstarter campaign at the same time with Greenlight and also brief paragraph about submitting your product on other game portals.</w:t>
+              <w:t>The video is about five game developers who share some tips for improving AI in video games.</w:t>
             </w:r>
           </w:p>
         </w:tc>
@@ -6130,13 +6101,7 @@
               <w:rPr>
                 <w:rFonts w:ascii="Times New Roman" w:hAnsi="Times New Roman" w:cs="Times New Roman"/>
               </w:rPr>
-              <w:t>9</w:t>
-            </w:r>
-            <w:r>
-              <w:rPr>
-                <w:rFonts w:ascii="Times New Roman" w:hAnsi="Times New Roman" w:cs="Times New Roman"/>
-              </w:rPr>
-              <w:t>.</w:t>
+              <w:t>12.</w:t>
             </w:r>
           </w:p>
         </w:tc>
@@ -6156,7 +6121,7 @@
               <w:rPr>
                 <w:rFonts w:ascii="Times New Roman" w:hAnsi="Times New Roman" w:cs="Times New Roman"/>
               </w:rPr>
-              <w:t xml:space="preserve">Eric. (2008). </w:t>
+              <w:t xml:space="preserve">GDC. (2016). </w:t>
             </w:r>
             <w:r>
               <w:rPr>
@@ -6164,13 +6129,13 @@
                 <w:i/>
                 <w:iCs/>
               </w:rPr>
-              <w:t>Define your target audience.</w:t>
-            </w:r>
-            <w:r>
-              <w:rPr>
-                <w:rFonts w:ascii="Times New Roman" w:hAnsi="Times New Roman" w:cs="Times New Roman"/>
-              </w:rPr>
-              <w:t xml:space="preserve"> Available: goo.gl/ext4LR. Last accessed 10th Nov 2016.</w:t>
+              <w:t>What Do We Mean When We Say Indiepocalypse? .</w:t>
+            </w:r>
+            <w:r>
+              <w:rPr>
+                <w:rFonts w:ascii="Times New Roman" w:hAnsi="Times New Roman" w:cs="Times New Roman"/>
+              </w:rPr>
+              <w:t xml:space="preserve"> Available: goo.gl/xIe5Zf. Last accessed 10th Nov 2016.</w:t>
             </w:r>
           </w:p>
         </w:tc>
@@ -6190,7 +6155,19 @@
               <w:rPr>
                 <w:rFonts w:ascii="Times New Roman" w:hAnsi="Times New Roman" w:cs="Times New Roman"/>
               </w:rPr>
-              <w:t>Direction on what target audience might fit your product.</w:t>
+              <w:t>Five game developers talk about the status of indie game market and how</w:t>
+            </w:r>
+            <w:r>
+              <w:rPr>
+                <w:rFonts w:ascii="Times New Roman" w:hAnsi="Times New Roman" w:cs="Times New Roman"/>
+              </w:rPr>
+              <w:t xml:space="preserve"> and why</w:t>
+            </w:r>
+            <w:r>
+              <w:rPr>
+                <w:rFonts w:ascii="Times New Roman" w:hAnsi="Times New Roman" w:cs="Times New Roman"/>
+              </w:rPr>
+              <w:t xml:space="preserve"> it is still a viable place for small game creators.</w:t>
             </w:r>
           </w:p>
         </w:tc>
@@ -6210,13 +6187,7 @@
               <w:rPr>
                 <w:rFonts w:ascii="Times New Roman" w:hAnsi="Times New Roman" w:cs="Times New Roman"/>
               </w:rPr>
-              <w:t>10</w:t>
-            </w:r>
-            <w:r>
-              <w:rPr>
-                <w:rFonts w:ascii="Times New Roman" w:hAnsi="Times New Roman" w:cs="Times New Roman"/>
-              </w:rPr>
-              <w:t>.</w:t>
+              <w:t>13.</w:t>
             </w:r>
           </w:p>
         </w:tc>
@@ -6234,7 +6205,7 @@
               <w:rPr>
                 <w:rFonts w:ascii="Times New Roman" w:hAnsi="Times New Roman" w:cs="Times New Roman"/>
               </w:rPr>
-              <w:t xml:space="preserve">GDC. (2016). </w:t>
+              <w:t xml:space="preserve">Hietalahti, J.. (Not mentioned). </w:t>
             </w:r>
             <w:r>
               <w:rPr>
@@ -6242,25 +6213,106 @@
                 <w:i/>
                 <w:iCs/>
               </w:rPr>
-              <w:t xml:space="preserve">Tales from the Trenches: AI Disaster </w:t>
-            </w:r>
-            <w:proofErr w:type="gramStart"/>
+              <w:t>The Basic Marketing Plan For Indie Games.</w:t>
+            </w:r>
+            <w:r>
+              <w:rPr>
+                <w:rFonts w:ascii="Times New Roman" w:hAnsi="Times New Roman" w:cs="Times New Roman"/>
+              </w:rPr>
+              <w:t xml:space="preserve"> Available: </w:t>
+            </w:r>
+            <w:r>
+              <w:rPr>
+                <w:rStyle w:val="short-url"/>
+              </w:rPr>
+              <w:t>goo.gl/yCMwvC</w:t>
+            </w:r>
+            <w:r>
+              <w:rPr>
+                <w:rFonts w:ascii="Times New Roman" w:hAnsi="Times New Roman" w:cs="Times New Roman"/>
+              </w:rPr>
+              <w:t>. Last accessed 10th Nov 2016.</w:t>
+            </w:r>
+          </w:p>
+        </w:tc>
+        <w:tc>
+          <w:tcPr>
+            <w:tcW w:w="3330" w:type="dxa"/>
+          </w:tcPr>
+          <w:p>
+            <w:pPr>
+              <w:rPr>
+                <w:rFonts w:ascii="Times New Roman" w:hAnsi="Times New Roman" w:cs="Times New Roman"/>
+                <w:sz w:val="32"/>
+                <w:szCs w:val="32"/>
+              </w:rPr>
+            </w:pPr>
+            <w:r>
+              <w:rPr>
+                <w:rFonts w:ascii="Times New Roman" w:hAnsi="Times New Roman" w:cs="Times New Roman"/>
+              </w:rPr>
+              <w:t>General advice on what are the most important actions an indie developer must undertake in order to have a successful marketing plan.</w:t>
+            </w:r>
+          </w:p>
+        </w:tc>
+      </w:tr>
+      <w:tr>
+        <w:tc>
+          <w:tcPr>
+            <w:tcW w:w="671" w:type="dxa"/>
+          </w:tcPr>
+          <w:p>
+            <w:pPr>
+              <w:rPr>
+                <w:rFonts w:ascii="Times New Roman" w:hAnsi="Times New Roman" w:cs="Times New Roman"/>
+              </w:rPr>
+            </w:pPr>
+            <w:r>
+              <w:rPr>
+                <w:rFonts w:ascii="Times New Roman" w:hAnsi="Times New Roman" w:cs="Times New Roman"/>
+              </w:rPr>
+              <w:t>14.</w:t>
+            </w:r>
+          </w:p>
+        </w:tc>
+        <w:tc>
+          <w:tcPr>
+            <w:tcW w:w="5015" w:type="dxa"/>
+          </w:tcPr>
+          <w:p>
+            <w:pPr>
+              <w:rPr>
+                <w:rFonts w:ascii="Times New Roman" w:hAnsi="Times New Roman" w:cs="Times New Roman"/>
+                <w:sz w:val="32"/>
+                <w:szCs w:val="32"/>
+              </w:rPr>
+            </w:pPr>
+            <w:r>
+              <w:rPr>
+                <w:rFonts w:ascii="Times New Roman" w:hAnsi="Times New Roman" w:cs="Times New Roman"/>
+              </w:rPr>
+              <w:t xml:space="preserve">King, A.. (2015). </w:t>
+            </w:r>
             <w:r>
               <w:rPr>
                 <w:rFonts w:ascii="Times New Roman" w:hAnsi="Times New Roman" w:cs="Times New Roman"/>
                 <w:i/>
                 <w:iCs/>
               </w:rPr>
-              <w:t>Stories .</w:t>
-            </w:r>
-            <w:proofErr w:type="gramEnd"/>
-            <w:r>
-              <w:rPr>
-                <w:rFonts w:ascii="Times New Roman" w:hAnsi="Times New Roman" w:cs="Times New Roman"/>
-              </w:rPr>
-              <w:t xml:space="preserve"> Available: goo.gl/t7jgKQ. Last accessed 10th Nov 2016.</w:t>
-            </w:r>
-          </w:p>
+              <w:t>The Key Design Elements of Roguelikes.</w:t>
+            </w:r>
+            <w:r>
+              <w:rPr>
+                <w:rFonts w:ascii="Times New Roman" w:hAnsi="Times New Roman" w:cs="Times New Roman"/>
+              </w:rPr>
+              <w:t xml:space="preserve"> Available: goo.gl/SqVD18. Last accessed 10th Nov 2016.</w:t>
+            </w:r>
+          </w:p>
+        </w:tc>
+        <w:tc>
+          <w:tcPr>
+            <w:tcW w:w="3330" w:type="dxa"/>
+          </w:tcPr>
           <w:p>
             <w:pPr>
               <w:rPr>
@@ -6269,31 +6321,11 @@
                 <w:szCs w:val="32"/>
               </w:rPr>
             </w:pPr>
-          </w:p>
-        </w:tc>
-        <w:tc>
-          <w:tcPr>
-            <w:tcW w:w="3330" w:type="dxa"/>
-          </w:tcPr>
-          <w:p>
-            <w:pPr>
-              <w:rPr>
-                <w:rFonts w:ascii="Times New Roman" w:hAnsi="Times New Roman" w:cs="Times New Roman"/>
-              </w:rPr>
-            </w:pPr>
-            <w:r>
-              <w:rPr>
-                <w:rFonts w:ascii="Times New Roman" w:hAnsi="Times New Roman" w:cs="Times New Roman"/>
-              </w:rPr>
-              <w:lastRenderedPageBreak/>
-              <w:t xml:space="preserve">Five developers talk about unfortunate events within the development process. Very useful </w:t>
-            </w:r>
-            <w:r>
-              <w:rPr>
-                <w:rFonts w:ascii="Times New Roman" w:hAnsi="Times New Roman" w:cs="Times New Roman"/>
-              </w:rPr>
-              <w:lastRenderedPageBreak/>
-              <w:t>to learn what outcomes might follow after certain mistakes are done.</w:t>
+            <w:r>
+              <w:rPr>
+                <w:rFonts w:ascii="Times New Roman" w:hAnsi="Times New Roman" w:cs="Times New Roman"/>
+              </w:rPr>
+              <w:t>The article is about key elements specific to roguelike subgenre.</w:t>
             </w:r>
           </w:p>
         </w:tc>
@@ -6313,8 +6345,7 @@
               <w:rPr>
                 <w:rFonts w:ascii="Times New Roman" w:hAnsi="Times New Roman" w:cs="Times New Roman"/>
               </w:rPr>
-              <w:lastRenderedPageBreak/>
-              <w:t>11.</w:t>
+              <w:t>15.</w:t>
             </w:r>
           </w:p>
         </w:tc>
@@ -6326,13 +6357,15 @@
             <w:pPr>
               <w:rPr>
                 <w:rFonts w:ascii="Times New Roman" w:hAnsi="Times New Roman" w:cs="Times New Roman"/>
-              </w:rPr>
-            </w:pPr>
-            <w:r>
-              <w:rPr>
-                <w:rFonts w:ascii="Times New Roman" w:hAnsi="Times New Roman" w:cs="Times New Roman"/>
-              </w:rPr>
-              <w:t xml:space="preserve">GDC. (2016). </w:t>
+                <w:sz w:val="32"/>
+                <w:szCs w:val="32"/>
+              </w:rPr>
+            </w:pPr>
+            <w:r>
+              <w:rPr>
+                <w:rFonts w:ascii="Times New Roman" w:hAnsi="Times New Roman" w:cs="Times New Roman"/>
+              </w:rPr>
+              <w:t xml:space="preserve">Klabautermann M.. (2014). </w:t>
             </w:r>
             <w:r>
               <w:rPr>
@@ -6340,7 +6373,73 @@
                 <w:i/>
                 <w:iCs/>
               </w:rPr>
-              <w:t>Th</w:t>
+              <w:t>Creating Worlds #1: Info-Intro and 'good' Game Worlds - RPG Level Design Guide.</w:t>
+            </w:r>
+            <w:r>
+              <w:rPr>
+                <w:rFonts w:ascii="Times New Roman" w:hAnsi="Times New Roman" w:cs="Times New Roman"/>
+              </w:rPr>
+              <w:t xml:space="preserve"> Available: goo.gl/UdNe2R. Last accessed 10th Nov 2016.</w:t>
+            </w:r>
+          </w:p>
+        </w:tc>
+        <w:tc>
+          <w:tcPr>
+            <w:tcW w:w="3330" w:type="dxa"/>
+          </w:tcPr>
+          <w:p>
+            <w:pPr>
+              <w:rPr>
+                <w:rFonts w:ascii="Times New Roman" w:hAnsi="Times New Roman" w:cs="Times New Roman"/>
+                <w:sz w:val="32"/>
+                <w:szCs w:val="32"/>
+              </w:rPr>
+            </w:pPr>
+            <w:r>
+              <w:rPr>
+                <w:rFonts w:ascii="Times New Roman" w:hAnsi="Times New Roman" w:cs="Times New Roman"/>
+              </w:rPr>
+              <w:t>In this video, the creator gives brief directions about world design and level design.</w:t>
+            </w:r>
+          </w:p>
+        </w:tc>
+      </w:tr>
+      <w:tr>
+        <w:tc>
+          <w:tcPr>
+            <w:tcW w:w="671" w:type="dxa"/>
+          </w:tcPr>
+          <w:p>
+            <w:pPr>
+              <w:rPr>
+                <w:rFonts w:ascii="Times New Roman" w:hAnsi="Times New Roman" w:cs="Times New Roman"/>
+              </w:rPr>
+            </w:pPr>
+            <w:r>
+              <w:rPr>
+                <w:rFonts w:ascii="Times New Roman" w:hAnsi="Times New Roman" w:cs="Times New Roman"/>
+              </w:rPr>
+              <w:t>16.</w:t>
+            </w:r>
+          </w:p>
+        </w:tc>
+        <w:tc>
+          <w:tcPr>
+            <w:tcW w:w="5015" w:type="dxa"/>
+          </w:tcPr>
+          <w:p>
+            <w:pPr>
+              <w:rPr>
+                <w:rFonts w:ascii="Times New Roman" w:hAnsi="Times New Roman" w:cs="Times New Roman"/>
+                <w:sz w:val="32"/>
+                <w:szCs w:val="32"/>
+              </w:rPr>
+            </w:pPr>
+            <w:r>
+              <w:rPr>
+                <w:rFonts w:ascii="Times New Roman" w:hAnsi="Times New Roman" w:cs="Times New Roman"/>
+              </w:rPr>
+              <w:t xml:space="preserve">Madigan, J.. (2016). </w:t>
             </w:r>
             <w:r>
               <w:rPr>
@@ -6348,7 +6447,85 @@
                 <w:i/>
                 <w:iCs/>
               </w:rPr>
-              <w:t>e Simplest AI Trick in the Book</w:t>
+              <w:t>The Overjustification Effect and Game Achievements.</w:t>
+            </w:r>
+            <w:r>
+              <w:rPr>
+                <w:rFonts w:ascii="Times New Roman" w:hAnsi="Times New Roman" w:cs="Times New Roman"/>
+              </w:rPr>
+              <w:t xml:space="preserve"> Available: goo.gl/FwB8Bz. Last accessed 10th Nov 2016.</w:t>
+            </w:r>
+          </w:p>
+        </w:tc>
+        <w:tc>
+          <w:tcPr>
+            <w:tcW w:w="3330" w:type="dxa"/>
+          </w:tcPr>
+          <w:p>
+            <w:pPr>
+              <w:rPr>
+                <w:rFonts w:ascii="Times New Roman" w:hAnsi="Times New Roman" w:cs="Times New Roman"/>
+                <w:sz w:val="32"/>
+                <w:szCs w:val="32"/>
+              </w:rPr>
+            </w:pPr>
+            <w:r>
+              <w:rPr>
+                <w:rFonts w:ascii="Times New Roman" w:hAnsi="Times New Roman" w:cs="Times New Roman"/>
+              </w:rPr>
+              <w:t>Achievements and how taking away from the initial reward</w:t>
+            </w:r>
+            <w:r>
+              <w:rPr>
+                <w:rFonts w:ascii="Times New Roman" w:hAnsi="Times New Roman" w:cs="Times New Roman"/>
+              </w:rPr>
+              <w:t xml:space="preserve"> is worse than no reward at all</w:t>
+            </w:r>
+            <w:r>
+              <w:rPr>
+                <w:rFonts w:ascii="Times New Roman" w:hAnsi="Times New Roman" w:cs="Times New Roman"/>
+              </w:rPr>
+              <w:t>.</w:t>
+            </w:r>
+          </w:p>
+        </w:tc>
+      </w:tr>
+      <w:tr>
+        <w:tc>
+          <w:tcPr>
+            <w:tcW w:w="671" w:type="dxa"/>
+          </w:tcPr>
+          <w:p>
+            <w:pPr>
+              <w:rPr>
+                <w:rFonts w:ascii="Times New Roman" w:hAnsi="Times New Roman" w:cs="Times New Roman"/>
+              </w:rPr>
+            </w:pPr>
+            <w:r>
+              <w:rPr>
+                <w:rFonts w:ascii="Times New Roman" w:hAnsi="Times New Roman" w:cs="Times New Roman"/>
+              </w:rPr>
+              <w:t>17.</w:t>
+            </w:r>
+          </w:p>
+        </w:tc>
+        <w:tc>
+          <w:tcPr>
+            <w:tcW w:w="5015" w:type="dxa"/>
+          </w:tcPr>
+          <w:p>
+            <w:pPr>
+              <w:rPr>
+                <w:rFonts w:ascii="Times New Roman" w:hAnsi="Times New Roman" w:cs="Times New Roman"/>
+                <w:sz w:val="32"/>
+                <w:szCs w:val="32"/>
+              </w:rPr>
+            </w:pPr>
+            <w:r>
+              <w:rPr>
+                <w:rFonts w:ascii="Times New Roman" w:hAnsi="Times New Roman" w:cs="Times New Roman"/>
+              </w:rPr>
+              <w:t xml:space="preserve">Marczewski, A.. (2013). </w:t>
             </w:r>
             <w:r>
               <w:rPr>
@@ -6356,13 +6533,13 @@
                 <w:i/>
                 <w:iCs/>
               </w:rPr>
-              <w:t>.</w:t>
-            </w:r>
-            <w:r>
-              <w:rPr>
-                <w:rFonts w:ascii="Times New Roman" w:hAnsi="Times New Roman" w:cs="Times New Roman"/>
-              </w:rPr>
-              <w:t xml:space="preserve"> Available: goo.gl/kEbzb8. Last accessed 10th Nov 2016.</w:t>
+              <w:t>Gamification User Types and the 4 Keys 2 Fun.</w:t>
+            </w:r>
+            <w:r>
+              <w:rPr>
+                <w:rFonts w:ascii="Times New Roman" w:hAnsi="Times New Roman" w:cs="Times New Roman"/>
+              </w:rPr>
+              <w:t xml:space="preserve"> Available: goo.gl/pzoyRI. Last accessed 10th Nov 2016.</w:t>
             </w:r>
           </w:p>
         </w:tc>
@@ -6382,7 +6559,31 @@
               <w:rPr>
                 <w:rFonts w:ascii="Times New Roman" w:hAnsi="Times New Roman" w:cs="Times New Roman"/>
               </w:rPr>
-              <w:t>The video is about five game developers who share some tips for improving AI in video games.</w:t>
+              <w:t xml:space="preserve">The article is about the four keys of fun and description for each of them. Very helpful when you want to outline the main mechanics of the game, to </w:t>
+            </w:r>
+            <w:r>
+              <w:rPr>
+                <w:rFonts w:ascii="Times New Roman" w:hAnsi="Times New Roman" w:cs="Times New Roman"/>
+              </w:rPr>
+              <w:t>outline</w:t>
+            </w:r>
+            <w:r>
+              <w:rPr>
+                <w:rFonts w:ascii="Times New Roman" w:hAnsi="Times New Roman" w:cs="Times New Roman"/>
+              </w:rPr>
+              <w:t xml:space="preserve"> the game’s </w:t>
+            </w:r>
+            <w:r>
+              <w:rPr>
+                <w:rFonts w:ascii="Times New Roman" w:hAnsi="Times New Roman" w:cs="Times New Roman"/>
+              </w:rPr>
+              <w:t xml:space="preserve">final </w:t>
+            </w:r>
+            <w:r>
+              <w:rPr>
+                <w:rFonts w:ascii="Times New Roman" w:hAnsi="Times New Roman" w:cs="Times New Roman"/>
+              </w:rPr>
+              <w:t>target and target audience.</w:t>
             </w:r>
           </w:p>
         </w:tc>
@@ -6402,7 +6603,7 @@
               <w:rPr>
                 <w:rFonts w:ascii="Times New Roman" w:hAnsi="Times New Roman" w:cs="Times New Roman"/>
               </w:rPr>
-              <w:t>12.</w:t>
+              <w:t>18.</w:t>
             </w:r>
           </w:p>
         </w:tc>
@@ -6422,7 +6623,7 @@
               <w:rPr>
                 <w:rFonts w:ascii="Times New Roman" w:hAnsi="Times New Roman" w:cs="Times New Roman"/>
               </w:rPr>
-              <w:t xml:space="preserve">GDC. (2016). </w:t>
+              <w:t xml:space="preserve">Mayden, A.. (2014). </w:t>
             </w:r>
             <w:r>
               <w:rPr>
@@ -6430,33 +6631,87 @@
                 <w:i/>
                 <w:iCs/>
               </w:rPr>
-              <w:t xml:space="preserve">What Do We Mean When We Say </w:t>
-            </w:r>
-            <w:proofErr w:type="spellStart"/>
+              <w:t>Unreal Engine 4 vs. Unity: Which Game Engine Is Best for You?.</w:t>
+            </w:r>
+            <w:r>
+              <w:rPr>
+                <w:rFonts w:ascii="Times New Roman" w:hAnsi="Times New Roman" w:cs="Times New Roman"/>
+              </w:rPr>
+              <w:t xml:space="preserve"> Available: goo.gl/yo2bOj. Last accessed 10th Nov 2016.</w:t>
+            </w:r>
+          </w:p>
+        </w:tc>
+        <w:tc>
+          <w:tcPr>
+            <w:tcW w:w="3330" w:type="dxa"/>
+          </w:tcPr>
+          <w:p>
+            <w:pPr>
+              <w:rPr>
+                <w:rFonts w:ascii="Times New Roman" w:hAnsi="Times New Roman" w:cs="Times New Roman"/>
+                <w:sz w:val="32"/>
+                <w:szCs w:val="32"/>
+              </w:rPr>
+            </w:pPr>
+            <w:r>
+              <w:rPr>
+                <w:rFonts w:ascii="Times New Roman" w:hAnsi="Times New Roman" w:cs="Times New Roman"/>
+              </w:rPr>
+              <w:t xml:space="preserve">Brief comparison between Unity and Unreal Engine 4. Price, programming language, asset store, graphical capabilities and ease of use were covered.  </w:t>
+            </w:r>
+          </w:p>
+        </w:tc>
+      </w:tr>
+      <w:tr>
+        <w:tc>
+          <w:tcPr>
+            <w:tcW w:w="671" w:type="dxa"/>
+          </w:tcPr>
+          <w:p>
+            <w:pPr>
+              <w:rPr>
+                <w:rFonts w:ascii="Times New Roman" w:hAnsi="Times New Roman" w:cs="Times New Roman"/>
+              </w:rPr>
+            </w:pPr>
+            <w:r>
+              <w:rPr>
+                <w:rFonts w:ascii="Times New Roman" w:hAnsi="Times New Roman" w:cs="Times New Roman"/>
+              </w:rPr>
+              <w:t>19.</w:t>
+            </w:r>
+          </w:p>
+        </w:tc>
+        <w:tc>
+          <w:tcPr>
+            <w:tcW w:w="5015" w:type="dxa"/>
+          </w:tcPr>
+          <w:p>
+            <w:pPr>
+              <w:rPr>
+                <w:rFonts w:ascii="Times New Roman" w:hAnsi="Times New Roman" w:cs="Times New Roman"/>
+                <w:sz w:val="32"/>
+                <w:szCs w:val="32"/>
+              </w:rPr>
+            </w:pPr>
+            <w:r>
+              <w:rPr>
+                <w:rFonts w:ascii="Times New Roman" w:hAnsi="Times New Roman" w:cs="Times New Roman"/>
+              </w:rPr>
+              <w:t xml:space="preserve">Nutt, C.. (Not mentioned). </w:t>
+            </w:r>
             <w:r>
               <w:rPr>
                 <w:rFonts w:ascii="Times New Roman" w:hAnsi="Times New Roman" w:cs="Times New Roman"/>
                 <w:i/>
                 <w:iCs/>
               </w:rPr>
-              <w:t>Indiepocalypse</w:t>
-            </w:r>
-            <w:proofErr w:type="spellEnd"/>
-            <w:proofErr w:type="gramStart"/>
-            <w:r>
-              <w:rPr>
-                <w:rFonts w:ascii="Times New Roman" w:hAnsi="Times New Roman" w:cs="Times New Roman"/>
-                <w:i/>
-                <w:iCs/>
-              </w:rPr>
-              <w:t>? .</w:t>
-            </w:r>
-            <w:proofErr w:type="gramEnd"/>
-            <w:r>
-              <w:rPr>
-                <w:rFonts w:ascii="Times New Roman" w:hAnsi="Times New Roman" w:cs="Times New Roman"/>
-              </w:rPr>
-              <w:t xml:space="preserve"> Available: goo.gl/xIe5Zf. Last accessed 10th Nov 2016.</w:t>
+              <w:t>'Roguelikes': Getting to the heart of the it-genre .</w:t>
+            </w:r>
+            <w:r>
+              <w:rPr>
+                <w:rFonts w:ascii="Times New Roman" w:hAnsi="Times New Roman" w:cs="Times New Roman"/>
+              </w:rPr>
+              <w:t xml:space="preserve"> Available: goo.gl/SmtOsc. Last accessed 10th Nov 2016.</w:t>
             </w:r>
           </w:p>
         </w:tc>
@@ -6476,19 +6731,7 @@
               <w:rPr>
                 <w:rFonts w:ascii="Times New Roman" w:hAnsi="Times New Roman" w:cs="Times New Roman"/>
               </w:rPr>
-              <w:t>Five game developers talk about the status of indie game market and how</w:t>
-            </w:r>
-            <w:r>
-              <w:rPr>
-                <w:rFonts w:ascii="Times New Roman" w:hAnsi="Times New Roman" w:cs="Times New Roman"/>
-              </w:rPr>
-              <w:t xml:space="preserve"> and why</w:t>
-            </w:r>
-            <w:r>
-              <w:rPr>
-                <w:rFonts w:ascii="Times New Roman" w:hAnsi="Times New Roman" w:cs="Times New Roman"/>
-              </w:rPr>
-              <w:t xml:space="preserve"> it is still a viable place for small game creators.</w:t>
+              <w:t>The article is about why roguelikes caught attention of the public and are still popular nowadays after more than thirty years.</w:t>
             </w:r>
           </w:p>
         </w:tc>
@@ -6508,87 +6751,13 @@
               <w:rPr>
                 <w:rFonts w:ascii="Times New Roman" w:hAnsi="Times New Roman" w:cs="Times New Roman"/>
               </w:rPr>
-              <w:t>13.</w:t>
+              <w:t>20.</w:t>
             </w:r>
           </w:p>
         </w:tc>
         <w:tc>
           <w:tcPr>
             <w:tcW w:w="5015" w:type="dxa"/>
-          </w:tcPr>
-          <w:p>
-            <w:pPr>
-              <w:rPr>
-                <w:rFonts w:ascii="Times New Roman" w:hAnsi="Times New Roman" w:cs="Times New Roman"/>
-              </w:rPr>
-            </w:pPr>
-            <w:proofErr w:type="spellStart"/>
-            <w:r>
-              <w:rPr>
-                <w:rFonts w:ascii="Times New Roman" w:hAnsi="Times New Roman" w:cs="Times New Roman"/>
-              </w:rPr>
-              <w:t>Hietalahti</w:t>
-            </w:r>
-            <w:proofErr w:type="spellEnd"/>
-            <w:r>
-              <w:rPr>
-                <w:rFonts w:ascii="Times New Roman" w:hAnsi="Times New Roman" w:cs="Times New Roman"/>
-              </w:rPr>
-              <w:t xml:space="preserve">, </w:t>
-            </w:r>
-            <w:proofErr w:type="gramStart"/>
-            <w:r>
-              <w:rPr>
-                <w:rFonts w:ascii="Times New Roman" w:hAnsi="Times New Roman" w:cs="Times New Roman"/>
-              </w:rPr>
-              <w:t>J..</w:t>
-            </w:r>
-            <w:proofErr w:type="gramEnd"/>
-            <w:r>
-              <w:rPr>
-                <w:rFonts w:ascii="Times New Roman" w:hAnsi="Times New Roman" w:cs="Times New Roman"/>
-              </w:rPr>
-              <w:t xml:space="preserve"> (Not mentioned). </w:t>
-            </w:r>
-            <w:r>
-              <w:rPr>
-                <w:rFonts w:ascii="Times New Roman" w:hAnsi="Times New Roman" w:cs="Times New Roman"/>
-                <w:i/>
-                <w:iCs/>
-              </w:rPr>
-              <w:t>The Basic Marketing Plan For Indie Games.</w:t>
-            </w:r>
-            <w:r>
-              <w:rPr>
-                <w:rFonts w:ascii="Times New Roman" w:hAnsi="Times New Roman" w:cs="Times New Roman"/>
-              </w:rPr>
-              <w:t xml:space="preserve"> Available: </w:t>
-            </w:r>
-            <w:r>
-              <w:rPr>
-                <w:rStyle w:val="short-url"/>
-              </w:rPr>
-              <w:t>goo.gl/</w:t>
-            </w:r>
-            <w:proofErr w:type="spellStart"/>
-            <w:r>
-              <w:rPr>
-                <w:rStyle w:val="short-url"/>
-              </w:rPr>
-              <w:t>yCMwvC</w:t>
-            </w:r>
-            <w:proofErr w:type="spellEnd"/>
-            <w:r>
-              <w:rPr>
-                <w:rFonts w:ascii="Times New Roman" w:hAnsi="Times New Roman" w:cs="Times New Roman"/>
-              </w:rPr>
-              <w:t>. Last accessed 10th Nov 2016.</w:t>
-            </w:r>
-          </w:p>
-        </w:tc>
-        <w:tc>
-          <w:tcPr>
-            <w:tcW w:w="3330" w:type="dxa"/>
           </w:tcPr>
           <w:p>
             <w:pPr>
@@ -6602,715 +6771,7 @@
               <w:rPr>
                 <w:rFonts w:ascii="Times New Roman" w:hAnsi="Times New Roman" w:cs="Times New Roman"/>
               </w:rPr>
-              <w:t>General advice on what are the most important actions an indie developer must undertake in order to have a successful marketing plan.</w:t>
-            </w:r>
-          </w:p>
-        </w:tc>
-      </w:tr>
-      <w:tr>
-        <w:tc>
-          <w:tcPr>
-            <w:tcW w:w="671" w:type="dxa"/>
-          </w:tcPr>
-          <w:p>
-            <w:pPr>
-              <w:rPr>
-                <w:rFonts w:ascii="Times New Roman" w:hAnsi="Times New Roman" w:cs="Times New Roman"/>
-              </w:rPr>
-            </w:pPr>
-            <w:r>
-              <w:rPr>
-                <w:rFonts w:ascii="Times New Roman" w:hAnsi="Times New Roman" w:cs="Times New Roman"/>
-              </w:rPr>
-              <w:t>14.</w:t>
-            </w:r>
-          </w:p>
-        </w:tc>
-        <w:tc>
-          <w:tcPr>
-            <w:tcW w:w="5015" w:type="dxa"/>
-          </w:tcPr>
-          <w:p>
-            <w:pPr>
-              <w:rPr>
-                <w:rFonts w:ascii="Times New Roman" w:hAnsi="Times New Roman" w:cs="Times New Roman"/>
-                <w:sz w:val="32"/>
-                <w:szCs w:val="32"/>
-              </w:rPr>
-            </w:pPr>
-            <w:r>
-              <w:rPr>
-                <w:rFonts w:ascii="Times New Roman" w:hAnsi="Times New Roman" w:cs="Times New Roman"/>
-              </w:rPr>
-              <w:t>King, A</w:t>
-            </w:r>
-            <w:proofErr w:type="gramStart"/>
-            <w:r>
-              <w:rPr>
-                <w:rFonts w:ascii="Times New Roman" w:hAnsi="Times New Roman" w:cs="Times New Roman"/>
-              </w:rPr>
-              <w:t>..</w:t>
-            </w:r>
-            <w:proofErr w:type="gramEnd"/>
-            <w:r>
-              <w:rPr>
-                <w:rFonts w:ascii="Times New Roman" w:hAnsi="Times New Roman" w:cs="Times New Roman"/>
-              </w:rPr>
-              <w:t xml:space="preserve"> (2015). </w:t>
-            </w:r>
-            <w:r>
-              <w:rPr>
-                <w:rFonts w:ascii="Times New Roman" w:hAnsi="Times New Roman" w:cs="Times New Roman"/>
-                <w:i/>
-                <w:iCs/>
-              </w:rPr>
-              <w:t>The Key Design Elements of Roguelikes.</w:t>
-            </w:r>
-            <w:r>
-              <w:rPr>
-                <w:rFonts w:ascii="Times New Roman" w:hAnsi="Times New Roman" w:cs="Times New Roman"/>
-              </w:rPr>
-              <w:t xml:space="preserve"> Available: goo.gl/SqVD18. Last accessed 10th Nov 2016.</w:t>
-            </w:r>
-          </w:p>
-        </w:tc>
-        <w:tc>
-          <w:tcPr>
-            <w:tcW w:w="3330" w:type="dxa"/>
-          </w:tcPr>
-          <w:p>
-            <w:pPr>
-              <w:rPr>
-                <w:rFonts w:ascii="Times New Roman" w:hAnsi="Times New Roman" w:cs="Times New Roman"/>
-                <w:sz w:val="32"/>
-                <w:szCs w:val="32"/>
-              </w:rPr>
-            </w:pPr>
-            <w:r>
-              <w:rPr>
-                <w:rFonts w:ascii="Times New Roman" w:hAnsi="Times New Roman" w:cs="Times New Roman"/>
-              </w:rPr>
-              <w:t>The article is about key elements specific to roguelike subgenre.</w:t>
-            </w:r>
-          </w:p>
-        </w:tc>
-      </w:tr>
-      <w:tr>
-        <w:tc>
-          <w:tcPr>
-            <w:tcW w:w="671" w:type="dxa"/>
-          </w:tcPr>
-          <w:p>
-            <w:pPr>
-              <w:rPr>
-                <w:rFonts w:ascii="Times New Roman" w:hAnsi="Times New Roman" w:cs="Times New Roman"/>
-              </w:rPr>
-            </w:pPr>
-            <w:r>
-              <w:rPr>
-                <w:rFonts w:ascii="Times New Roman" w:hAnsi="Times New Roman" w:cs="Times New Roman"/>
-              </w:rPr>
-              <w:t>15.</w:t>
-            </w:r>
-          </w:p>
-        </w:tc>
-        <w:tc>
-          <w:tcPr>
-            <w:tcW w:w="5015" w:type="dxa"/>
-          </w:tcPr>
-          <w:p>
-            <w:pPr>
-              <w:rPr>
-                <w:rFonts w:ascii="Times New Roman" w:hAnsi="Times New Roman" w:cs="Times New Roman"/>
-                <w:sz w:val="32"/>
-                <w:szCs w:val="32"/>
-              </w:rPr>
-            </w:pPr>
-            <w:proofErr w:type="spellStart"/>
-            <w:r>
-              <w:rPr>
-                <w:rFonts w:ascii="Times New Roman" w:hAnsi="Times New Roman" w:cs="Times New Roman"/>
-              </w:rPr>
-              <w:t>Klabautermann</w:t>
-            </w:r>
-            <w:proofErr w:type="spellEnd"/>
-            <w:r>
-              <w:rPr>
-                <w:rFonts w:ascii="Times New Roman" w:hAnsi="Times New Roman" w:cs="Times New Roman"/>
-              </w:rPr>
-              <w:t xml:space="preserve"> M</w:t>
-            </w:r>
-            <w:proofErr w:type="gramStart"/>
-            <w:r>
-              <w:rPr>
-                <w:rFonts w:ascii="Times New Roman" w:hAnsi="Times New Roman" w:cs="Times New Roman"/>
-              </w:rPr>
-              <w:t>..</w:t>
-            </w:r>
-            <w:proofErr w:type="gramEnd"/>
-            <w:r>
-              <w:rPr>
-                <w:rFonts w:ascii="Times New Roman" w:hAnsi="Times New Roman" w:cs="Times New Roman"/>
-              </w:rPr>
-              <w:t xml:space="preserve"> (2014). </w:t>
-            </w:r>
-            <w:r>
-              <w:rPr>
-                <w:rFonts w:ascii="Times New Roman" w:hAnsi="Times New Roman" w:cs="Times New Roman"/>
-                <w:i/>
-                <w:iCs/>
-              </w:rPr>
-              <w:t>Creating Worlds #1: Info-Intro and 'good' Game Worlds - RPG Level Design Guide.</w:t>
-            </w:r>
-            <w:r>
-              <w:rPr>
-                <w:rFonts w:ascii="Times New Roman" w:hAnsi="Times New Roman" w:cs="Times New Roman"/>
-              </w:rPr>
-              <w:t xml:space="preserve"> Available: goo.gl/UdNe2R. Last accessed 10th Nov 2016.</w:t>
-            </w:r>
-          </w:p>
-        </w:tc>
-        <w:tc>
-          <w:tcPr>
-            <w:tcW w:w="3330" w:type="dxa"/>
-          </w:tcPr>
-          <w:p>
-            <w:pPr>
-              <w:rPr>
-                <w:rFonts w:ascii="Times New Roman" w:hAnsi="Times New Roman" w:cs="Times New Roman"/>
-                <w:sz w:val="32"/>
-                <w:szCs w:val="32"/>
-              </w:rPr>
-            </w:pPr>
-            <w:r>
-              <w:rPr>
-                <w:rFonts w:ascii="Times New Roman" w:hAnsi="Times New Roman" w:cs="Times New Roman"/>
-              </w:rPr>
-              <w:t>In this video, the creator gives brief directions about world design and level design.</w:t>
-            </w:r>
-          </w:p>
-        </w:tc>
-      </w:tr>
-      <w:tr>
-        <w:tc>
-          <w:tcPr>
-            <w:tcW w:w="671" w:type="dxa"/>
-          </w:tcPr>
-          <w:p>
-            <w:pPr>
-              <w:rPr>
-                <w:rFonts w:ascii="Times New Roman" w:hAnsi="Times New Roman" w:cs="Times New Roman"/>
-              </w:rPr>
-            </w:pPr>
-            <w:r>
-              <w:rPr>
-                <w:rFonts w:ascii="Times New Roman" w:hAnsi="Times New Roman" w:cs="Times New Roman"/>
-              </w:rPr>
-              <w:t>16.</w:t>
-            </w:r>
-          </w:p>
-        </w:tc>
-        <w:tc>
-          <w:tcPr>
-            <w:tcW w:w="5015" w:type="dxa"/>
-          </w:tcPr>
-          <w:p>
-            <w:pPr>
-              <w:rPr>
-                <w:rFonts w:ascii="Times New Roman" w:hAnsi="Times New Roman" w:cs="Times New Roman"/>
-                <w:sz w:val="32"/>
-                <w:szCs w:val="32"/>
-              </w:rPr>
-            </w:pPr>
-            <w:r>
-              <w:rPr>
-                <w:rFonts w:ascii="Times New Roman" w:hAnsi="Times New Roman" w:cs="Times New Roman"/>
-              </w:rPr>
-              <w:t xml:space="preserve">Madigan, </w:t>
-            </w:r>
-            <w:proofErr w:type="gramStart"/>
-            <w:r>
-              <w:rPr>
-                <w:rFonts w:ascii="Times New Roman" w:hAnsi="Times New Roman" w:cs="Times New Roman"/>
-              </w:rPr>
-              <w:t>J..</w:t>
-            </w:r>
-            <w:proofErr w:type="gramEnd"/>
-            <w:r>
-              <w:rPr>
-                <w:rFonts w:ascii="Times New Roman" w:hAnsi="Times New Roman" w:cs="Times New Roman"/>
-              </w:rPr>
-              <w:t xml:space="preserve"> (2016). </w:t>
-            </w:r>
-            <w:r>
-              <w:rPr>
-                <w:rFonts w:ascii="Times New Roman" w:hAnsi="Times New Roman" w:cs="Times New Roman"/>
-                <w:i/>
-                <w:iCs/>
-              </w:rPr>
-              <w:t xml:space="preserve">The </w:t>
-            </w:r>
-            <w:proofErr w:type="spellStart"/>
-            <w:r>
-              <w:rPr>
-                <w:rFonts w:ascii="Times New Roman" w:hAnsi="Times New Roman" w:cs="Times New Roman"/>
-                <w:i/>
-                <w:iCs/>
-              </w:rPr>
-              <w:t>Overjustification</w:t>
-            </w:r>
-            <w:proofErr w:type="spellEnd"/>
-            <w:r>
-              <w:rPr>
-                <w:rFonts w:ascii="Times New Roman" w:hAnsi="Times New Roman" w:cs="Times New Roman"/>
-                <w:i/>
-                <w:iCs/>
-              </w:rPr>
-              <w:t xml:space="preserve"> Effect and Game Achievements.</w:t>
-            </w:r>
-            <w:r>
-              <w:rPr>
-                <w:rFonts w:ascii="Times New Roman" w:hAnsi="Times New Roman" w:cs="Times New Roman"/>
-              </w:rPr>
-              <w:t xml:space="preserve"> Available: goo.gl/FwB8Bz. Last accessed 10th Nov 2016.</w:t>
-            </w:r>
-          </w:p>
-        </w:tc>
-        <w:tc>
-          <w:tcPr>
-            <w:tcW w:w="3330" w:type="dxa"/>
-          </w:tcPr>
-          <w:p>
-            <w:pPr>
-              <w:rPr>
-                <w:rFonts w:ascii="Times New Roman" w:hAnsi="Times New Roman" w:cs="Times New Roman"/>
-                <w:sz w:val="32"/>
-                <w:szCs w:val="32"/>
-              </w:rPr>
-            </w:pPr>
-            <w:r>
-              <w:rPr>
-                <w:rFonts w:ascii="Times New Roman" w:hAnsi="Times New Roman" w:cs="Times New Roman"/>
-              </w:rPr>
-              <w:t>Achievements and how taking away from the initial reward</w:t>
-            </w:r>
-            <w:r>
-              <w:rPr>
-                <w:rFonts w:ascii="Times New Roman" w:hAnsi="Times New Roman" w:cs="Times New Roman"/>
-              </w:rPr>
-              <w:t xml:space="preserve"> is worse than no reward at all</w:t>
-            </w:r>
-            <w:r>
-              <w:rPr>
-                <w:rFonts w:ascii="Times New Roman" w:hAnsi="Times New Roman" w:cs="Times New Roman"/>
-              </w:rPr>
-              <w:t>.</w:t>
-            </w:r>
-          </w:p>
-        </w:tc>
-      </w:tr>
-      <w:tr>
-        <w:tc>
-          <w:tcPr>
-            <w:tcW w:w="671" w:type="dxa"/>
-          </w:tcPr>
-          <w:p>
-            <w:pPr>
-              <w:rPr>
-                <w:rFonts w:ascii="Times New Roman" w:hAnsi="Times New Roman" w:cs="Times New Roman"/>
-              </w:rPr>
-            </w:pPr>
-            <w:r>
-              <w:rPr>
-                <w:rFonts w:ascii="Times New Roman" w:hAnsi="Times New Roman" w:cs="Times New Roman"/>
-              </w:rPr>
-              <w:t>17.</w:t>
-            </w:r>
-          </w:p>
-        </w:tc>
-        <w:tc>
-          <w:tcPr>
-            <w:tcW w:w="5015" w:type="dxa"/>
-          </w:tcPr>
-          <w:p>
-            <w:pPr>
-              <w:rPr>
-                <w:rFonts w:ascii="Times New Roman" w:hAnsi="Times New Roman" w:cs="Times New Roman"/>
-                <w:sz w:val="32"/>
-                <w:szCs w:val="32"/>
-              </w:rPr>
-            </w:pPr>
-            <w:proofErr w:type="spellStart"/>
-            <w:r>
-              <w:rPr>
-                <w:rFonts w:ascii="Times New Roman" w:hAnsi="Times New Roman" w:cs="Times New Roman"/>
-              </w:rPr>
-              <w:t>Marczewski</w:t>
-            </w:r>
-            <w:proofErr w:type="spellEnd"/>
-            <w:r>
-              <w:rPr>
-                <w:rFonts w:ascii="Times New Roman" w:hAnsi="Times New Roman" w:cs="Times New Roman"/>
-              </w:rPr>
-              <w:t>, A</w:t>
-            </w:r>
-            <w:proofErr w:type="gramStart"/>
-            <w:r>
-              <w:rPr>
-                <w:rFonts w:ascii="Times New Roman" w:hAnsi="Times New Roman" w:cs="Times New Roman"/>
-              </w:rPr>
-              <w:t>..</w:t>
-            </w:r>
-            <w:proofErr w:type="gramEnd"/>
-            <w:r>
-              <w:rPr>
-                <w:rFonts w:ascii="Times New Roman" w:hAnsi="Times New Roman" w:cs="Times New Roman"/>
-              </w:rPr>
-              <w:t xml:space="preserve"> (2013). </w:t>
-            </w:r>
-            <w:r>
-              <w:rPr>
-                <w:rFonts w:ascii="Times New Roman" w:hAnsi="Times New Roman" w:cs="Times New Roman"/>
-                <w:i/>
-                <w:iCs/>
-              </w:rPr>
-              <w:t>Gamification User Types and the 4 Keys 2 Fun.</w:t>
-            </w:r>
-            <w:r>
-              <w:rPr>
-                <w:rFonts w:ascii="Times New Roman" w:hAnsi="Times New Roman" w:cs="Times New Roman"/>
-              </w:rPr>
-              <w:t xml:space="preserve"> Available: goo.gl/</w:t>
-            </w:r>
-            <w:proofErr w:type="spellStart"/>
-            <w:r>
-              <w:rPr>
-                <w:rFonts w:ascii="Times New Roman" w:hAnsi="Times New Roman" w:cs="Times New Roman"/>
-              </w:rPr>
-              <w:t>pzoyRI</w:t>
-            </w:r>
-            <w:proofErr w:type="spellEnd"/>
-            <w:r>
-              <w:rPr>
-                <w:rFonts w:ascii="Times New Roman" w:hAnsi="Times New Roman" w:cs="Times New Roman"/>
-              </w:rPr>
-              <w:t>. Last accessed 10th Nov 2016.</w:t>
-            </w:r>
-          </w:p>
-        </w:tc>
-        <w:tc>
-          <w:tcPr>
-            <w:tcW w:w="3330" w:type="dxa"/>
-          </w:tcPr>
-          <w:p>
-            <w:pPr>
-              <w:rPr>
-                <w:rFonts w:ascii="Times New Roman" w:hAnsi="Times New Roman" w:cs="Times New Roman"/>
-                <w:sz w:val="32"/>
-                <w:szCs w:val="32"/>
-              </w:rPr>
-            </w:pPr>
-            <w:r>
-              <w:rPr>
-                <w:rFonts w:ascii="Times New Roman" w:hAnsi="Times New Roman" w:cs="Times New Roman"/>
-              </w:rPr>
-              <w:t xml:space="preserve">The article is about the four keys of fun and description for each of them. Very helpful when you want to outline the main mechanics of the game, to </w:t>
-            </w:r>
-            <w:r>
-              <w:rPr>
-                <w:rFonts w:ascii="Times New Roman" w:hAnsi="Times New Roman" w:cs="Times New Roman"/>
-              </w:rPr>
-              <w:t>outline</w:t>
-            </w:r>
-            <w:r>
-              <w:rPr>
-                <w:rFonts w:ascii="Times New Roman" w:hAnsi="Times New Roman" w:cs="Times New Roman"/>
-              </w:rPr>
-              <w:t xml:space="preserve"> the game’s </w:t>
-            </w:r>
-            <w:r>
-              <w:rPr>
-                <w:rFonts w:ascii="Times New Roman" w:hAnsi="Times New Roman" w:cs="Times New Roman"/>
-              </w:rPr>
-              <w:t xml:space="preserve">final </w:t>
-            </w:r>
-            <w:r>
-              <w:rPr>
-                <w:rFonts w:ascii="Times New Roman" w:hAnsi="Times New Roman" w:cs="Times New Roman"/>
-              </w:rPr>
-              <w:t>target and target audience.</w:t>
-            </w:r>
-          </w:p>
-        </w:tc>
-      </w:tr>
-      <w:tr>
-        <w:tc>
-          <w:tcPr>
-            <w:tcW w:w="671" w:type="dxa"/>
-          </w:tcPr>
-          <w:p>
-            <w:pPr>
-              <w:rPr>
-                <w:rFonts w:ascii="Times New Roman" w:hAnsi="Times New Roman" w:cs="Times New Roman"/>
-              </w:rPr>
-            </w:pPr>
-            <w:r>
-              <w:rPr>
-                <w:rFonts w:ascii="Times New Roman" w:hAnsi="Times New Roman" w:cs="Times New Roman"/>
-              </w:rPr>
-              <w:t>18.</w:t>
-            </w:r>
-          </w:p>
-        </w:tc>
-        <w:tc>
-          <w:tcPr>
-            <w:tcW w:w="5015" w:type="dxa"/>
-          </w:tcPr>
-          <w:p>
-            <w:pPr>
-              <w:rPr>
-                <w:rFonts w:ascii="Times New Roman" w:hAnsi="Times New Roman" w:cs="Times New Roman"/>
-                <w:sz w:val="32"/>
-                <w:szCs w:val="32"/>
-              </w:rPr>
-            </w:pPr>
-            <w:proofErr w:type="spellStart"/>
-            <w:r>
-              <w:rPr>
-                <w:rFonts w:ascii="Times New Roman" w:hAnsi="Times New Roman" w:cs="Times New Roman"/>
-              </w:rPr>
-              <w:t>Mayden</w:t>
-            </w:r>
-            <w:proofErr w:type="spellEnd"/>
-            <w:r>
-              <w:rPr>
-                <w:rFonts w:ascii="Times New Roman" w:hAnsi="Times New Roman" w:cs="Times New Roman"/>
-              </w:rPr>
-              <w:t>, A</w:t>
-            </w:r>
-            <w:proofErr w:type="gramStart"/>
-            <w:r>
-              <w:rPr>
-                <w:rFonts w:ascii="Times New Roman" w:hAnsi="Times New Roman" w:cs="Times New Roman"/>
-              </w:rPr>
-              <w:t>..</w:t>
-            </w:r>
-            <w:proofErr w:type="gramEnd"/>
-            <w:r>
-              <w:rPr>
-                <w:rFonts w:ascii="Times New Roman" w:hAnsi="Times New Roman" w:cs="Times New Roman"/>
-              </w:rPr>
-              <w:t xml:space="preserve"> (2014). </w:t>
-            </w:r>
-            <w:r>
-              <w:rPr>
-                <w:rFonts w:ascii="Times New Roman" w:hAnsi="Times New Roman" w:cs="Times New Roman"/>
-                <w:i/>
-                <w:iCs/>
-              </w:rPr>
-              <w:t>Unreal Engine 4 vs. Unity: Which Game Engine Is Best for You</w:t>
-            </w:r>
-            <w:proofErr w:type="gramStart"/>
-            <w:r>
-              <w:rPr>
-                <w:rFonts w:ascii="Times New Roman" w:hAnsi="Times New Roman" w:cs="Times New Roman"/>
-                <w:i/>
-                <w:iCs/>
-              </w:rPr>
-              <w:t>?.</w:t>
-            </w:r>
-            <w:proofErr w:type="gramEnd"/>
-            <w:r>
-              <w:rPr>
-                <w:rFonts w:ascii="Times New Roman" w:hAnsi="Times New Roman" w:cs="Times New Roman"/>
-              </w:rPr>
-              <w:t xml:space="preserve"> Available: goo.gl/yo2bOj. Last accessed 10th Nov 2016.</w:t>
-            </w:r>
-          </w:p>
-        </w:tc>
-        <w:tc>
-          <w:tcPr>
-            <w:tcW w:w="3330" w:type="dxa"/>
-          </w:tcPr>
-          <w:p>
-            <w:pPr>
-              <w:rPr>
-                <w:rFonts w:ascii="Times New Roman" w:hAnsi="Times New Roman" w:cs="Times New Roman"/>
-                <w:sz w:val="32"/>
-                <w:szCs w:val="32"/>
-              </w:rPr>
-            </w:pPr>
-            <w:r>
-              <w:rPr>
-                <w:rFonts w:ascii="Times New Roman" w:hAnsi="Times New Roman" w:cs="Times New Roman"/>
-              </w:rPr>
-              <w:t xml:space="preserve">Brief comparison between Unity and Unreal Engine 4. Price, programming language, asset store, graphical capabilities and ease of use were covered.  </w:t>
-            </w:r>
-          </w:p>
-        </w:tc>
-      </w:tr>
-      <w:tr>
-        <w:tc>
-          <w:tcPr>
-            <w:tcW w:w="671" w:type="dxa"/>
-          </w:tcPr>
-          <w:p>
-            <w:pPr>
-              <w:rPr>
-                <w:rFonts w:ascii="Times New Roman" w:hAnsi="Times New Roman" w:cs="Times New Roman"/>
-              </w:rPr>
-            </w:pPr>
-            <w:r>
-              <w:rPr>
-                <w:rFonts w:ascii="Times New Roman" w:hAnsi="Times New Roman" w:cs="Times New Roman"/>
-              </w:rPr>
-              <w:t>19.</w:t>
-            </w:r>
-          </w:p>
-        </w:tc>
-        <w:tc>
-          <w:tcPr>
-            <w:tcW w:w="5015" w:type="dxa"/>
-          </w:tcPr>
-          <w:p>
-            <w:pPr>
-              <w:rPr>
-                <w:rFonts w:ascii="Times New Roman" w:hAnsi="Times New Roman" w:cs="Times New Roman"/>
-                <w:sz w:val="32"/>
-                <w:szCs w:val="32"/>
-              </w:rPr>
-            </w:pPr>
-            <w:r>
-              <w:rPr>
-                <w:rFonts w:ascii="Times New Roman" w:hAnsi="Times New Roman" w:cs="Times New Roman"/>
-              </w:rPr>
-              <w:t xml:space="preserve">Nutt, </w:t>
-            </w:r>
-            <w:proofErr w:type="gramStart"/>
-            <w:r>
-              <w:rPr>
-                <w:rFonts w:ascii="Times New Roman" w:hAnsi="Times New Roman" w:cs="Times New Roman"/>
-              </w:rPr>
-              <w:t>C..</w:t>
-            </w:r>
-            <w:proofErr w:type="gramEnd"/>
-            <w:r>
-              <w:rPr>
-                <w:rFonts w:ascii="Times New Roman" w:hAnsi="Times New Roman" w:cs="Times New Roman"/>
-              </w:rPr>
-              <w:t xml:space="preserve"> (Not mentioned). </w:t>
-            </w:r>
-            <w:r>
-              <w:rPr>
-                <w:rFonts w:ascii="Times New Roman" w:hAnsi="Times New Roman" w:cs="Times New Roman"/>
-                <w:i/>
-                <w:iCs/>
-              </w:rPr>
-              <w:t>'Roguelikes': Getting to the heart of the it-</w:t>
-            </w:r>
-            <w:proofErr w:type="gramStart"/>
-            <w:r>
-              <w:rPr>
-                <w:rFonts w:ascii="Times New Roman" w:hAnsi="Times New Roman" w:cs="Times New Roman"/>
-                <w:i/>
-                <w:iCs/>
-              </w:rPr>
-              <w:t>genre .</w:t>
-            </w:r>
-            <w:proofErr w:type="gramEnd"/>
-            <w:r>
-              <w:rPr>
-                <w:rFonts w:ascii="Times New Roman" w:hAnsi="Times New Roman" w:cs="Times New Roman"/>
-              </w:rPr>
-              <w:t xml:space="preserve"> Available: goo.gl/</w:t>
-            </w:r>
-            <w:proofErr w:type="spellStart"/>
-            <w:r>
-              <w:rPr>
-                <w:rFonts w:ascii="Times New Roman" w:hAnsi="Times New Roman" w:cs="Times New Roman"/>
-              </w:rPr>
-              <w:t>SmtOsc</w:t>
-            </w:r>
-            <w:proofErr w:type="spellEnd"/>
-            <w:r>
-              <w:rPr>
-                <w:rFonts w:ascii="Times New Roman" w:hAnsi="Times New Roman" w:cs="Times New Roman"/>
-              </w:rPr>
-              <w:t>. Last accessed 10th Nov 2016.</w:t>
-            </w:r>
-          </w:p>
-        </w:tc>
-        <w:tc>
-          <w:tcPr>
-            <w:tcW w:w="3330" w:type="dxa"/>
-          </w:tcPr>
-          <w:p>
-            <w:pPr>
-              <w:rPr>
-                <w:rFonts w:ascii="Times New Roman" w:hAnsi="Times New Roman" w:cs="Times New Roman"/>
-                <w:sz w:val="32"/>
-                <w:szCs w:val="32"/>
-              </w:rPr>
-            </w:pPr>
-            <w:r>
-              <w:rPr>
-                <w:rFonts w:ascii="Times New Roman" w:hAnsi="Times New Roman" w:cs="Times New Roman"/>
-              </w:rPr>
-              <w:t>The article is about why roguelikes caught attention of the public and are still popular nowadays after more than thirty years.</w:t>
-            </w:r>
-          </w:p>
-        </w:tc>
-      </w:tr>
-      <w:tr>
-        <w:tc>
-          <w:tcPr>
-            <w:tcW w:w="671" w:type="dxa"/>
-          </w:tcPr>
-          <w:p>
-            <w:pPr>
-              <w:rPr>
-                <w:rFonts w:ascii="Times New Roman" w:hAnsi="Times New Roman" w:cs="Times New Roman"/>
-              </w:rPr>
-            </w:pPr>
-            <w:r>
-              <w:rPr>
-                <w:rFonts w:ascii="Times New Roman" w:hAnsi="Times New Roman" w:cs="Times New Roman"/>
-              </w:rPr>
-              <w:t>20.</w:t>
-            </w:r>
-          </w:p>
-        </w:tc>
-        <w:tc>
-          <w:tcPr>
-            <w:tcW w:w="5015" w:type="dxa"/>
-          </w:tcPr>
-          <w:p>
-            <w:pPr>
-              <w:rPr>
-                <w:rFonts w:ascii="Times New Roman" w:hAnsi="Times New Roman" w:cs="Times New Roman"/>
-                <w:sz w:val="32"/>
-                <w:szCs w:val="32"/>
-              </w:rPr>
-            </w:pPr>
-            <w:r>
-              <w:rPr>
-                <w:rFonts w:ascii="Times New Roman" w:hAnsi="Times New Roman" w:cs="Times New Roman"/>
-              </w:rPr>
-              <w:t xml:space="preserve">Taylor, </w:t>
-            </w:r>
-            <w:proofErr w:type="gramStart"/>
-            <w:r>
-              <w:rPr>
-                <w:rFonts w:ascii="Times New Roman" w:hAnsi="Times New Roman" w:cs="Times New Roman"/>
-              </w:rPr>
-              <w:t>P..</w:t>
-            </w:r>
-            <w:proofErr w:type="gramEnd"/>
-            <w:r>
-              <w:rPr>
-                <w:rFonts w:ascii="Times New Roman" w:hAnsi="Times New Roman" w:cs="Times New Roman"/>
-              </w:rPr>
-              <w:t xml:space="preserve"> (Not mentioned). </w:t>
+              <w:t xml:space="preserve">Taylor, P.. (Not mentioned). </w:t>
             </w:r>
             <w:r>
               <w:rPr>
@@ -7598,23 +7059,14 @@
     </w:r>
     <w:r>
       <w:tab/>
-    </w:r>
-    <w:proofErr w:type="spellStart"/>
-    <w:r>
       <w:t>Dragos</w:t>
     </w:r>
     <w:r>
       <w:t>-Mihail</w:t>
     </w:r>
-    <w:proofErr w:type="spellEnd"/>
     <w:r>
-      <w:t xml:space="preserve"> </w:t>
+      <w:t xml:space="preserve"> Dumitru</w:t>
     </w:r>
-    <w:proofErr w:type="spellStart"/>
-    <w:r>
-      <w:t>Dumitru</w:t>
-    </w:r>
-    <w:proofErr w:type="spellEnd"/>
   </w:p>
 </w:hdr>
 </file>

</xml_diff>

<commit_message>
boss1 modelled, textured, animated and programmed| inventory in progress
</commit_message>
<xml_diff>
--- a/Proposal/FinalProjectProposal_v3.docx
+++ b/Proposal/FinalProjectProposal_v3.docx
@@ -79,12 +79,28 @@
         </w:rPr>
         <w:tab/>
       </w:r>
-      <w:r>
-        <w:rPr>
-          <w:rFonts w:ascii="Times New Roman" w:hAnsi="Times New Roman" w:cs="Times New Roman"/>
-        </w:rPr>
-        <w:t>Dragos-Mihail Dumitru</w:t>
-      </w:r>
+      <w:proofErr w:type="spellStart"/>
+      <w:r>
+        <w:rPr>
+          <w:rFonts w:ascii="Times New Roman" w:hAnsi="Times New Roman" w:cs="Times New Roman"/>
+        </w:rPr>
+        <w:t>Dragos-Mihail</w:t>
+      </w:r>
+      <w:proofErr w:type="spellEnd"/>
+      <w:r>
+        <w:rPr>
+          <w:rFonts w:ascii="Times New Roman" w:hAnsi="Times New Roman" w:cs="Times New Roman"/>
+        </w:rPr>
+        <w:t xml:space="preserve"> </w:t>
+      </w:r>
+      <w:proofErr w:type="spellStart"/>
+      <w:r>
+        <w:rPr>
+          <w:rFonts w:ascii="Times New Roman" w:hAnsi="Times New Roman" w:cs="Times New Roman"/>
+        </w:rPr>
+        <w:t>Dumitru</w:t>
+      </w:r>
+      <w:proofErr w:type="spellEnd"/>
     </w:p>
     <w:p>
       <w:pPr>
@@ -265,7 +281,25 @@
           <w:sz w:val="24"/>
           <w:szCs w:val="24"/>
         </w:rPr>
-        <w:t xml:space="preserve"> push the player to experiment and explore while trying to adapt and survive in a punishing and cruel world. A key design element for me is to create a strong feeling of fiero through hard and challenging sequences of gameplay that ultimately will greatly pay off. The harder is to succeed, the substantial the prize will be.</w:t>
+        <w:t xml:space="preserve"> push the player to experiment and explore while trying to adapt and survive in a punishing and cruel world. A key design element for me is to create a strong feeling of </w:t>
+      </w:r>
+      <w:proofErr w:type="spellStart"/>
+      <w:r>
+        <w:rPr>
+          <w:rFonts w:ascii="Times New Roman" w:hAnsi="Times New Roman" w:cs="Times New Roman"/>
+          <w:sz w:val="24"/>
+          <w:szCs w:val="24"/>
+        </w:rPr>
+        <w:t>fiero</w:t>
+      </w:r>
+      <w:proofErr w:type="spellEnd"/>
+      <w:r>
+        <w:rPr>
+          <w:rFonts w:ascii="Times New Roman" w:hAnsi="Times New Roman" w:cs="Times New Roman"/>
+          <w:sz w:val="24"/>
+          <w:szCs w:val="24"/>
+        </w:rPr>
+        <w:t xml:space="preserve"> through hard and challenging sequences of gameplay that ultimately will greatly pay off. The harder is to succeed, the substantial the prize will be.</w:t>
       </w:r>
       <w:r>
         <w:rPr>
@@ -383,11 +417,19 @@
         </w:rPr>
         <w:t>). The primary issue is building the audience which I am going to do through Twitter, Facebook and development blog (</w:t>
       </w:r>
-      <w:r>
-        <w:rPr>
-          <w:rFonts w:ascii="Times New Roman" w:hAnsi="Times New Roman" w:cs="Times New Roman"/>
-        </w:rPr>
-        <w:t xml:space="preserve">Chaciej, D. </w:t>
+      <w:proofErr w:type="spellStart"/>
+      <w:r>
+        <w:rPr>
+          <w:rFonts w:ascii="Times New Roman" w:hAnsi="Times New Roman" w:cs="Times New Roman"/>
+        </w:rPr>
+        <w:t>Chaciej</w:t>
+      </w:r>
+      <w:proofErr w:type="spellEnd"/>
+      <w:r>
+        <w:rPr>
+          <w:rFonts w:ascii="Times New Roman" w:hAnsi="Times New Roman" w:cs="Times New Roman"/>
+        </w:rPr>
+        <w:t xml:space="preserve">, D. </w:t>
       </w:r>
       <w:r>
         <w:rPr>
@@ -427,11 +469,19 @@
         </w:rPr>
         <w:t xml:space="preserve">, </w:t>
       </w:r>
-      <w:r>
-        <w:rPr>
-          <w:rFonts w:ascii="Times New Roman" w:hAnsi="Times New Roman" w:cs="Times New Roman"/>
-        </w:rPr>
-        <w:t xml:space="preserve">Hietalahti, J., </w:t>
+      <w:proofErr w:type="spellStart"/>
+      <w:r>
+        <w:rPr>
+          <w:rFonts w:ascii="Times New Roman" w:hAnsi="Times New Roman" w:cs="Times New Roman"/>
+        </w:rPr>
+        <w:t>Hietalahti</w:t>
+      </w:r>
+      <w:proofErr w:type="spellEnd"/>
+      <w:r>
+        <w:rPr>
+          <w:rFonts w:ascii="Times New Roman" w:hAnsi="Times New Roman" w:cs="Times New Roman"/>
+        </w:rPr>
+        <w:t xml:space="preserve">, J., </w:t>
       </w:r>
       <w:r>
         <w:rPr>
@@ -439,206 +489,33 @@
           <w:i/>
           <w:iCs/>
         </w:rPr>
-        <w:t>The Basic Marketing Plan For Indie Games</w:t>
-      </w:r>
-      <w:r>
-        <w:rPr>
-          <w:rFonts w:ascii="Times New Roman" w:hAnsi="Times New Roman" w:cs="Times New Roman"/>
-          <w:sz w:val="24"/>
-          <w:szCs w:val="24"/>
-        </w:rPr>
-        <w:t>).</w:t>
-      </w:r>
-    </w:p>
-    <w:p>
-      <w:pPr>
-        <w:spacing w:after="0"/>
-        <w:ind w:firstLine="720"/>
-        <w:rPr>
-          <w:rFonts w:ascii="Times New Roman" w:hAnsi="Times New Roman" w:cs="Times New Roman"/>
-          <w:sz w:val="24"/>
-          <w:szCs w:val="24"/>
-        </w:rPr>
-      </w:pPr>
-    </w:p>
-    <w:p>
-      <w:pPr>
-        <w:spacing w:after="0"/>
-        <w:ind w:firstLine="720"/>
-        <w:rPr>
-          <w:rFonts w:ascii="Times New Roman" w:hAnsi="Times New Roman" w:cs="Times New Roman"/>
-          <w:b/>
-          <w:sz w:val="24"/>
-          <w:szCs w:val="24"/>
-        </w:rPr>
-      </w:pPr>
-      <w:r>
-        <w:rPr>
-          <w:rFonts w:ascii="Times New Roman" w:hAnsi="Times New Roman" w:cs="Times New Roman"/>
-          <w:b/>
-          <w:sz w:val="24"/>
-          <w:szCs w:val="24"/>
-        </w:rPr>
-        <w:t>Rationale</w:t>
-      </w:r>
-    </w:p>
-    <w:p>
-      <w:pPr>
-        <w:spacing w:after="0"/>
-        <w:ind w:firstLine="720"/>
-        <w:rPr>
-          <w:rFonts w:ascii="Times New Roman" w:hAnsi="Times New Roman" w:cs="Times New Roman"/>
-          <w:sz w:val="24"/>
-          <w:szCs w:val="24"/>
-        </w:rPr>
-      </w:pPr>
-      <w:r>
-        <w:rPr>
-          <w:rFonts w:ascii="Times New Roman" w:hAnsi="Times New Roman" w:cs="Times New Roman"/>
-        </w:rPr>
-        <w:t>The main reason why I considered and RPG game development for my final project is because I always loved the genre. As an example, I have more than fifteen hundred hours spent in the Blizzard’s game, Diablo 3</w:t>
-      </w:r>
-      <w:r>
-        <w:rPr>
-          <w:rFonts w:ascii="Times New Roman" w:hAnsi="Times New Roman" w:cs="Times New Roman"/>
-        </w:rPr>
-        <w:t xml:space="preserve"> alone</w:t>
-      </w:r>
-      <w:r>
-        <w:rPr>
-          <w:rFonts w:ascii="Times New Roman" w:hAnsi="Times New Roman" w:cs="Times New Roman"/>
-        </w:rPr>
-        <w:t>,</w:t>
-      </w:r>
-      <w:r>
-        <w:rPr>
-          <w:rFonts w:ascii="Times New Roman" w:hAnsi="Times New Roman" w:cs="Times New Roman"/>
-        </w:rPr>
-        <w:t xml:space="preserve"> therefor it is quit an easy task for me to identify and analyse mechanics and elements that build a pleasing experience within the genre. Also, </w:t>
-      </w:r>
-      <w:r>
-        <w:rPr>
-          <w:rFonts w:ascii="Times New Roman" w:hAnsi="Times New Roman" w:cs="Times New Roman"/>
-          <w:sz w:val="24"/>
-          <w:szCs w:val="24"/>
-        </w:rPr>
-        <w:t>the beauty of being able to follow a personal progression path, combined with the liberty of exploration and possibility of direct control over difficulty make RPGs an amazing experience for me.</w:t>
-      </w:r>
-    </w:p>
-    <w:p>
-      <w:pPr>
-        <w:spacing w:after="0"/>
-        <w:ind w:firstLine="720"/>
-        <w:rPr>
-          <w:rFonts w:ascii="Times New Roman" w:hAnsi="Times New Roman" w:cs="Times New Roman"/>
-          <w:sz w:val="24"/>
-          <w:szCs w:val="24"/>
-        </w:rPr>
-      </w:pPr>
-      <w:r>
-        <w:rPr>
-          <w:rFonts w:ascii="Times New Roman" w:hAnsi="Times New Roman" w:cs="Times New Roman"/>
-          <w:sz w:val="24"/>
-          <w:szCs w:val="24"/>
-        </w:rPr>
-        <w:t>Based on a talking conducted by five indie developers, the indie market is not dead but rather a bit saturated, flooded by very low quality games (</w:t>
-      </w:r>
-      <w:r>
-        <w:rPr>
-          <w:rFonts w:ascii="Times New Roman" w:hAnsi="Times New Roman" w:cs="Times New Roman"/>
-        </w:rPr>
-        <w:t xml:space="preserve">GDC, </w:t>
-      </w:r>
+        <w:t xml:space="preserve">The Basic Marketing Plan </w:t>
+      </w:r>
+      <w:proofErr w:type="gramStart"/>
       <w:r>
         <w:rPr>
           <w:rFonts w:ascii="Times New Roman" w:hAnsi="Times New Roman" w:cs="Times New Roman"/>
           <w:i/>
           <w:iCs/>
         </w:rPr>
-        <w:t>What Do We Mean When We Say Indiepocalypse?</w:t>
-      </w:r>
-      <w:r>
-        <w:rPr>
-          <w:rFonts w:ascii="Times New Roman" w:hAnsi="Times New Roman" w:cs="Times New Roman"/>
-          <w:sz w:val="24"/>
-          <w:szCs w:val="24"/>
-        </w:rPr>
-        <w:t xml:space="preserve">). A good marketing strategy alongside with a well put together game can stand out from the crowd. </w:t>
-      </w:r>
-    </w:p>
-    <w:p>
-      <w:pPr>
-        <w:spacing w:after="0"/>
-        <w:ind w:firstLine="720"/>
-        <w:rPr>
-          <w:rFonts w:ascii="Times New Roman" w:hAnsi="Times New Roman" w:cs="Times New Roman"/>
-          <w:sz w:val="24"/>
-          <w:szCs w:val="24"/>
-        </w:rPr>
-      </w:pPr>
-      <w:r>
-        <w:rPr>
-          <w:rFonts w:ascii="Times New Roman" w:hAnsi="Times New Roman" w:cs="Times New Roman"/>
-          <w:sz w:val="24"/>
-          <w:szCs w:val="24"/>
-        </w:rPr>
-        <w:t>The target audience that I am aiming for is traditional gamers that are between 16 and 35 years old, have past gaming experience and tend to spend money on video games (</w:t>
-      </w:r>
-      <w:r>
-        <w:rPr>
-          <w:rFonts w:ascii="Times New Roman" w:hAnsi="Times New Roman" w:cs="Times New Roman"/>
-        </w:rPr>
-        <w:t xml:space="preserve">Eric, </w:t>
-      </w:r>
+        <w:t>For</w:t>
+      </w:r>
+      <w:proofErr w:type="gramEnd"/>
       <w:r>
         <w:rPr>
           <w:rFonts w:ascii="Times New Roman" w:hAnsi="Times New Roman" w:cs="Times New Roman"/>
           <w:i/>
           <w:iCs/>
         </w:rPr>
-        <w:t>Define your target audience</w:t>
-      </w:r>
-      <w:r>
-        <w:rPr>
-          <w:rFonts w:ascii="Times New Roman" w:hAnsi="Times New Roman" w:cs="Times New Roman"/>
-          <w:sz w:val="24"/>
-          <w:szCs w:val="24"/>
-        </w:rPr>
-        <w:t xml:space="preserve">). </w:t>
-      </w:r>
-      <w:r>
-        <w:rPr>
-          <w:rFonts w:ascii="Times New Roman" w:hAnsi="Times New Roman" w:cs="Times New Roman"/>
-          <w:i/>
-        </w:rPr>
-        <w:t>Analysts at the research firm NPD Group say that hard-core gamers still spend more than others buying games, but they note that those who play casual games like Candy Crush Saga are the fastest growing segment of the market.</w:t>
-      </w:r>
-      <w:r>
-        <w:rPr>
-          <w:rFonts w:ascii="Times New Roman" w:hAnsi="Times New Roman" w:cs="Times New Roman"/>
-        </w:rPr>
-        <w:t xml:space="preserve"> (npr.org, </w:t>
-      </w:r>
-      <w:r>
-        <w:rPr>
-          <w:rFonts w:ascii="Times New Roman" w:hAnsi="Times New Roman" w:cs="Times New Roman"/>
-          <w:i/>
-        </w:rPr>
-        <w:t xml:space="preserve">Hard-Core And Casual Gamers </w:t>
-      </w:r>
-      <w:r>
-        <w:rPr>
-          <w:rFonts w:ascii="Times New Roman" w:hAnsi="Times New Roman" w:cs="Times New Roman"/>
-          <w:i/>
-        </w:rPr>
-        <w:lastRenderedPageBreak/>
-        <w:t>Play In Different Worlds</w:t>
-      </w:r>
-      <w:r>
-        <w:rPr>
-          <w:rFonts w:ascii="Times New Roman" w:hAnsi="Times New Roman" w:cs="Times New Roman"/>
-        </w:rPr>
-        <w:t xml:space="preserve">). Gamers that are more likely to play challenging games are the ones that spend more money on purchasing games than someone who occasionally choose video gaming as a way of entertainment. </w:t>
+        <w:t xml:space="preserve"> Indie Games</w:t>
+      </w:r>
+      <w:r>
+        <w:rPr>
+          <w:rFonts w:ascii="Times New Roman" w:hAnsi="Times New Roman" w:cs="Times New Roman"/>
+          <w:sz w:val="24"/>
+          <w:szCs w:val="24"/>
+        </w:rPr>
+        <w:t>).</w:t>
       </w:r>
     </w:p>
     <w:p>
@@ -647,11 +524,31 @@
         <w:ind w:firstLine="720"/>
         <w:rPr>
           <w:rFonts w:ascii="Times New Roman" w:hAnsi="Times New Roman" w:cs="Times New Roman"/>
+          <w:sz w:val="24"/>
+          <w:szCs w:val="24"/>
+        </w:rPr>
+      </w:pPr>
+    </w:p>
+    <w:p>
+      <w:pPr>
+        <w:spacing w:after="0"/>
+        <w:ind w:firstLine="720"/>
+        <w:rPr>
+          <w:rFonts w:ascii="Times New Roman" w:hAnsi="Times New Roman" w:cs="Times New Roman"/>
           <w:b/>
           <w:sz w:val="24"/>
           <w:szCs w:val="24"/>
         </w:rPr>
       </w:pPr>
+      <w:r>
+        <w:rPr>
+          <w:rFonts w:ascii="Times New Roman" w:hAnsi="Times New Roman" w:cs="Times New Roman"/>
+          <w:b/>
+          <w:sz w:val="24"/>
+          <w:szCs w:val="24"/>
+        </w:rPr>
+        <w:t>Rationale</w:t>
+      </w:r>
     </w:p>
     <w:p>
       <w:pPr>
@@ -659,19 +556,41 @@
         <w:ind w:firstLine="720"/>
         <w:rPr>
           <w:rFonts w:ascii="Times New Roman" w:hAnsi="Times New Roman" w:cs="Times New Roman"/>
-          <w:b/>
-          <w:sz w:val="24"/>
-          <w:szCs w:val="24"/>
-        </w:rPr>
-      </w:pPr>
-      <w:r>
-        <w:rPr>
-          <w:rFonts w:ascii="Times New Roman" w:hAnsi="Times New Roman" w:cs="Times New Roman"/>
-          <w:b/>
-          <w:sz w:val="24"/>
-          <w:szCs w:val="24"/>
-        </w:rPr>
-        <w:t>Narrative and gameplay</w:t>
+          <w:sz w:val="24"/>
+          <w:szCs w:val="24"/>
+        </w:rPr>
+      </w:pPr>
+      <w:r>
+        <w:rPr>
+          <w:rFonts w:ascii="Times New Roman" w:hAnsi="Times New Roman" w:cs="Times New Roman"/>
+        </w:rPr>
+        <w:t>The main reason why I considered and RPG game development for my final project is because I always loved the genre. As an example, I have more than fifteen hundred hours spent in the Blizzard’s game, Diablo 3</w:t>
+      </w:r>
+      <w:r>
+        <w:rPr>
+          <w:rFonts w:ascii="Times New Roman" w:hAnsi="Times New Roman" w:cs="Times New Roman"/>
+        </w:rPr>
+        <w:t xml:space="preserve"> alone</w:t>
+      </w:r>
+      <w:r>
+        <w:rPr>
+          <w:rFonts w:ascii="Times New Roman" w:hAnsi="Times New Roman" w:cs="Times New Roman"/>
+        </w:rPr>
+        <w:t>,</w:t>
+      </w:r>
+      <w:r>
+        <w:rPr>
+          <w:rFonts w:ascii="Times New Roman" w:hAnsi="Times New Roman" w:cs="Times New Roman"/>
+        </w:rPr>
+        <w:t xml:space="preserve"> therefor it is quit an easy task for me to identify and analyse mechanics and elements that build a pleasing experience within the genre. Also, </w:t>
+      </w:r>
+      <w:r>
+        <w:rPr>
+          <w:rFonts w:ascii="Times New Roman" w:hAnsi="Times New Roman" w:cs="Times New Roman"/>
+          <w:sz w:val="24"/>
+          <w:szCs w:val="24"/>
+        </w:rPr>
+        <w:t>the beauty of being able to follow a personal progression path, combined with the liberty of exploration and possibility of direct control over difficulty make RPGs an amazing experience for me.</w:t>
       </w:r>
     </w:p>
     <w:p>
@@ -690,38 +609,13 @@
           <w:sz w:val="24"/>
           <w:szCs w:val="24"/>
         </w:rPr>
-        <w:t xml:space="preserve">The </w:t>
-      </w:r>
-      <w:r>
-        <w:rPr>
-          <w:rFonts w:ascii="Times New Roman" w:hAnsi="Times New Roman" w:cs="Times New Roman"/>
-          <w:sz w:val="24"/>
-          <w:szCs w:val="24"/>
-        </w:rPr>
-        <w:t>narrative is going to be set around 17</w:t>
-      </w:r>
-      <w:r>
-        <w:rPr>
-          <w:rFonts w:ascii="Times New Roman" w:hAnsi="Times New Roman" w:cs="Times New Roman"/>
-          <w:sz w:val="24"/>
-          <w:szCs w:val="24"/>
-          <w:vertAlign w:val="superscript"/>
-        </w:rPr>
-        <w:t>th</w:t>
-      </w:r>
-      <w:r>
-        <w:rPr>
-          <w:rFonts w:ascii="Times New Roman" w:hAnsi="Times New Roman" w:cs="Times New Roman"/>
-          <w:sz w:val="24"/>
-          <w:szCs w:val="24"/>
-        </w:rPr>
-        <w:t xml:space="preserve"> century when the “Salem witch trial” occurred, in the Salem Village, Massachusetts (</w:t>
-      </w:r>
-      <w:r>
-        <w:rPr>
-          <w:rFonts w:ascii="Times New Roman" w:hAnsi="Times New Roman" w:cs="Times New Roman"/>
-        </w:rPr>
-        <w:t>Andrews, E.,</w:t>
+        <w:t>Based on a talking conducted by five indie developers, the indie market is not dead but rather a bit saturated, flooded by very low quality games (</w:t>
+      </w:r>
+      <w:r>
+        <w:rPr>
+          <w:rFonts w:ascii="Times New Roman" w:hAnsi="Times New Roman" w:cs="Times New Roman"/>
+        </w:rPr>
+        <w:t xml:space="preserve">GDC, </w:t>
       </w:r>
       <w:r>
         <w:rPr>
@@ -729,273 +623,481 @@
           <w:i/>
           <w:iCs/>
         </w:rPr>
-        <w:t xml:space="preserve"> Were witches burned at the stake during the Salem Witch Trials?</w:t>
-      </w:r>
-      <w:r>
-        <w:rPr>
-          <w:rFonts w:ascii="Times New Roman" w:hAnsi="Times New Roman" w:cs="Times New Roman"/>
-          <w:sz w:val="24"/>
-          <w:szCs w:val="24"/>
-        </w:rPr>
-        <w:t>)</w:t>
-      </w:r>
-      <w:r>
-        <w:rPr>
-          <w:rFonts w:ascii="Times New Roman" w:hAnsi="Times New Roman" w:cs="Times New Roman"/>
-          <w:sz w:val="24"/>
-          <w:szCs w:val="24"/>
-        </w:rPr>
-        <w:t xml:space="preserve">. </w:t>
-      </w:r>
-      <w:r>
-        <w:rPr>
-          <w:rFonts w:ascii="Times New Roman" w:hAnsi="Times New Roman" w:cs="Times New Roman"/>
-          <w:sz w:val="24"/>
-          <w:szCs w:val="24"/>
-        </w:rPr>
-        <w:t xml:space="preserve">Therefore, </w:t>
-      </w:r>
-      <w:r>
-        <w:rPr>
-          <w:rFonts w:ascii="Times New Roman" w:hAnsi="Times New Roman" w:cs="Times New Roman"/>
-          <w:sz w:val="24"/>
-          <w:szCs w:val="24"/>
-        </w:rPr>
-        <w:t xml:space="preserve">the environment will be created </w:t>
-      </w:r>
-      <w:r>
-        <w:rPr>
-          <w:rFonts w:ascii="Times New Roman" w:hAnsi="Times New Roman" w:cs="Times New Roman"/>
-          <w:sz w:val="24"/>
-          <w:szCs w:val="24"/>
-        </w:rPr>
-        <w:t>based on that</w:t>
-      </w:r>
-      <w:r>
-        <w:rPr>
-          <w:rFonts w:ascii="Times New Roman" w:hAnsi="Times New Roman" w:cs="Times New Roman"/>
-          <w:sz w:val="24"/>
-          <w:szCs w:val="24"/>
-        </w:rPr>
-        <w:t xml:space="preserve"> and all the assets will be inspired by </w:t>
-      </w:r>
-      <w:r>
-        <w:rPr>
-          <w:rFonts w:ascii="Times New Roman" w:hAnsi="Times New Roman" w:cs="Times New Roman"/>
-          <w:sz w:val="24"/>
-          <w:szCs w:val="24"/>
-        </w:rPr>
-        <w:t>the</w:t>
-      </w:r>
-      <w:r>
-        <w:rPr>
-          <w:rFonts w:ascii="Times New Roman" w:hAnsi="Times New Roman" w:cs="Times New Roman"/>
-          <w:sz w:val="24"/>
-          <w:szCs w:val="24"/>
-        </w:rPr>
-        <w:t xml:space="preserve"> places at that time</w:t>
-      </w:r>
-      <w:r>
-        <w:rPr>
-          <w:rFonts w:ascii="Times New Roman" w:hAnsi="Times New Roman" w:cs="Times New Roman"/>
-          <w:sz w:val="24"/>
-          <w:szCs w:val="24"/>
-        </w:rPr>
-        <w:t>.</w:t>
-      </w:r>
-    </w:p>
-    <w:p>
-      <w:pPr>
-        <w:spacing w:after="0"/>
-        <w:ind w:firstLine="720"/>
-        <w:rPr>
-          <w:rFonts w:ascii="Times New Roman" w:hAnsi="Times New Roman" w:cs="Times New Roman"/>
-          <w:sz w:val="24"/>
-          <w:szCs w:val="24"/>
-        </w:rPr>
-      </w:pPr>
-      <w:r>
-        <w:rPr>
-          <w:rFonts w:ascii="Times New Roman" w:hAnsi="Times New Roman" w:cs="Times New Roman"/>
-          <w:sz w:val="24"/>
-          <w:szCs w:val="24"/>
-        </w:rPr>
-        <w:t>Gameplay-wise, the game can be labelled as role-playing game with roguelike elements</w:t>
-      </w:r>
-      <w:r>
-        <w:rPr>
-          <w:rFonts w:ascii="Times New Roman" w:hAnsi="Times New Roman" w:cs="Times New Roman"/>
-          <w:sz w:val="24"/>
-          <w:szCs w:val="24"/>
-        </w:rPr>
-        <w:t xml:space="preserve">. </w:t>
-      </w:r>
-      <w:r>
-        <w:rPr>
-          <w:rFonts w:ascii="Times New Roman" w:hAnsi="Times New Roman" w:cs="Times New Roman"/>
-          <w:sz w:val="24"/>
-          <w:szCs w:val="24"/>
-        </w:rPr>
-        <w:t xml:space="preserve">The view is going to be top-down similar to games such as “Sacred” or “Torchlight”. The main mechanics will be combat, which will contain attacking and dodging, as well as exploring and adapting. </w:t>
-      </w:r>
-    </w:p>
-    <w:p>
-      <w:pPr>
-        <w:spacing w:after="0"/>
-        <w:ind w:firstLine="720"/>
-        <w:rPr>
-          <w:rFonts w:ascii="Times New Roman" w:hAnsi="Times New Roman" w:cs="Times New Roman"/>
-          <w:sz w:val="24"/>
-          <w:szCs w:val="24"/>
-        </w:rPr>
-      </w:pPr>
-    </w:p>
-    <w:p>
-      <w:pPr>
-        <w:spacing w:after="0"/>
-        <w:ind w:firstLine="720"/>
-        <w:rPr>
-          <w:rFonts w:ascii="Times New Roman" w:hAnsi="Times New Roman" w:cs="Times New Roman"/>
-          <w:sz w:val="24"/>
-          <w:szCs w:val="24"/>
-        </w:rPr>
-      </w:pPr>
-      <w:r>
-        <w:rPr>
-          <w:rFonts w:ascii="Times New Roman" w:hAnsi="Times New Roman" w:cs="Times New Roman"/>
-          <w:b/>
-          <w:sz w:val="24"/>
-          <w:szCs w:val="24"/>
-        </w:rPr>
-        <w:t>Inspiration</w:t>
-      </w:r>
-    </w:p>
-    <w:p>
-      <w:pPr>
-        <w:spacing w:after="0"/>
-        <w:ind w:firstLine="720"/>
-        <w:rPr>
-          <w:rFonts w:ascii="Times New Roman" w:hAnsi="Times New Roman" w:cs="Times New Roman"/>
-          <w:sz w:val="24"/>
-          <w:szCs w:val="24"/>
-        </w:rPr>
-      </w:pPr>
-      <w:r>
-        <w:rPr>
-          <w:rFonts w:ascii="Times New Roman" w:hAnsi="Times New Roman" w:cs="Times New Roman"/>
-          <w:sz w:val="24"/>
-          <w:szCs w:val="24"/>
-        </w:rPr>
-        <w:t>In terms of gameplay</w:t>
-      </w:r>
-      <w:r>
-        <w:rPr>
-          <w:rFonts w:ascii="Times New Roman" w:hAnsi="Times New Roman" w:cs="Times New Roman"/>
-          <w:sz w:val="24"/>
-          <w:szCs w:val="24"/>
-        </w:rPr>
-        <w:t>,</w:t>
-      </w:r>
-      <w:r>
-        <w:rPr>
-          <w:rFonts w:ascii="Times New Roman" w:hAnsi="Times New Roman" w:cs="Times New Roman"/>
-          <w:sz w:val="24"/>
-          <w:szCs w:val="24"/>
-        </w:rPr>
-        <w:t xml:space="preserve"> I am going to use elements from traditional top-down RPGs </w:t>
-      </w:r>
-      <w:r>
-        <w:rPr>
-          <w:rFonts w:ascii="Times New Roman" w:hAnsi="Times New Roman" w:cs="Times New Roman"/>
-          <w:sz w:val="24"/>
-          <w:szCs w:val="24"/>
-        </w:rPr>
-        <w:t>(</w:t>
-      </w:r>
-      <w:r>
-        <w:rPr>
-          <w:rFonts w:ascii="Times New Roman" w:hAnsi="Times New Roman" w:cs="Times New Roman"/>
-          <w:sz w:val="24"/>
-          <w:szCs w:val="24"/>
-        </w:rPr>
-        <w:t>“Titan Quest” or “</w:t>
-      </w:r>
-      <w:r>
-        <w:rPr>
-          <w:rFonts w:ascii="Times New Roman" w:hAnsi="Times New Roman" w:cs="Times New Roman"/>
-          <w:sz w:val="24"/>
-          <w:szCs w:val="24"/>
-        </w:rPr>
-        <w:t>Diablo</w:t>
-      </w:r>
-      <w:r>
-        <w:rPr>
-          <w:rFonts w:ascii="Times New Roman" w:hAnsi="Times New Roman" w:cs="Times New Roman"/>
-          <w:sz w:val="24"/>
-          <w:szCs w:val="24"/>
-        </w:rPr>
-        <w:t>”</w:t>
-      </w:r>
-      <w:r>
-        <w:rPr>
-          <w:rFonts w:ascii="Times New Roman" w:hAnsi="Times New Roman" w:cs="Times New Roman"/>
-          <w:sz w:val="24"/>
-          <w:szCs w:val="24"/>
-        </w:rPr>
-        <w:t>) such as camera view, level and character upgrade system</w:t>
-      </w:r>
-      <w:r>
-        <w:rPr>
-          <w:rFonts w:ascii="Times New Roman" w:hAnsi="Times New Roman" w:cs="Times New Roman"/>
-          <w:sz w:val="24"/>
-          <w:szCs w:val="24"/>
-        </w:rPr>
-        <w:t xml:space="preserve"> combined with roguelike mechanic</w:t>
-      </w:r>
-      <w:r>
-        <w:rPr>
-          <w:rFonts w:ascii="Times New Roman" w:hAnsi="Times New Roman" w:cs="Times New Roman"/>
-          <w:sz w:val="24"/>
-          <w:szCs w:val="24"/>
-        </w:rPr>
-        <w:t>s:</w:t>
-      </w:r>
-      <w:r>
-        <w:rPr>
-          <w:rFonts w:ascii="Times New Roman" w:hAnsi="Times New Roman" w:cs="Times New Roman"/>
-          <w:sz w:val="24"/>
-          <w:szCs w:val="24"/>
-        </w:rPr>
-        <w:t xml:space="preserve"> permanent death</w:t>
-      </w:r>
-      <w:r>
-        <w:rPr>
-          <w:rFonts w:ascii="Times New Roman" w:hAnsi="Times New Roman" w:cs="Times New Roman"/>
-          <w:sz w:val="24"/>
-          <w:szCs w:val="24"/>
-        </w:rPr>
-        <w:t>.</w:t>
-      </w:r>
-      <w:r>
-        <w:rPr>
-          <w:rFonts w:ascii="Times New Roman" w:hAnsi="Times New Roman" w:cs="Times New Roman"/>
-          <w:sz w:val="24"/>
-          <w:szCs w:val="24"/>
-        </w:rPr>
-        <w:t>(</w:t>
-      </w:r>
-      <w:r>
-        <w:rPr>
-          <w:rFonts w:ascii="Times New Roman" w:hAnsi="Times New Roman" w:cs="Times New Roman"/>
-        </w:rPr>
-        <w:t xml:space="preserve"> King, A., </w:t>
-      </w:r>
+        <w:t xml:space="preserve">What Do We Mean When We Say </w:t>
+      </w:r>
+      <w:proofErr w:type="spellStart"/>
       <w:r>
         <w:rPr>
           <w:rFonts w:ascii="Times New Roman" w:hAnsi="Times New Roman" w:cs="Times New Roman"/>
           <w:i/>
           <w:iCs/>
         </w:rPr>
+        <w:t>Indiepocalypse</w:t>
+      </w:r>
+      <w:proofErr w:type="spellEnd"/>
+      <w:r>
+        <w:rPr>
+          <w:rFonts w:ascii="Times New Roman" w:hAnsi="Times New Roman" w:cs="Times New Roman"/>
+          <w:i/>
+          <w:iCs/>
+        </w:rPr>
+        <w:t>?</w:t>
+      </w:r>
+      <w:r>
+        <w:rPr>
+          <w:rFonts w:ascii="Times New Roman" w:hAnsi="Times New Roman" w:cs="Times New Roman"/>
+          <w:sz w:val="24"/>
+          <w:szCs w:val="24"/>
+        </w:rPr>
+        <w:t xml:space="preserve">). A good marketing strategy alongside with a well put together game can stand out from the crowd. </w:t>
+      </w:r>
+    </w:p>
+    <w:p>
+      <w:pPr>
+        <w:spacing w:after="0"/>
+        <w:ind w:firstLine="720"/>
+        <w:rPr>
+          <w:rFonts w:ascii="Times New Roman" w:hAnsi="Times New Roman" w:cs="Times New Roman"/>
+          <w:sz w:val="24"/>
+          <w:szCs w:val="24"/>
+        </w:rPr>
+      </w:pPr>
+      <w:r>
+        <w:rPr>
+          <w:rFonts w:ascii="Times New Roman" w:hAnsi="Times New Roman" w:cs="Times New Roman"/>
+          <w:sz w:val="24"/>
+          <w:szCs w:val="24"/>
+        </w:rPr>
+        <w:t>The target audience that I am aiming for is traditional gamers that are between 16 and 35 years old, have past gaming experience and tend to spend money on video games (</w:t>
+      </w:r>
+      <w:r>
+        <w:rPr>
+          <w:rFonts w:ascii="Times New Roman" w:hAnsi="Times New Roman" w:cs="Times New Roman"/>
+        </w:rPr>
+        <w:t xml:space="preserve">Eric, </w:t>
+      </w:r>
+      <w:r>
+        <w:rPr>
+          <w:rFonts w:ascii="Times New Roman" w:hAnsi="Times New Roman" w:cs="Times New Roman"/>
+          <w:i/>
+          <w:iCs/>
+        </w:rPr>
+        <w:t>Define your target audience</w:t>
+      </w:r>
+      <w:r>
+        <w:rPr>
+          <w:rFonts w:ascii="Times New Roman" w:hAnsi="Times New Roman" w:cs="Times New Roman"/>
+          <w:sz w:val="24"/>
+          <w:szCs w:val="24"/>
+        </w:rPr>
+        <w:t xml:space="preserve">). </w:t>
+      </w:r>
+      <w:r>
+        <w:rPr>
+          <w:rFonts w:ascii="Times New Roman" w:hAnsi="Times New Roman" w:cs="Times New Roman"/>
+          <w:i/>
+        </w:rPr>
+        <w:t>Analysts at the research firm NPD Group say that hard-core gamers still spend more than others buying games, but they note that those who play casual games like Candy Crush Saga are the fastest growing segment of the market.</w:t>
+      </w:r>
+      <w:r>
+        <w:rPr>
+          <w:rFonts w:ascii="Times New Roman" w:hAnsi="Times New Roman" w:cs="Times New Roman"/>
+        </w:rPr>
+        <w:t xml:space="preserve"> (npr.org, </w:t>
+      </w:r>
+      <w:r>
+        <w:rPr>
+          <w:rFonts w:ascii="Times New Roman" w:hAnsi="Times New Roman" w:cs="Times New Roman"/>
+          <w:i/>
+        </w:rPr>
+        <w:t xml:space="preserve">Hard-Core </w:t>
+      </w:r>
+      <w:proofErr w:type="gramStart"/>
+      <w:r>
+        <w:rPr>
+          <w:rFonts w:ascii="Times New Roman" w:hAnsi="Times New Roman" w:cs="Times New Roman"/>
+          <w:i/>
+        </w:rPr>
+        <w:t xml:space="preserve">And Casual Gamers </w:t>
+      </w:r>
+      <w:r>
+        <w:rPr>
+          <w:rFonts w:ascii="Times New Roman" w:hAnsi="Times New Roman" w:cs="Times New Roman"/>
+          <w:i/>
+        </w:rPr>
+        <w:lastRenderedPageBreak/>
+        <w:t>Play In</w:t>
+      </w:r>
+      <w:proofErr w:type="gramEnd"/>
+      <w:r>
+        <w:rPr>
+          <w:rFonts w:ascii="Times New Roman" w:hAnsi="Times New Roman" w:cs="Times New Roman"/>
+          <w:i/>
+        </w:rPr>
+        <w:t xml:space="preserve"> Different Worlds</w:t>
+      </w:r>
+      <w:r>
+        <w:rPr>
+          <w:rFonts w:ascii="Times New Roman" w:hAnsi="Times New Roman" w:cs="Times New Roman"/>
+        </w:rPr>
+        <w:t xml:space="preserve">). Gamers that are more likely to play challenging games are the ones that spend more money on purchasing games than someone who occasionally choose video gaming as a way of entertainment. </w:t>
+      </w:r>
+    </w:p>
+    <w:p>
+      <w:pPr>
+        <w:spacing w:after="0"/>
+        <w:ind w:firstLine="720"/>
+        <w:rPr>
+          <w:rFonts w:ascii="Times New Roman" w:hAnsi="Times New Roman" w:cs="Times New Roman"/>
+          <w:b/>
+          <w:sz w:val="24"/>
+          <w:szCs w:val="24"/>
+        </w:rPr>
+      </w:pPr>
+    </w:p>
+    <w:p>
+      <w:pPr>
+        <w:spacing w:after="0"/>
+        <w:ind w:firstLine="720"/>
+        <w:rPr>
+          <w:rFonts w:ascii="Times New Roman" w:hAnsi="Times New Roman" w:cs="Times New Roman"/>
+          <w:b/>
+          <w:sz w:val="24"/>
+          <w:szCs w:val="24"/>
+        </w:rPr>
+      </w:pPr>
+      <w:r>
+        <w:rPr>
+          <w:rFonts w:ascii="Times New Roman" w:hAnsi="Times New Roman" w:cs="Times New Roman"/>
+          <w:b/>
+          <w:sz w:val="24"/>
+          <w:szCs w:val="24"/>
+        </w:rPr>
+        <w:t>Narrative and gameplay</w:t>
+      </w:r>
+    </w:p>
+    <w:p>
+      <w:pPr>
+        <w:spacing w:after="0"/>
+        <w:ind w:firstLine="720"/>
+        <w:rPr>
+          <w:rFonts w:ascii="Times New Roman" w:hAnsi="Times New Roman" w:cs="Times New Roman"/>
+          <w:sz w:val="24"/>
+          <w:szCs w:val="24"/>
+        </w:rPr>
+      </w:pPr>
+      <w:r>
+        <w:rPr>
+          <w:rFonts w:ascii="Times New Roman" w:hAnsi="Times New Roman" w:cs="Times New Roman"/>
+          <w:sz w:val="24"/>
+          <w:szCs w:val="24"/>
+        </w:rPr>
+        <w:t xml:space="preserve">The </w:t>
+      </w:r>
+      <w:r>
+        <w:rPr>
+          <w:rFonts w:ascii="Times New Roman" w:hAnsi="Times New Roman" w:cs="Times New Roman"/>
+          <w:sz w:val="24"/>
+          <w:szCs w:val="24"/>
+        </w:rPr>
+        <w:t>narrative is going to be set around 17</w:t>
+      </w:r>
+      <w:r>
+        <w:rPr>
+          <w:rFonts w:ascii="Times New Roman" w:hAnsi="Times New Roman" w:cs="Times New Roman"/>
+          <w:sz w:val="24"/>
+          <w:szCs w:val="24"/>
+          <w:vertAlign w:val="superscript"/>
+        </w:rPr>
+        <w:t>th</w:t>
+      </w:r>
+      <w:r>
+        <w:rPr>
+          <w:rFonts w:ascii="Times New Roman" w:hAnsi="Times New Roman" w:cs="Times New Roman"/>
+          <w:sz w:val="24"/>
+          <w:szCs w:val="24"/>
+        </w:rPr>
+        <w:t xml:space="preserve"> century when the “Salem witch trial” occurred, in the Salem Village, Massachusetts (</w:t>
+      </w:r>
+      <w:r>
+        <w:rPr>
+          <w:rFonts w:ascii="Times New Roman" w:hAnsi="Times New Roman" w:cs="Times New Roman"/>
+        </w:rPr>
+        <w:t>Andrews, E.,</w:t>
+      </w:r>
+      <w:r>
+        <w:rPr>
+          <w:rFonts w:ascii="Times New Roman" w:hAnsi="Times New Roman" w:cs="Times New Roman"/>
+          <w:i/>
+          <w:iCs/>
+        </w:rPr>
+        <w:t xml:space="preserve"> Were witches burned at the stake during the Salem Witch Trials?</w:t>
+      </w:r>
+      <w:r>
+        <w:rPr>
+          <w:rFonts w:ascii="Times New Roman" w:hAnsi="Times New Roman" w:cs="Times New Roman"/>
+          <w:sz w:val="24"/>
+          <w:szCs w:val="24"/>
+        </w:rPr>
+        <w:t>)</w:t>
+      </w:r>
+      <w:r>
+        <w:rPr>
+          <w:rFonts w:ascii="Times New Roman" w:hAnsi="Times New Roman" w:cs="Times New Roman"/>
+          <w:sz w:val="24"/>
+          <w:szCs w:val="24"/>
+        </w:rPr>
+        <w:t xml:space="preserve">. </w:t>
+      </w:r>
+      <w:r>
+        <w:rPr>
+          <w:rFonts w:ascii="Times New Roman" w:hAnsi="Times New Roman" w:cs="Times New Roman"/>
+          <w:sz w:val="24"/>
+          <w:szCs w:val="24"/>
+        </w:rPr>
+        <w:t xml:space="preserve">Therefore, </w:t>
+      </w:r>
+      <w:r>
+        <w:rPr>
+          <w:rFonts w:ascii="Times New Roman" w:hAnsi="Times New Roman" w:cs="Times New Roman"/>
+          <w:sz w:val="24"/>
+          <w:szCs w:val="24"/>
+        </w:rPr>
+        <w:t xml:space="preserve">the environment will be created </w:t>
+      </w:r>
+      <w:r>
+        <w:rPr>
+          <w:rFonts w:ascii="Times New Roman" w:hAnsi="Times New Roman" w:cs="Times New Roman"/>
+          <w:sz w:val="24"/>
+          <w:szCs w:val="24"/>
+        </w:rPr>
+        <w:t>based on that</w:t>
+      </w:r>
+      <w:r>
+        <w:rPr>
+          <w:rFonts w:ascii="Times New Roman" w:hAnsi="Times New Roman" w:cs="Times New Roman"/>
+          <w:sz w:val="24"/>
+          <w:szCs w:val="24"/>
+        </w:rPr>
+        <w:t xml:space="preserve"> and all the assets will be inspired by </w:t>
+      </w:r>
+      <w:r>
+        <w:rPr>
+          <w:rFonts w:ascii="Times New Roman" w:hAnsi="Times New Roman" w:cs="Times New Roman"/>
+          <w:sz w:val="24"/>
+          <w:szCs w:val="24"/>
+        </w:rPr>
+        <w:t>the</w:t>
+      </w:r>
+      <w:r>
+        <w:rPr>
+          <w:rFonts w:ascii="Times New Roman" w:hAnsi="Times New Roman" w:cs="Times New Roman"/>
+          <w:sz w:val="24"/>
+          <w:szCs w:val="24"/>
+        </w:rPr>
+        <w:t xml:space="preserve"> places at that time</w:t>
+      </w:r>
+      <w:r>
+        <w:rPr>
+          <w:rFonts w:ascii="Times New Roman" w:hAnsi="Times New Roman" w:cs="Times New Roman"/>
+          <w:sz w:val="24"/>
+          <w:szCs w:val="24"/>
+        </w:rPr>
+        <w:t>.</w:t>
+      </w:r>
+    </w:p>
+    <w:p>
+      <w:pPr>
+        <w:spacing w:after="0"/>
+        <w:ind w:firstLine="720"/>
+        <w:rPr>
+          <w:rFonts w:ascii="Times New Roman" w:hAnsi="Times New Roman" w:cs="Times New Roman"/>
+          <w:sz w:val="24"/>
+          <w:szCs w:val="24"/>
+        </w:rPr>
+      </w:pPr>
+      <w:r>
+        <w:rPr>
+          <w:rFonts w:ascii="Times New Roman" w:hAnsi="Times New Roman" w:cs="Times New Roman"/>
+          <w:sz w:val="24"/>
+          <w:szCs w:val="24"/>
+        </w:rPr>
+        <w:t>Gameplay-wise, the game can be labelled as role-playing game with roguelike elements</w:t>
+      </w:r>
+      <w:r>
+        <w:rPr>
+          <w:rFonts w:ascii="Times New Roman" w:hAnsi="Times New Roman" w:cs="Times New Roman"/>
+          <w:sz w:val="24"/>
+          <w:szCs w:val="24"/>
+        </w:rPr>
+        <w:t xml:space="preserve">. </w:t>
+      </w:r>
+      <w:r>
+        <w:rPr>
+          <w:rFonts w:ascii="Times New Roman" w:hAnsi="Times New Roman" w:cs="Times New Roman"/>
+          <w:sz w:val="24"/>
+          <w:szCs w:val="24"/>
+        </w:rPr>
+        <w:t xml:space="preserve">The view is going to be top-down similar to games such as “Sacred” or “Torchlight”. The main mechanics will be combat, which will contain attacking and dodging, as well as exploring and adapting. </w:t>
+      </w:r>
+    </w:p>
+    <w:p>
+      <w:pPr>
+        <w:spacing w:after="0"/>
+        <w:ind w:firstLine="720"/>
+        <w:rPr>
+          <w:rFonts w:ascii="Times New Roman" w:hAnsi="Times New Roman" w:cs="Times New Roman"/>
+          <w:sz w:val="24"/>
+          <w:szCs w:val="24"/>
+        </w:rPr>
+      </w:pPr>
+    </w:p>
+    <w:p>
+      <w:pPr>
+        <w:spacing w:after="0"/>
+        <w:ind w:firstLine="720"/>
+        <w:rPr>
+          <w:rFonts w:ascii="Times New Roman" w:hAnsi="Times New Roman" w:cs="Times New Roman"/>
+          <w:sz w:val="24"/>
+          <w:szCs w:val="24"/>
+        </w:rPr>
+      </w:pPr>
+      <w:r>
+        <w:rPr>
+          <w:rFonts w:ascii="Times New Roman" w:hAnsi="Times New Roman" w:cs="Times New Roman"/>
+          <w:b/>
+          <w:sz w:val="24"/>
+          <w:szCs w:val="24"/>
+        </w:rPr>
+        <w:t>Inspiration</w:t>
+      </w:r>
+    </w:p>
+    <w:p>
+      <w:pPr>
+        <w:spacing w:after="0"/>
+        <w:ind w:firstLine="720"/>
+        <w:rPr>
+          <w:rFonts w:ascii="Times New Roman" w:hAnsi="Times New Roman" w:cs="Times New Roman"/>
+          <w:sz w:val="24"/>
+          <w:szCs w:val="24"/>
+        </w:rPr>
+      </w:pPr>
+      <w:r>
+        <w:rPr>
+          <w:rFonts w:ascii="Times New Roman" w:hAnsi="Times New Roman" w:cs="Times New Roman"/>
+          <w:sz w:val="24"/>
+          <w:szCs w:val="24"/>
+        </w:rPr>
+        <w:t>In terms of gameplay</w:t>
+      </w:r>
+      <w:r>
+        <w:rPr>
+          <w:rFonts w:ascii="Times New Roman" w:hAnsi="Times New Roman" w:cs="Times New Roman"/>
+          <w:sz w:val="24"/>
+          <w:szCs w:val="24"/>
+        </w:rPr>
+        <w:t>,</w:t>
+      </w:r>
+      <w:r>
+        <w:rPr>
+          <w:rFonts w:ascii="Times New Roman" w:hAnsi="Times New Roman" w:cs="Times New Roman"/>
+          <w:sz w:val="24"/>
+          <w:szCs w:val="24"/>
+        </w:rPr>
+        <w:t xml:space="preserve"> I am going to use elements from traditional top-down RPGs </w:t>
+      </w:r>
+      <w:r>
+        <w:rPr>
+          <w:rFonts w:ascii="Times New Roman" w:hAnsi="Times New Roman" w:cs="Times New Roman"/>
+          <w:sz w:val="24"/>
+          <w:szCs w:val="24"/>
+        </w:rPr>
+        <w:t>(</w:t>
+      </w:r>
+      <w:r>
+        <w:rPr>
+          <w:rFonts w:ascii="Times New Roman" w:hAnsi="Times New Roman" w:cs="Times New Roman"/>
+          <w:sz w:val="24"/>
+          <w:szCs w:val="24"/>
+        </w:rPr>
+        <w:t>“Titan Quest” or “</w:t>
+      </w:r>
+      <w:r>
+        <w:rPr>
+          <w:rFonts w:ascii="Times New Roman" w:hAnsi="Times New Roman" w:cs="Times New Roman"/>
+          <w:sz w:val="24"/>
+          <w:szCs w:val="24"/>
+        </w:rPr>
+        <w:t>Diablo</w:t>
+      </w:r>
+      <w:r>
+        <w:rPr>
+          <w:rFonts w:ascii="Times New Roman" w:hAnsi="Times New Roman" w:cs="Times New Roman"/>
+          <w:sz w:val="24"/>
+          <w:szCs w:val="24"/>
+        </w:rPr>
+        <w:t>”</w:t>
+      </w:r>
+      <w:r>
+        <w:rPr>
+          <w:rFonts w:ascii="Times New Roman" w:hAnsi="Times New Roman" w:cs="Times New Roman"/>
+          <w:sz w:val="24"/>
+          <w:szCs w:val="24"/>
+        </w:rPr>
+        <w:t>) such as camera view, level and character upgrade system</w:t>
+      </w:r>
+      <w:r>
+        <w:rPr>
+          <w:rFonts w:ascii="Times New Roman" w:hAnsi="Times New Roman" w:cs="Times New Roman"/>
+          <w:sz w:val="24"/>
+          <w:szCs w:val="24"/>
+        </w:rPr>
+        <w:t xml:space="preserve"> combined with roguelike mechanic</w:t>
+      </w:r>
+      <w:r>
+        <w:rPr>
+          <w:rFonts w:ascii="Times New Roman" w:hAnsi="Times New Roman" w:cs="Times New Roman"/>
+          <w:sz w:val="24"/>
+          <w:szCs w:val="24"/>
+        </w:rPr>
+        <w:t>s:</w:t>
+      </w:r>
+      <w:r>
+        <w:rPr>
+          <w:rFonts w:ascii="Times New Roman" w:hAnsi="Times New Roman" w:cs="Times New Roman"/>
+          <w:sz w:val="24"/>
+          <w:szCs w:val="24"/>
+        </w:rPr>
+        <w:t xml:space="preserve"> permanent death</w:t>
+      </w:r>
+      <w:r>
+        <w:rPr>
+          <w:rFonts w:ascii="Times New Roman" w:hAnsi="Times New Roman" w:cs="Times New Roman"/>
+          <w:sz w:val="24"/>
+          <w:szCs w:val="24"/>
+        </w:rPr>
+        <w:t>.</w:t>
+      </w:r>
+      <w:r>
+        <w:rPr>
+          <w:rFonts w:ascii="Times New Roman" w:hAnsi="Times New Roman" w:cs="Times New Roman"/>
+          <w:sz w:val="24"/>
+          <w:szCs w:val="24"/>
+        </w:rPr>
+        <w:t>(</w:t>
+      </w:r>
+      <w:r>
+        <w:rPr>
+          <w:rFonts w:ascii="Times New Roman" w:hAnsi="Times New Roman" w:cs="Times New Roman"/>
+        </w:rPr>
+        <w:t xml:space="preserve"> King, A., </w:t>
+      </w:r>
+      <w:r>
+        <w:rPr>
+          <w:rFonts w:ascii="Times New Roman" w:hAnsi="Times New Roman" w:cs="Times New Roman"/>
+          <w:i/>
+          <w:iCs/>
+        </w:rPr>
         <w:t>The Key Design Elements of Roguelikes</w:t>
       </w:r>
       <w:r>
@@ -1539,7 +1641,25 @@
           <w:szCs w:val="24"/>
         </w:rPr>
         <w:tab/>
-        <w:t>Second concern is, because the action is going to be placed in an open environment, the game can start to feel plain and boring. In order to solve this, I will build small places with specific events that I can randomly populate the map with.</w:t>
+        <w:t xml:space="preserve">Second concern is, because the action is going to be placed in an open environment, </w:t>
+      </w:r>
+      <w:proofErr w:type="gramStart"/>
+      <w:r>
+        <w:rPr>
+          <w:rFonts w:ascii="Times New Roman" w:hAnsi="Times New Roman" w:cs="Times New Roman"/>
+          <w:sz w:val="24"/>
+          <w:szCs w:val="24"/>
+        </w:rPr>
+        <w:t>the</w:t>
+      </w:r>
+      <w:proofErr w:type="gramEnd"/>
+      <w:r>
+        <w:rPr>
+          <w:rFonts w:ascii="Times New Roman" w:hAnsi="Times New Roman" w:cs="Times New Roman"/>
+          <w:sz w:val="24"/>
+          <w:szCs w:val="24"/>
+        </w:rPr>
+        <w:t xml:space="preserve"> game can start to feel plain and boring. In order to solve this, I will build small places with specific events that I can randomly populate the map with.</w:t>
       </w:r>
     </w:p>
     <w:p>
@@ -2195,19 +2315,20 @@
               <w:jc w:val="center"/>
               <w:rPr>
                 <w:rFonts w:ascii="Times New Roman" w:hAnsi="Times New Roman" w:cs="Times New Roman"/>
-              </w:rPr>
-            </w:pPr>
-            <w:r>
-              <w:rPr>
-                <w:rFonts w:ascii="Times New Roman" w:hAnsi="Times New Roman" w:cs="Times New Roman"/>
-                <w:color w:val="C00000"/>
+                <w:color w:val="538135" w:themeColor="accent6" w:themeShade="BF"/>
+              </w:rPr>
+            </w:pPr>
+            <w:r>
+              <w:rPr>
+                <w:rFonts w:ascii="Times New Roman" w:hAnsi="Times New Roman" w:cs="Times New Roman"/>
+                <w:color w:val="538135" w:themeColor="accent6" w:themeShade="BF"/>
               </w:rPr>
               <w:t>-game idea research and inspiration</w:t>
             </w:r>
             <w:r>
               <w:rPr>
                 <w:rFonts w:ascii="Times New Roman" w:hAnsi="Times New Roman" w:cs="Times New Roman"/>
-                <w:color w:val="C00000"/>
+                <w:color w:val="538135" w:themeColor="accent6" w:themeShade="BF"/>
               </w:rPr>
               <w:t>(defining main mechanics and game feel)-</w:t>
             </w:r>
@@ -2261,19 +2382,20 @@
               <w:jc w:val="center"/>
               <w:rPr>
                 <w:rFonts w:ascii="Times New Roman" w:hAnsi="Times New Roman" w:cs="Times New Roman"/>
-              </w:rPr>
-            </w:pPr>
-            <w:r>
-              <w:rPr>
-                <w:rFonts w:ascii="Times New Roman" w:hAnsi="Times New Roman" w:cs="Times New Roman"/>
-                <w:color w:val="C00000"/>
+                <w:color w:val="538135" w:themeColor="accent6" w:themeShade="BF"/>
+              </w:rPr>
+            </w:pPr>
+            <w:r>
+              <w:rPr>
+                <w:rFonts w:ascii="Times New Roman" w:hAnsi="Times New Roman" w:cs="Times New Roman"/>
+                <w:color w:val="538135" w:themeColor="accent6" w:themeShade="BF"/>
               </w:rPr>
               <w:t>-game idea research and inspiration</w:t>
             </w:r>
             <w:r>
               <w:rPr>
                 <w:rFonts w:ascii="Times New Roman" w:hAnsi="Times New Roman" w:cs="Times New Roman"/>
-                <w:color w:val="C00000"/>
+                <w:color w:val="538135" w:themeColor="accent6" w:themeShade="BF"/>
               </w:rPr>
               <w:t xml:space="preserve"> (main character, enemies and enemy boss designs, look for sources to draw inspiration from)-</w:t>
             </w:r>
@@ -2328,12 +2450,13 @@
               <w:rPr>
                 <w:rFonts w:ascii="Times New Roman" w:hAnsi="Times New Roman" w:cs="Times New Roman"/>
                 <w:b/>
-              </w:rPr>
-            </w:pPr>
-            <w:r>
-              <w:rPr>
-                <w:rFonts w:ascii="Times New Roman" w:hAnsi="Times New Roman" w:cs="Times New Roman"/>
-                <w:color w:val="C00000"/>
+                <w:color w:val="538135" w:themeColor="accent6" w:themeShade="BF"/>
+              </w:rPr>
+            </w:pPr>
+            <w:r>
+              <w:rPr>
+                <w:rFonts w:ascii="Times New Roman" w:hAnsi="Times New Roman" w:cs="Times New Roman"/>
+                <w:color w:val="538135" w:themeColor="accent6" w:themeShade="BF"/>
               </w:rPr>
               <w:t>-research into what elements that build anticipation and curiosity-</w:t>
             </w:r>
@@ -2387,33 +2510,34 @@
               <w:jc w:val="center"/>
               <w:rPr>
                 <w:rFonts w:ascii="Times New Roman" w:hAnsi="Times New Roman" w:cs="Times New Roman"/>
-              </w:rPr>
-            </w:pPr>
-            <w:r>
-              <w:rPr>
-                <w:rFonts w:ascii="Times New Roman" w:hAnsi="Times New Roman" w:cs="Times New Roman"/>
-                <w:color w:val="C00000"/>
+                <w:color w:val="538135" w:themeColor="accent6" w:themeShade="BF"/>
+              </w:rPr>
+            </w:pPr>
+            <w:r>
+              <w:rPr>
+                <w:rFonts w:ascii="Times New Roman" w:hAnsi="Times New Roman" w:cs="Times New Roman"/>
+                <w:color w:val="538135" w:themeColor="accent6" w:themeShade="BF"/>
               </w:rPr>
               <w:t>-</w:t>
             </w:r>
             <w:r>
               <w:rPr>
                 <w:rFonts w:ascii="Times New Roman" w:hAnsi="Times New Roman" w:cs="Times New Roman"/>
-                <w:color w:val="C00000"/>
+                <w:color w:val="538135" w:themeColor="accent6" w:themeShade="BF"/>
               </w:rPr>
               <w:t>list of events that can be added to the game</w:t>
             </w:r>
             <w:r>
               <w:rPr>
                 <w:rFonts w:ascii="Times New Roman" w:hAnsi="Times New Roman" w:cs="Times New Roman"/>
-                <w:color w:val="C00000"/>
+                <w:color w:val="538135" w:themeColor="accent6" w:themeShade="BF"/>
               </w:rPr>
               <w:t>, design five of them to build towards the experience I am trying to achieve</w:t>
             </w:r>
             <w:r>
               <w:rPr>
                 <w:rFonts w:ascii="Times New Roman" w:hAnsi="Times New Roman" w:cs="Times New Roman"/>
-                <w:color w:val="C00000"/>
+                <w:color w:val="538135" w:themeColor="accent6" w:themeShade="BF"/>
               </w:rPr>
               <w:t>-</w:t>
             </w:r>
@@ -2467,32 +2591,27 @@
               <w:jc w:val="center"/>
               <w:rPr>
                 <w:rFonts w:ascii="Times New Roman" w:hAnsi="Times New Roman" w:cs="Times New Roman"/>
-              </w:rPr>
-            </w:pPr>
-            <w:r>
-              <w:rPr>
-                <w:rFonts w:ascii="Times New Roman" w:hAnsi="Times New Roman" w:cs="Times New Roman"/>
-              </w:rPr>
-              <w:t>-</w:t>
-            </w:r>
-            <w:r>
-              <w:rPr>
-                <w:rFonts w:ascii="Times New Roman" w:hAnsi="Times New Roman" w:cs="Times New Roman"/>
-                <w:color w:val="C00000"/>
-              </w:rPr>
-              <w:t>main character behaviour</w:t>
-            </w:r>
-            <w:r>
-              <w:rPr>
-                <w:rFonts w:ascii="Times New Roman" w:hAnsi="Times New Roman" w:cs="Times New Roman"/>
-                <w:color w:val="C00000"/>
+                <w:color w:val="538135" w:themeColor="accent6" w:themeShade="BF"/>
+              </w:rPr>
+            </w:pPr>
+            <w:r>
+              <w:rPr>
+                <w:rFonts w:ascii="Times New Roman" w:hAnsi="Times New Roman" w:cs="Times New Roman"/>
+                <w:color w:val="538135" w:themeColor="accent6" w:themeShade="BF"/>
+              </w:rPr>
+              <w:t>-main character behaviour</w:t>
+            </w:r>
+            <w:r>
+              <w:rPr>
+                <w:rFonts w:ascii="Times New Roman" w:hAnsi="Times New Roman" w:cs="Times New Roman"/>
+                <w:color w:val="538135" w:themeColor="accent6" w:themeShade="BF"/>
               </w:rPr>
               <w:t>(took me two days to animate, model and program, tweaks will follow shortly), first enemy (took me two days to animate, model and program, tweaks will follow shortly)</w:t>
             </w:r>
             <w:r>
               <w:rPr>
                 <w:rFonts w:ascii="Times New Roman" w:hAnsi="Times New Roman" w:cs="Times New Roman"/>
-                <w:color w:val="C00000"/>
+                <w:color w:val="538135" w:themeColor="accent6" w:themeShade="BF"/>
               </w:rPr>
               <w:t>behaviour(roughly) in order to see how the main mechanics feel-</w:t>
             </w:r>
@@ -2576,6 +2695,8 @@
               </w:rPr>
               <w:t>-</w:t>
             </w:r>
+            <w:bookmarkStart w:id="0" w:name="_GoBack"/>
+            <w:bookmarkEnd w:id="0"/>
           </w:p>
         </w:tc>
       </w:tr>
@@ -2788,8 +2909,6 @@
             </w:r>
           </w:p>
         </w:tc>
-        <w:bookmarkStart w:id="0" w:name="_GoBack"/>
-        <w:bookmarkEnd w:id="0"/>
       </w:tr>
       <w:tr>
         <w:tc>
@@ -3034,7 +3153,7 @@
         <w:tc>
           <w:tcPr>
             <w:tcW w:w="6044" w:type="dxa"/>
-            <w:shd w:val="clear" w:color="auto" w:fill="FFD966" w:themeFill="accent4" w:themeFillTint="99"/>
+            <w:shd w:val="clear" w:color="auto" w:fill="FFFFFF" w:themeFill="background1"/>
           </w:tcPr>
           <w:p>
             <w:pPr>
@@ -5159,7 +5278,21 @@
               <w:rPr>
                 <w:rFonts w:ascii="Times New Roman" w:hAnsi="Times New Roman" w:cs="Times New Roman"/>
               </w:rPr>
-              <w:t xml:space="preserve">Andrews, E.. (2014). </w:t>
+              <w:t xml:space="preserve">Andrews, </w:t>
+            </w:r>
+            <w:proofErr w:type="gramStart"/>
+            <w:r>
+              <w:rPr>
+                <w:rFonts w:ascii="Times New Roman" w:hAnsi="Times New Roman" w:cs="Times New Roman"/>
+              </w:rPr>
+              <w:t>E..</w:t>
+            </w:r>
+            <w:proofErr w:type="gramEnd"/>
+            <w:r>
+              <w:rPr>
+                <w:rFonts w:ascii="Times New Roman" w:hAnsi="Times New Roman" w:cs="Times New Roman"/>
+              </w:rPr>
+              <w:t xml:space="preserve"> (2014). </w:t>
             </w:r>
             <w:r>
               <w:rPr>
@@ -5167,8 +5300,18 @@
                 <w:i/>
                 <w:iCs/>
               </w:rPr>
-              <w:t>Were witches burned at the stake during the Salem Witch Trials?.</w:t>
-            </w:r>
+              <w:t>Were witches burned at the stake during the Salem Witch Trials</w:t>
+            </w:r>
+            <w:proofErr w:type="gramStart"/>
+            <w:r>
+              <w:rPr>
+                <w:rFonts w:ascii="Times New Roman" w:hAnsi="Times New Roman" w:cs="Times New Roman"/>
+                <w:i/>
+                <w:iCs/>
+              </w:rPr>
+              <w:t>?.</w:t>
+            </w:r>
+            <w:proofErr w:type="gramEnd"/>
             <w:r>
               <w:rPr>
                 <w:rFonts w:ascii="Times New Roman" w:hAnsi="Times New Roman" w:cs="Times New Roman"/>
@@ -5258,7 +5401,21 @@
               <w:rPr>
                 <w:rFonts w:ascii="Times New Roman" w:hAnsi="Times New Roman" w:cs="Times New Roman"/>
               </w:rPr>
-              <w:t xml:space="preserve">Boutros, D.. (Not mentioned). </w:t>
+              <w:t xml:space="preserve">Boutros, </w:t>
+            </w:r>
+            <w:proofErr w:type="gramStart"/>
+            <w:r>
+              <w:rPr>
+                <w:rFonts w:ascii="Times New Roman" w:hAnsi="Times New Roman" w:cs="Times New Roman"/>
+              </w:rPr>
+              <w:t>D..</w:t>
+            </w:r>
+            <w:proofErr w:type="gramEnd"/>
+            <w:r>
+              <w:rPr>
+                <w:rFonts w:ascii="Times New Roman" w:hAnsi="Times New Roman" w:cs="Times New Roman"/>
+              </w:rPr>
+              <w:t xml:space="preserve"> (Not mentioned). </w:t>
             </w:r>
             <w:r>
               <w:rPr>
@@ -5350,7 +5507,21 @@
               <w:rPr>
                 <w:rFonts w:ascii="Times New Roman" w:hAnsi="Times New Roman" w:cs="Times New Roman"/>
               </w:rPr>
-              <w:t xml:space="preserve">Boyd, R.. (Not mentioned). </w:t>
+              <w:t xml:space="preserve">Boyd, </w:t>
+            </w:r>
+            <w:proofErr w:type="gramStart"/>
+            <w:r>
+              <w:rPr>
+                <w:rFonts w:ascii="Times New Roman" w:hAnsi="Times New Roman" w:cs="Times New Roman"/>
+              </w:rPr>
+              <w:t>R..</w:t>
+            </w:r>
+            <w:proofErr w:type="gramEnd"/>
+            <w:r>
+              <w:rPr>
+                <w:rFonts w:ascii="Times New Roman" w:hAnsi="Times New Roman" w:cs="Times New Roman"/>
+              </w:rPr>
+              <w:t xml:space="preserve"> (Not mentioned). </w:t>
             </w:r>
             <w:r>
               <w:rPr>
@@ -5426,11 +5597,33 @@
                 <w:szCs w:val="32"/>
               </w:rPr>
             </w:pPr>
-            <w:r>
-              <w:rPr>
-                <w:rFonts w:ascii="Times New Roman" w:hAnsi="Times New Roman" w:cs="Times New Roman"/>
-              </w:rPr>
-              <w:t xml:space="preserve">Bycer, J.. (2016). </w:t>
+            <w:proofErr w:type="spellStart"/>
+            <w:r>
+              <w:rPr>
+                <w:rFonts w:ascii="Times New Roman" w:hAnsi="Times New Roman" w:cs="Times New Roman"/>
+              </w:rPr>
+              <w:t>Bycer</w:t>
+            </w:r>
+            <w:proofErr w:type="spellEnd"/>
+            <w:r>
+              <w:rPr>
+                <w:rFonts w:ascii="Times New Roman" w:hAnsi="Times New Roman" w:cs="Times New Roman"/>
+              </w:rPr>
+              <w:t xml:space="preserve">, </w:t>
+            </w:r>
+            <w:proofErr w:type="gramStart"/>
+            <w:r>
+              <w:rPr>
+                <w:rFonts w:ascii="Times New Roman" w:hAnsi="Times New Roman" w:cs="Times New Roman"/>
+              </w:rPr>
+              <w:t>J..</w:t>
+            </w:r>
+            <w:proofErr w:type="gramEnd"/>
+            <w:r>
+              <w:rPr>
+                <w:rFonts w:ascii="Times New Roman" w:hAnsi="Times New Roman" w:cs="Times New Roman"/>
+              </w:rPr>
+              <w:t xml:space="preserve"> (2016). </w:t>
             </w:r>
             <w:r>
               <w:rPr>
@@ -5506,11 +5699,33 @@
                 <w:szCs w:val="32"/>
               </w:rPr>
             </w:pPr>
-            <w:r>
-              <w:rPr>
-                <w:rFonts w:ascii="Times New Roman" w:hAnsi="Times New Roman" w:cs="Times New Roman"/>
-              </w:rPr>
-              <w:t xml:space="preserve">Chaciej, D.. (2013). </w:t>
+            <w:proofErr w:type="spellStart"/>
+            <w:r>
+              <w:rPr>
+                <w:rFonts w:ascii="Times New Roman" w:hAnsi="Times New Roman" w:cs="Times New Roman"/>
+              </w:rPr>
+              <w:t>Chaciej</w:t>
+            </w:r>
+            <w:proofErr w:type="spellEnd"/>
+            <w:r>
+              <w:rPr>
+                <w:rFonts w:ascii="Times New Roman" w:hAnsi="Times New Roman" w:cs="Times New Roman"/>
+              </w:rPr>
+              <w:t xml:space="preserve">, </w:t>
+            </w:r>
+            <w:proofErr w:type="gramStart"/>
+            <w:r>
+              <w:rPr>
+                <w:rFonts w:ascii="Times New Roman" w:hAnsi="Times New Roman" w:cs="Times New Roman"/>
+              </w:rPr>
+              <w:t>D..</w:t>
+            </w:r>
+            <w:proofErr w:type="gramEnd"/>
+            <w:r>
+              <w:rPr>
+                <w:rFonts w:ascii="Times New Roman" w:hAnsi="Times New Roman" w:cs="Times New Roman"/>
+              </w:rPr>
+              <w:t xml:space="preserve"> (2013). </w:t>
             </w:r>
             <w:r>
               <w:rPr>
@@ -5584,11 +5799,33 @@
                 <w:rFonts w:ascii="Times New Roman" w:hAnsi="Times New Roman" w:cs="Times New Roman"/>
               </w:rPr>
             </w:pPr>
-            <w:r>
-              <w:rPr>
-                <w:rFonts w:ascii="Times New Roman" w:hAnsi="Times New Roman" w:cs="Times New Roman"/>
-              </w:rPr>
-              <w:t xml:space="preserve">DellaFave, R.. (2013). </w:t>
+            <w:proofErr w:type="spellStart"/>
+            <w:r>
+              <w:rPr>
+                <w:rFonts w:ascii="Times New Roman" w:hAnsi="Times New Roman" w:cs="Times New Roman"/>
+              </w:rPr>
+              <w:t>DellaFave</w:t>
+            </w:r>
+            <w:proofErr w:type="spellEnd"/>
+            <w:r>
+              <w:rPr>
+                <w:rFonts w:ascii="Times New Roman" w:hAnsi="Times New Roman" w:cs="Times New Roman"/>
+              </w:rPr>
+              <w:t xml:space="preserve">, </w:t>
+            </w:r>
+            <w:proofErr w:type="gramStart"/>
+            <w:r>
+              <w:rPr>
+                <w:rFonts w:ascii="Times New Roman" w:hAnsi="Times New Roman" w:cs="Times New Roman"/>
+              </w:rPr>
+              <w:t>R..</w:t>
+            </w:r>
+            <w:proofErr w:type="gramEnd"/>
+            <w:r>
+              <w:rPr>
+                <w:rFonts w:ascii="Times New Roman" w:hAnsi="Times New Roman" w:cs="Times New Roman"/>
+              </w:rPr>
+              <w:t xml:space="preserve"> (2013). </w:t>
             </w:r>
             <w:r>
               <w:rPr>
@@ -5677,11 +5914,33 @@
                 <w:szCs w:val="32"/>
               </w:rPr>
             </w:pPr>
-            <w:r>
-              <w:rPr>
-                <w:rFonts w:ascii="Times New Roman" w:hAnsi="Times New Roman" w:cs="Times New Roman"/>
-              </w:rPr>
-              <w:t xml:space="preserve">DellaFave, R.. (2014). </w:t>
+            <w:proofErr w:type="spellStart"/>
+            <w:r>
+              <w:rPr>
+                <w:rFonts w:ascii="Times New Roman" w:hAnsi="Times New Roman" w:cs="Times New Roman"/>
+              </w:rPr>
+              <w:t>DellaFave</w:t>
+            </w:r>
+            <w:proofErr w:type="spellEnd"/>
+            <w:r>
+              <w:rPr>
+                <w:rFonts w:ascii="Times New Roman" w:hAnsi="Times New Roman" w:cs="Times New Roman"/>
+              </w:rPr>
+              <w:t xml:space="preserve">, </w:t>
+            </w:r>
+            <w:proofErr w:type="gramStart"/>
+            <w:r>
+              <w:rPr>
+                <w:rFonts w:ascii="Times New Roman" w:hAnsi="Times New Roman" w:cs="Times New Roman"/>
+              </w:rPr>
+              <w:t>R..</w:t>
+            </w:r>
+            <w:proofErr w:type="gramEnd"/>
+            <w:r>
+              <w:rPr>
+                <w:rFonts w:ascii="Times New Roman" w:hAnsi="Times New Roman" w:cs="Times New Roman"/>
+              </w:rPr>
+              <w:t xml:space="preserve"> (2014). </w:t>
             </w:r>
             <w:r>
               <w:rPr>
@@ -5695,7 +5954,21 @@
               <w:rPr>
                 <w:rFonts w:ascii="Times New Roman" w:hAnsi="Times New Roman" w:cs="Times New Roman"/>
               </w:rPr>
-              <w:t xml:space="preserve"> Available: goo.gl/suIDHb. Last accessed 10th Nov 2016.</w:t>
+              <w:t xml:space="preserve"> Available: goo.gl/</w:t>
+            </w:r>
+            <w:proofErr w:type="spellStart"/>
+            <w:r>
+              <w:rPr>
+                <w:rFonts w:ascii="Times New Roman" w:hAnsi="Times New Roman" w:cs="Times New Roman"/>
+              </w:rPr>
+              <w:t>suIDHb</w:t>
+            </w:r>
+            <w:proofErr w:type="spellEnd"/>
+            <w:r>
+              <w:rPr>
+                <w:rFonts w:ascii="Times New Roman" w:hAnsi="Times New Roman" w:cs="Times New Roman"/>
+              </w:rPr>
+              <w:t>. Last accessed 10th Nov 2016.</w:t>
             </w:r>
           </w:p>
         </w:tc>
@@ -5757,11 +6030,33 @@
                 <w:szCs w:val="32"/>
               </w:rPr>
             </w:pPr>
-            <w:r>
-              <w:rPr>
-                <w:rFonts w:ascii="Times New Roman" w:hAnsi="Times New Roman" w:cs="Times New Roman"/>
-              </w:rPr>
-              <w:t xml:space="preserve">DellaFave, R.. (2014). </w:t>
+            <w:proofErr w:type="spellStart"/>
+            <w:r>
+              <w:rPr>
+                <w:rFonts w:ascii="Times New Roman" w:hAnsi="Times New Roman" w:cs="Times New Roman"/>
+              </w:rPr>
+              <w:t>DellaFave</w:t>
+            </w:r>
+            <w:proofErr w:type="spellEnd"/>
+            <w:r>
+              <w:rPr>
+                <w:rFonts w:ascii="Times New Roman" w:hAnsi="Times New Roman" w:cs="Times New Roman"/>
+              </w:rPr>
+              <w:t xml:space="preserve">, </w:t>
+            </w:r>
+            <w:proofErr w:type="gramStart"/>
+            <w:r>
+              <w:rPr>
+                <w:rFonts w:ascii="Times New Roman" w:hAnsi="Times New Roman" w:cs="Times New Roman"/>
+              </w:rPr>
+              <w:t>R..</w:t>
+            </w:r>
+            <w:proofErr w:type="gramEnd"/>
+            <w:r>
+              <w:rPr>
+                <w:rFonts w:ascii="Times New Roman" w:hAnsi="Times New Roman" w:cs="Times New Roman"/>
+              </w:rPr>
+              <w:t xml:space="preserve"> (2014). </w:t>
             </w:r>
             <w:r>
               <w:rPr>
@@ -5951,8 +6246,18 @@
                 <w:i/>
                 <w:iCs/>
               </w:rPr>
-              <w:t>Tales from the Trenches: AI Disaster Stories .</w:t>
-            </w:r>
+              <w:t xml:space="preserve">Tales from the Trenches: AI Disaster </w:t>
+            </w:r>
+            <w:proofErr w:type="gramStart"/>
+            <w:r>
+              <w:rPr>
+                <w:rFonts w:ascii="Times New Roman" w:hAnsi="Times New Roman" w:cs="Times New Roman"/>
+                <w:i/>
+                <w:iCs/>
+              </w:rPr>
+              <w:t>Stories .</w:t>
+            </w:r>
+            <w:proofErr w:type="gramEnd"/>
             <w:r>
               <w:rPr>
                 <w:rFonts w:ascii="Times New Roman" w:hAnsi="Times New Roman" w:cs="Times New Roman"/>
@@ -6129,8 +6434,28 @@
                 <w:i/>
                 <w:iCs/>
               </w:rPr>
-              <w:t>What Do We Mean When We Say Indiepocalypse? .</w:t>
-            </w:r>
+              <w:t xml:space="preserve">What Do We Mean When We Say </w:t>
+            </w:r>
+            <w:proofErr w:type="spellStart"/>
+            <w:r>
+              <w:rPr>
+                <w:rFonts w:ascii="Times New Roman" w:hAnsi="Times New Roman" w:cs="Times New Roman"/>
+                <w:i/>
+                <w:iCs/>
+              </w:rPr>
+              <w:t>Indiepocalypse</w:t>
+            </w:r>
+            <w:proofErr w:type="spellEnd"/>
+            <w:proofErr w:type="gramStart"/>
+            <w:r>
+              <w:rPr>
+                <w:rFonts w:ascii="Times New Roman" w:hAnsi="Times New Roman" w:cs="Times New Roman"/>
+                <w:i/>
+                <w:iCs/>
+              </w:rPr>
+              <w:t>? .</w:t>
+            </w:r>
+            <w:proofErr w:type="gramEnd"/>
             <w:r>
               <w:rPr>
                 <w:rFonts w:ascii="Times New Roman" w:hAnsi="Times New Roman" w:cs="Times New Roman"/>
@@ -6201,11 +6526,33 @@
                 <w:rFonts w:ascii="Times New Roman" w:hAnsi="Times New Roman" w:cs="Times New Roman"/>
               </w:rPr>
             </w:pPr>
-            <w:r>
-              <w:rPr>
-                <w:rFonts w:ascii="Times New Roman" w:hAnsi="Times New Roman" w:cs="Times New Roman"/>
-              </w:rPr>
-              <w:t xml:space="preserve">Hietalahti, J.. (Not mentioned). </w:t>
+            <w:proofErr w:type="spellStart"/>
+            <w:r>
+              <w:rPr>
+                <w:rFonts w:ascii="Times New Roman" w:hAnsi="Times New Roman" w:cs="Times New Roman"/>
+              </w:rPr>
+              <w:t>Hietalahti</w:t>
+            </w:r>
+            <w:proofErr w:type="spellEnd"/>
+            <w:r>
+              <w:rPr>
+                <w:rFonts w:ascii="Times New Roman" w:hAnsi="Times New Roman" w:cs="Times New Roman"/>
+              </w:rPr>
+              <w:t xml:space="preserve">, </w:t>
+            </w:r>
+            <w:proofErr w:type="gramStart"/>
+            <w:r>
+              <w:rPr>
+                <w:rFonts w:ascii="Times New Roman" w:hAnsi="Times New Roman" w:cs="Times New Roman"/>
+              </w:rPr>
+              <w:t>J..</w:t>
+            </w:r>
+            <w:proofErr w:type="gramEnd"/>
+            <w:r>
+              <w:rPr>
+                <w:rFonts w:ascii="Times New Roman" w:hAnsi="Times New Roman" w:cs="Times New Roman"/>
+              </w:rPr>
+              <w:t xml:space="preserve"> (Not mentioned). </w:t>
             </w:r>
             <w:r>
               <w:rPr>
@@ -6225,8 +6572,16 @@
               <w:rPr>
                 <w:rStyle w:val="short-url"/>
               </w:rPr>
-              <w:t>goo.gl/yCMwvC</w:t>
-            </w:r>
+              <w:t>goo.gl/</w:t>
+            </w:r>
+            <w:proofErr w:type="spellStart"/>
+            <w:r>
+              <w:rPr>
+                <w:rStyle w:val="short-url"/>
+              </w:rPr>
+              <w:t>yCMwvC</w:t>
+            </w:r>
+            <w:proofErr w:type="spellEnd"/>
             <w:r>
               <w:rPr>
                 <w:rFonts w:ascii="Times New Roman" w:hAnsi="Times New Roman" w:cs="Times New Roman"/>
@@ -6291,7 +6646,21 @@
               <w:rPr>
                 <w:rFonts w:ascii="Times New Roman" w:hAnsi="Times New Roman" w:cs="Times New Roman"/>
               </w:rPr>
-              <w:t xml:space="preserve">King, A.. (2015). </w:t>
+              <w:t>King, A</w:t>
+            </w:r>
+            <w:proofErr w:type="gramStart"/>
+            <w:r>
+              <w:rPr>
+                <w:rFonts w:ascii="Times New Roman" w:hAnsi="Times New Roman" w:cs="Times New Roman"/>
+              </w:rPr>
+              <w:t>..</w:t>
+            </w:r>
+            <w:proofErr w:type="gramEnd"/>
+            <w:r>
+              <w:rPr>
+                <w:rFonts w:ascii="Times New Roman" w:hAnsi="Times New Roman" w:cs="Times New Roman"/>
+              </w:rPr>
+              <w:t xml:space="preserve"> (2015). </w:t>
             </w:r>
             <w:r>
               <w:rPr>
@@ -6361,11 +6730,33 @@
                 <w:szCs w:val="32"/>
               </w:rPr>
             </w:pPr>
-            <w:r>
-              <w:rPr>
-                <w:rFonts w:ascii="Times New Roman" w:hAnsi="Times New Roman" w:cs="Times New Roman"/>
-              </w:rPr>
-              <w:t xml:space="preserve">Klabautermann M.. (2014). </w:t>
+            <w:proofErr w:type="spellStart"/>
+            <w:r>
+              <w:rPr>
+                <w:rFonts w:ascii="Times New Roman" w:hAnsi="Times New Roman" w:cs="Times New Roman"/>
+              </w:rPr>
+              <w:t>Klabautermann</w:t>
+            </w:r>
+            <w:proofErr w:type="spellEnd"/>
+            <w:r>
+              <w:rPr>
+                <w:rFonts w:ascii="Times New Roman" w:hAnsi="Times New Roman" w:cs="Times New Roman"/>
+              </w:rPr>
+              <w:t xml:space="preserve"> M</w:t>
+            </w:r>
+            <w:proofErr w:type="gramStart"/>
+            <w:r>
+              <w:rPr>
+                <w:rFonts w:ascii="Times New Roman" w:hAnsi="Times New Roman" w:cs="Times New Roman"/>
+              </w:rPr>
+              <w:t>..</w:t>
+            </w:r>
+            <w:proofErr w:type="gramEnd"/>
+            <w:r>
+              <w:rPr>
+                <w:rFonts w:ascii="Times New Roman" w:hAnsi="Times New Roman" w:cs="Times New Roman"/>
+              </w:rPr>
+              <w:t xml:space="preserve"> (2014). </w:t>
             </w:r>
             <w:r>
               <w:rPr>
@@ -6439,7 +6830,21 @@
               <w:rPr>
                 <w:rFonts w:ascii="Times New Roman" w:hAnsi="Times New Roman" w:cs="Times New Roman"/>
               </w:rPr>
-              <w:t xml:space="preserve">Madigan, J.. (2016). </w:t>
+              <w:t xml:space="preserve">Madigan, </w:t>
+            </w:r>
+            <w:proofErr w:type="gramStart"/>
+            <w:r>
+              <w:rPr>
+                <w:rFonts w:ascii="Times New Roman" w:hAnsi="Times New Roman" w:cs="Times New Roman"/>
+              </w:rPr>
+              <w:t>J..</w:t>
+            </w:r>
+            <w:proofErr w:type="gramEnd"/>
+            <w:r>
+              <w:rPr>
+                <w:rFonts w:ascii="Times New Roman" w:hAnsi="Times New Roman" w:cs="Times New Roman"/>
+              </w:rPr>
+              <w:t xml:space="preserve"> (2016). </w:t>
             </w:r>
             <w:r>
               <w:rPr>
@@ -6447,7 +6852,25 @@
                 <w:i/>
                 <w:iCs/>
               </w:rPr>
-              <w:t>The Overjustification Effect and Game Achievements.</w:t>
+              <w:t xml:space="preserve">The </w:t>
+            </w:r>
+            <w:proofErr w:type="spellStart"/>
+            <w:r>
+              <w:rPr>
+                <w:rFonts w:ascii="Times New Roman" w:hAnsi="Times New Roman" w:cs="Times New Roman"/>
+                <w:i/>
+                <w:iCs/>
+              </w:rPr>
+              <w:t>Overjustification</w:t>
+            </w:r>
+            <w:proofErr w:type="spellEnd"/>
+            <w:r>
+              <w:rPr>
+                <w:rFonts w:ascii="Times New Roman" w:hAnsi="Times New Roman" w:cs="Times New Roman"/>
+                <w:i/>
+                <w:iCs/>
+              </w:rPr>
+              <w:t xml:space="preserve"> Effect and Game Achievements.</w:t>
             </w:r>
             <w:r>
               <w:rPr>
@@ -6521,11 +6944,33 @@
                 <w:szCs w:val="32"/>
               </w:rPr>
             </w:pPr>
-            <w:r>
-              <w:rPr>
-                <w:rFonts w:ascii="Times New Roman" w:hAnsi="Times New Roman" w:cs="Times New Roman"/>
-              </w:rPr>
-              <w:t xml:space="preserve">Marczewski, A.. (2013). </w:t>
+            <w:proofErr w:type="spellStart"/>
+            <w:r>
+              <w:rPr>
+                <w:rFonts w:ascii="Times New Roman" w:hAnsi="Times New Roman" w:cs="Times New Roman"/>
+              </w:rPr>
+              <w:t>Marczewski</w:t>
+            </w:r>
+            <w:proofErr w:type="spellEnd"/>
+            <w:r>
+              <w:rPr>
+                <w:rFonts w:ascii="Times New Roman" w:hAnsi="Times New Roman" w:cs="Times New Roman"/>
+              </w:rPr>
+              <w:t>, A</w:t>
+            </w:r>
+            <w:proofErr w:type="gramStart"/>
+            <w:r>
+              <w:rPr>
+                <w:rFonts w:ascii="Times New Roman" w:hAnsi="Times New Roman" w:cs="Times New Roman"/>
+              </w:rPr>
+              <w:t>..</w:t>
+            </w:r>
+            <w:proofErr w:type="gramEnd"/>
+            <w:r>
+              <w:rPr>
+                <w:rFonts w:ascii="Times New Roman" w:hAnsi="Times New Roman" w:cs="Times New Roman"/>
+              </w:rPr>
+              <w:t xml:space="preserve"> (2013). </w:t>
             </w:r>
             <w:r>
               <w:rPr>
@@ -6539,7 +6984,21 @@
               <w:rPr>
                 <w:rFonts w:ascii="Times New Roman" w:hAnsi="Times New Roman" w:cs="Times New Roman"/>
               </w:rPr>
-              <w:t xml:space="preserve"> Available: goo.gl/pzoyRI. Last accessed 10th Nov 2016.</w:t>
+              <w:t xml:space="preserve"> Available: goo.gl/</w:t>
+            </w:r>
+            <w:proofErr w:type="spellStart"/>
+            <w:r>
+              <w:rPr>
+                <w:rFonts w:ascii="Times New Roman" w:hAnsi="Times New Roman" w:cs="Times New Roman"/>
+              </w:rPr>
+              <w:t>pzoyRI</w:t>
+            </w:r>
+            <w:proofErr w:type="spellEnd"/>
+            <w:r>
+              <w:rPr>
+                <w:rFonts w:ascii="Times New Roman" w:hAnsi="Times New Roman" w:cs="Times New Roman"/>
+              </w:rPr>
+              <w:t>. Last accessed 10th Nov 2016.</w:t>
             </w:r>
           </w:p>
         </w:tc>
@@ -6619,11 +7078,33 @@
                 <w:szCs w:val="32"/>
               </w:rPr>
             </w:pPr>
-            <w:r>
-              <w:rPr>
-                <w:rFonts w:ascii="Times New Roman" w:hAnsi="Times New Roman" w:cs="Times New Roman"/>
-              </w:rPr>
-              <w:t xml:space="preserve">Mayden, A.. (2014). </w:t>
+            <w:proofErr w:type="spellStart"/>
+            <w:r>
+              <w:rPr>
+                <w:rFonts w:ascii="Times New Roman" w:hAnsi="Times New Roman" w:cs="Times New Roman"/>
+              </w:rPr>
+              <w:t>Mayden</w:t>
+            </w:r>
+            <w:proofErr w:type="spellEnd"/>
+            <w:r>
+              <w:rPr>
+                <w:rFonts w:ascii="Times New Roman" w:hAnsi="Times New Roman" w:cs="Times New Roman"/>
+              </w:rPr>
+              <w:t>, A</w:t>
+            </w:r>
+            <w:proofErr w:type="gramStart"/>
+            <w:r>
+              <w:rPr>
+                <w:rFonts w:ascii="Times New Roman" w:hAnsi="Times New Roman" w:cs="Times New Roman"/>
+              </w:rPr>
+              <w:t>..</w:t>
+            </w:r>
+            <w:proofErr w:type="gramEnd"/>
+            <w:r>
+              <w:rPr>
+                <w:rFonts w:ascii="Times New Roman" w:hAnsi="Times New Roman" w:cs="Times New Roman"/>
+              </w:rPr>
+              <w:t xml:space="preserve"> (2014). </w:t>
             </w:r>
             <w:r>
               <w:rPr>
@@ -6631,8 +7112,18 @@
                 <w:i/>
                 <w:iCs/>
               </w:rPr>
-              <w:t>Unreal Engine 4 vs. Unity: Which Game Engine Is Best for You?.</w:t>
-            </w:r>
+              <w:t>Unreal Engine 4 vs. Unity: Which Game Engine Is Best for You</w:t>
+            </w:r>
+            <w:proofErr w:type="gramStart"/>
+            <w:r>
+              <w:rPr>
+                <w:rFonts w:ascii="Times New Roman" w:hAnsi="Times New Roman" w:cs="Times New Roman"/>
+                <w:i/>
+                <w:iCs/>
+              </w:rPr>
+              <w:t>?.</w:t>
+            </w:r>
+            <w:proofErr w:type="gramEnd"/>
             <w:r>
               <w:rPr>
                 <w:rFonts w:ascii="Times New Roman" w:hAnsi="Times New Roman" w:cs="Times New Roman"/>
@@ -6697,7 +7188,21 @@
               <w:rPr>
                 <w:rFonts w:ascii="Times New Roman" w:hAnsi="Times New Roman" w:cs="Times New Roman"/>
               </w:rPr>
-              <w:t xml:space="preserve">Nutt, C.. (Not mentioned). </w:t>
+              <w:t xml:space="preserve">Nutt, </w:t>
+            </w:r>
+            <w:proofErr w:type="gramStart"/>
+            <w:r>
+              <w:rPr>
+                <w:rFonts w:ascii="Times New Roman" w:hAnsi="Times New Roman" w:cs="Times New Roman"/>
+              </w:rPr>
+              <w:t>C..</w:t>
+            </w:r>
+            <w:proofErr w:type="gramEnd"/>
+            <w:r>
+              <w:rPr>
+                <w:rFonts w:ascii="Times New Roman" w:hAnsi="Times New Roman" w:cs="Times New Roman"/>
+              </w:rPr>
+              <w:t xml:space="preserve"> (Not mentioned). </w:t>
             </w:r>
             <w:r>
               <w:rPr>
@@ -6705,13 +7210,37 @@
                 <w:i/>
                 <w:iCs/>
               </w:rPr>
-              <w:t>'Roguelikes': Getting to the heart of the it-genre .</w:t>
-            </w:r>
-            <w:r>
-              <w:rPr>
-                <w:rFonts w:ascii="Times New Roman" w:hAnsi="Times New Roman" w:cs="Times New Roman"/>
-              </w:rPr>
-              <w:t xml:space="preserve"> Available: goo.gl/SmtOsc. Last accessed 10th Nov 2016.</w:t>
+              <w:t>'Roguelikes': Getting to the heart of the it-</w:t>
+            </w:r>
+            <w:proofErr w:type="gramStart"/>
+            <w:r>
+              <w:rPr>
+                <w:rFonts w:ascii="Times New Roman" w:hAnsi="Times New Roman" w:cs="Times New Roman"/>
+                <w:i/>
+                <w:iCs/>
+              </w:rPr>
+              <w:t>genre .</w:t>
+            </w:r>
+            <w:proofErr w:type="gramEnd"/>
+            <w:r>
+              <w:rPr>
+                <w:rFonts w:ascii="Times New Roman" w:hAnsi="Times New Roman" w:cs="Times New Roman"/>
+              </w:rPr>
+              <w:t xml:space="preserve"> Available: goo.gl/</w:t>
+            </w:r>
+            <w:proofErr w:type="spellStart"/>
+            <w:r>
+              <w:rPr>
+                <w:rFonts w:ascii="Times New Roman" w:hAnsi="Times New Roman" w:cs="Times New Roman"/>
+              </w:rPr>
+              <w:t>SmtOsc</w:t>
+            </w:r>
+            <w:proofErr w:type="spellEnd"/>
+            <w:r>
+              <w:rPr>
+                <w:rFonts w:ascii="Times New Roman" w:hAnsi="Times New Roman" w:cs="Times New Roman"/>
+              </w:rPr>
+              <w:t>. Last accessed 10th Nov 2016.</w:t>
             </w:r>
           </w:p>
         </w:tc>
@@ -6771,7 +7300,21 @@
               <w:rPr>
                 <w:rFonts w:ascii="Times New Roman" w:hAnsi="Times New Roman" w:cs="Times New Roman"/>
               </w:rPr>
-              <w:t xml:space="preserve">Taylor, P.. (Not mentioned). </w:t>
+              <w:t xml:space="preserve">Taylor, </w:t>
+            </w:r>
+            <w:proofErr w:type="gramStart"/>
+            <w:r>
+              <w:rPr>
+                <w:rFonts w:ascii="Times New Roman" w:hAnsi="Times New Roman" w:cs="Times New Roman"/>
+              </w:rPr>
+              <w:t>P..</w:t>
+            </w:r>
+            <w:proofErr w:type="gramEnd"/>
+            <w:r>
+              <w:rPr>
+                <w:rFonts w:ascii="Times New Roman" w:hAnsi="Times New Roman" w:cs="Times New Roman"/>
+              </w:rPr>
+              <w:t xml:space="preserve"> (Not mentioned). </w:t>
             </w:r>
             <w:r>
               <w:rPr>
@@ -6922,8 +7465,8 @@
       </w:pPr>
     </w:p>
     <w:sectPr>
-      <w:headerReference w:type="default" r:id="rId7"/>
-      <w:footerReference w:type="default" r:id="rId8"/>
+      <w:headerReference w:type="default" r:id="rId8"/>
+      <w:footerReference w:type="default" r:id="rId9"/>
       <w:pgSz w:w="11906" w:h="16838"/>
       <w:pgMar w:top="1440" w:right="1440" w:bottom="1440" w:left="1440" w:header="567" w:footer="57" w:gutter="0"/>
       <w:cols w:space="708"/>
@@ -6997,7 +7540,7 @@
         <w:noProof/>
         <w:color w:val="5B9BD5" w:themeColor="accent1"/>
       </w:rPr>
-      <w:t>5</w:t>
+      <w:t>7</w:t>
     </w:r>
     <w:r>
       <w:rPr>
@@ -7059,14 +7602,23 @@
     </w:r>
     <w:r>
       <w:tab/>
+    </w:r>
+    <w:proofErr w:type="spellStart"/>
+    <w:r>
       <w:t>Dragos</w:t>
     </w:r>
     <w:r>
       <w:t>-Mihail</w:t>
     </w:r>
+    <w:proofErr w:type="spellEnd"/>
     <w:r>
-      <w:t xml:space="preserve"> Dumitru</w:t>
+      <w:t xml:space="preserve"> </w:t>
     </w:r>
+    <w:proofErr w:type="spellStart"/>
+    <w:r>
+      <w:t>Dumitru</w:t>
+    </w:r>
+    <w:proofErr w:type="spellEnd"/>
   </w:p>
 </w:hdr>
 </file>
@@ -7996,4 +8548,16 @@
     </a:ext>
   </a:extLst>
 </a:theme>
+</file>
+
+<file path=customXml/item1.xml><?xml version="1.0" encoding="utf-8"?>
+<b:Sources xmlns:b="http://schemas.openxmlformats.org/officeDocument/2006/bibliography" xmlns="http://schemas.openxmlformats.org/officeDocument/2006/bibliography" SelectedStyle="\APASixthEditionOfficeOnline.xsl" StyleName="APA" Version="6"/>
+</file>
+
+<file path=customXml/itemProps1.xml><?xml version="1.0" encoding="utf-8"?>
+<ds:datastoreItem xmlns:ds="http://schemas.openxmlformats.org/officeDocument/2006/customXml" ds:itemID="{D5667990-72D7-4995-9C86-326DE35864CE}">
+  <ds:schemaRefs>
+    <ds:schemaRef ds:uri="http://schemas.openxmlformats.org/officeDocument/2006/bibliography"/>
+  </ds:schemaRefs>
+</ds:datastoreItem>
 </file>
</xml_diff>

<commit_message>
boss2, inventory, tile1, 6pillars, random map gen
</commit_message>
<xml_diff>
--- a/Proposal/FinalProjectProposal_v3.docx
+++ b/Proposal/FinalProjectProposal_v3.docx
@@ -1641,25 +1641,7 @@
           <w:szCs w:val="24"/>
         </w:rPr>
         <w:tab/>
-        <w:t xml:space="preserve">Second concern is, because the action is going to be placed in an open environment, </w:t>
-      </w:r>
-      <w:proofErr w:type="gramStart"/>
-      <w:r>
-        <w:rPr>
-          <w:rFonts w:ascii="Times New Roman" w:hAnsi="Times New Roman" w:cs="Times New Roman"/>
-          <w:sz w:val="24"/>
-          <w:szCs w:val="24"/>
-        </w:rPr>
-        <w:t>the</w:t>
-      </w:r>
-      <w:proofErr w:type="gramEnd"/>
-      <w:r>
-        <w:rPr>
-          <w:rFonts w:ascii="Times New Roman" w:hAnsi="Times New Roman" w:cs="Times New Roman"/>
-          <w:sz w:val="24"/>
-          <w:szCs w:val="24"/>
-        </w:rPr>
-        <w:t xml:space="preserve"> game can start to feel plain and boring. In order to solve this, I will build small places with specific events that I can randomly populate the map with.</w:t>
+        <w:t>Second concern is, because the action is going to be placed in an open environment, the game can start to feel plain and boring. In order to solve this, I will build small places with specific events that I can randomly populate the map with.</w:t>
       </w:r>
     </w:p>
     <w:p>
@@ -2401,6 +2383,302 @@
             </w:r>
           </w:p>
         </w:tc>
+      </w:tr>
+      <w:tr>
+        <w:tc>
+          <w:tcPr>
+            <w:tcW w:w="1838" w:type="dxa"/>
+          </w:tcPr>
+          <w:p>
+            <w:pPr>
+              <w:rPr>
+                <w:rFonts w:ascii="Times New Roman" w:hAnsi="Times New Roman" w:cs="Times New Roman"/>
+              </w:rPr>
+            </w:pPr>
+            <w:r>
+              <w:rPr>
+                <w:rFonts w:ascii="Times New Roman" w:hAnsi="Times New Roman" w:cs="Times New Roman"/>
+              </w:rPr>
+              <w:t>10-14 Oct</w:t>
+            </w:r>
+          </w:p>
+        </w:tc>
+        <w:tc>
+          <w:tcPr>
+            <w:tcW w:w="1134" w:type="dxa"/>
+          </w:tcPr>
+          <w:p>
+            <w:pPr>
+              <w:jc w:val="center"/>
+              <w:rPr>
+                <w:rFonts w:ascii="Times New Roman" w:hAnsi="Times New Roman" w:cs="Times New Roman"/>
+              </w:rPr>
+            </w:pPr>
+            <w:r>
+              <w:rPr>
+                <w:rFonts w:ascii="Times New Roman" w:hAnsi="Times New Roman" w:cs="Times New Roman"/>
+              </w:rPr>
+              <w:t>Week 3</w:t>
+            </w:r>
+          </w:p>
+        </w:tc>
+        <w:tc>
+          <w:tcPr>
+            <w:tcW w:w="6044" w:type="dxa"/>
+          </w:tcPr>
+          <w:p>
+            <w:pPr>
+              <w:jc w:val="center"/>
+              <w:rPr>
+                <w:rFonts w:ascii="Times New Roman" w:hAnsi="Times New Roman" w:cs="Times New Roman"/>
+                <w:b/>
+                <w:color w:val="538135" w:themeColor="accent6" w:themeShade="BF"/>
+              </w:rPr>
+            </w:pPr>
+            <w:r>
+              <w:rPr>
+                <w:rFonts w:ascii="Times New Roman" w:hAnsi="Times New Roman" w:cs="Times New Roman"/>
+                <w:color w:val="538135" w:themeColor="accent6" w:themeShade="BF"/>
+              </w:rPr>
+              <w:t>-research into what elements that build anticipation and curiosity-</w:t>
+            </w:r>
+          </w:p>
+        </w:tc>
+      </w:tr>
+      <w:tr>
+        <w:tc>
+          <w:tcPr>
+            <w:tcW w:w="1838" w:type="dxa"/>
+          </w:tcPr>
+          <w:p>
+            <w:pPr>
+              <w:rPr>
+                <w:rFonts w:ascii="Times New Roman" w:hAnsi="Times New Roman" w:cs="Times New Roman"/>
+              </w:rPr>
+            </w:pPr>
+            <w:r>
+              <w:rPr>
+                <w:rFonts w:ascii="Times New Roman" w:hAnsi="Times New Roman" w:cs="Times New Roman"/>
+              </w:rPr>
+              <w:t>17-21 Oct</w:t>
+            </w:r>
+          </w:p>
+        </w:tc>
+        <w:tc>
+          <w:tcPr>
+            <w:tcW w:w="1134" w:type="dxa"/>
+          </w:tcPr>
+          <w:p>
+            <w:pPr>
+              <w:jc w:val="center"/>
+              <w:rPr>
+                <w:rFonts w:ascii="Times New Roman" w:hAnsi="Times New Roman" w:cs="Times New Roman"/>
+              </w:rPr>
+            </w:pPr>
+            <w:r>
+              <w:rPr>
+                <w:rFonts w:ascii="Times New Roman" w:hAnsi="Times New Roman" w:cs="Times New Roman"/>
+              </w:rPr>
+              <w:t>Week 4</w:t>
+            </w:r>
+          </w:p>
+        </w:tc>
+        <w:tc>
+          <w:tcPr>
+            <w:tcW w:w="6044" w:type="dxa"/>
+          </w:tcPr>
+          <w:p>
+            <w:pPr>
+              <w:jc w:val="center"/>
+              <w:rPr>
+                <w:rFonts w:ascii="Times New Roman" w:hAnsi="Times New Roman" w:cs="Times New Roman"/>
+                <w:color w:val="538135" w:themeColor="accent6" w:themeShade="BF"/>
+              </w:rPr>
+            </w:pPr>
+            <w:r>
+              <w:rPr>
+                <w:rFonts w:ascii="Times New Roman" w:hAnsi="Times New Roman" w:cs="Times New Roman"/>
+                <w:color w:val="538135" w:themeColor="accent6" w:themeShade="BF"/>
+              </w:rPr>
+              <w:t>-</w:t>
+            </w:r>
+            <w:r>
+              <w:rPr>
+                <w:rFonts w:ascii="Times New Roman" w:hAnsi="Times New Roman" w:cs="Times New Roman"/>
+                <w:color w:val="538135" w:themeColor="accent6" w:themeShade="BF"/>
+              </w:rPr>
+              <w:t>list of events that can be added to the game</w:t>
+            </w:r>
+            <w:r>
+              <w:rPr>
+                <w:rFonts w:ascii="Times New Roman" w:hAnsi="Times New Roman" w:cs="Times New Roman"/>
+                <w:color w:val="538135" w:themeColor="accent6" w:themeShade="BF"/>
+              </w:rPr>
+              <w:t>, design five of them to build towards the experience I am trying to achieve</w:t>
+            </w:r>
+            <w:r>
+              <w:rPr>
+                <w:rFonts w:ascii="Times New Roman" w:hAnsi="Times New Roman" w:cs="Times New Roman"/>
+                <w:color w:val="538135" w:themeColor="accent6" w:themeShade="BF"/>
+              </w:rPr>
+              <w:t>-</w:t>
+            </w:r>
+          </w:p>
+        </w:tc>
+      </w:tr>
+      <w:tr>
+        <w:tc>
+          <w:tcPr>
+            <w:tcW w:w="1838" w:type="dxa"/>
+          </w:tcPr>
+          <w:p>
+            <w:pPr>
+              <w:rPr>
+                <w:rFonts w:ascii="Times New Roman" w:hAnsi="Times New Roman" w:cs="Times New Roman"/>
+              </w:rPr>
+            </w:pPr>
+            <w:r>
+              <w:rPr>
+                <w:rFonts w:ascii="Times New Roman" w:hAnsi="Times New Roman" w:cs="Times New Roman"/>
+              </w:rPr>
+              <w:t>24-28 Oct</w:t>
+            </w:r>
+          </w:p>
+        </w:tc>
+        <w:tc>
+          <w:tcPr>
+            <w:tcW w:w="1134" w:type="dxa"/>
+          </w:tcPr>
+          <w:p>
+            <w:pPr>
+              <w:jc w:val="center"/>
+              <w:rPr>
+                <w:rFonts w:ascii="Times New Roman" w:hAnsi="Times New Roman" w:cs="Times New Roman"/>
+              </w:rPr>
+            </w:pPr>
+            <w:r>
+              <w:rPr>
+                <w:rFonts w:ascii="Times New Roman" w:hAnsi="Times New Roman" w:cs="Times New Roman"/>
+              </w:rPr>
+              <w:t>Week 5</w:t>
+            </w:r>
+          </w:p>
+        </w:tc>
+        <w:tc>
+          <w:tcPr>
+            <w:tcW w:w="6044" w:type="dxa"/>
+          </w:tcPr>
+          <w:p>
+            <w:pPr>
+              <w:jc w:val="center"/>
+              <w:rPr>
+                <w:rFonts w:ascii="Times New Roman" w:hAnsi="Times New Roman" w:cs="Times New Roman"/>
+                <w:color w:val="538135" w:themeColor="accent6" w:themeShade="BF"/>
+              </w:rPr>
+            </w:pPr>
+            <w:r>
+              <w:rPr>
+                <w:rFonts w:ascii="Times New Roman" w:hAnsi="Times New Roman" w:cs="Times New Roman"/>
+                <w:color w:val="538135" w:themeColor="accent6" w:themeShade="BF"/>
+              </w:rPr>
+              <w:t>-main character behaviour</w:t>
+            </w:r>
+            <w:r>
+              <w:rPr>
+                <w:rFonts w:ascii="Times New Roman" w:hAnsi="Times New Roman" w:cs="Times New Roman"/>
+                <w:color w:val="538135" w:themeColor="accent6" w:themeShade="BF"/>
+              </w:rPr>
+              <w:t>(took me two days to animate, model and program, tweaks will follow shortly), first enemy (took me two days to animate, model and program, tweaks will follow shortly)</w:t>
+            </w:r>
+            <w:r>
+              <w:rPr>
+                <w:rFonts w:ascii="Times New Roman" w:hAnsi="Times New Roman" w:cs="Times New Roman"/>
+                <w:color w:val="538135" w:themeColor="accent6" w:themeShade="BF"/>
+              </w:rPr>
+              <w:t>behaviour(roughly) in order to see how the main mechanics feel-</w:t>
+            </w:r>
+          </w:p>
+        </w:tc>
+      </w:tr>
+      <w:tr>
+        <w:tc>
+          <w:tcPr>
+            <w:tcW w:w="1838" w:type="dxa"/>
+          </w:tcPr>
+          <w:p>
+            <w:pPr>
+              <w:rPr>
+                <w:rFonts w:ascii="Times New Roman" w:hAnsi="Times New Roman" w:cs="Times New Roman"/>
+              </w:rPr>
+            </w:pPr>
+            <w:r>
+              <w:rPr>
+                <w:rFonts w:ascii="Times New Roman" w:hAnsi="Times New Roman" w:cs="Times New Roman"/>
+              </w:rPr>
+              <w:t>31 Oct-4 Nov</w:t>
+            </w:r>
+          </w:p>
+        </w:tc>
+        <w:tc>
+          <w:tcPr>
+            <w:tcW w:w="1134" w:type="dxa"/>
+          </w:tcPr>
+          <w:p>
+            <w:pPr>
+              <w:jc w:val="center"/>
+              <w:rPr>
+                <w:rFonts w:ascii="Times New Roman" w:hAnsi="Times New Roman" w:cs="Times New Roman"/>
+              </w:rPr>
+            </w:pPr>
+            <w:r>
+              <w:rPr>
+                <w:rFonts w:ascii="Times New Roman" w:hAnsi="Times New Roman" w:cs="Times New Roman"/>
+              </w:rPr>
+              <w:t xml:space="preserve">Week 6 </w:t>
+            </w:r>
+          </w:p>
+        </w:tc>
+        <w:tc>
+          <w:tcPr>
+            <w:tcW w:w="6044" w:type="dxa"/>
+          </w:tcPr>
+          <w:p>
+            <w:pPr>
+              <w:jc w:val="center"/>
+              <w:rPr>
+                <w:rFonts w:ascii="Times New Roman" w:hAnsi="Times New Roman" w:cs="Times New Roman"/>
+              </w:rPr>
+            </w:pPr>
+            <w:r>
+              <w:rPr>
+                <w:rFonts w:ascii="Times New Roman" w:hAnsi="Times New Roman" w:cs="Times New Roman"/>
+                <w:color w:val="ED7D31" w:themeColor="accent2"/>
+              </w:rPr>
+              <w:t>-</w:t>
+            </w:r>
+            <w:r>
+              <w:rPr>
+                <w:rFonts w:ascii="Times New Roman" w:hAnsi="Times New Roman" w:cs="Times New Roman"/>
+                <w:color w:val="ED7D31" w:themeColor="accent2"/>
+              </w:rPr>
+              <w:t xml:space="preserve"> research grey box level design </w:t>
+            </w:r>
+            <w:r>
+              <w:rPr>
+                <w:rFonts w:ascii="Times New Roman" w:hAnsi="Times New Roman" w:cs="Times New Roman"/>
+                <w:color w:val="ED7D31" w:themeColor="accent2"/>
+              </w:rPr>
+              <w:t>and program the ”death screen” which should enumerate a score based on slaying enemies, collecting objects, completing events(a variable will increment every time the player perform actions from above list)</w:t>
+            </w:r>
+            <w:r>
+              <w:rPr>
+                <w:rFonts w:ascii="Times New Roman" w:hAnsi="Times New Roman" w:cs="Times New Roman"/>
+                <w:color w:val="ED7D31" w:themeColor="accent2"/>
+              </w:rPr>
+              <w:t>-</w:t>
+            </w:r>
+          </w:p>
+        </w:tc>
         <w:bookmarkStart w:id="0" w:name="_GoBack"/>
         <w:bookmarkEnd w:id="0"/>
       </w:tr>
@@ -2419,7 +2697,7 @@
               <w:rPr>
                 <w:rFonts w:ascii="Times New Roman" w:hAnsi="Times New Roman" w:cs="Times New Roman"/>
               </w:rPr>
-              <w:t>10-14 Oct</w:t>
+              <w:t>7- 11 Nov</w:t>
             </w:r>
           </w:p>
         </w:tc>
@@ -2438,29 +2716,61 @@
               <w:rPr>
                 <w:rFonts w:ascii="Times New Roman" w:hAnsi="Times New Roman" w:cs="Times New Roman"/>
               </w:rPr>
-              <w:t>Week 3</w:t>
+              <w:t>Week 7</w:t>
             </w:r>
           </w:p>
         </w:tc>
         <w:tc>
           <w:tcPr>
             <w:tcW w:w="6044" w:type="dxa"/>
+            <w:shd w:val="clear" w:color="auto" w:fill="FFD966" w:themeFill="accent4" w:themeFillTint="99"/>
           </w:tcPr>
           <w:p>
             <w:pPr>
               <w:jc w:val="center"/>
               <w:rPr>
                 <w:rFonts w:ascii="Times New Roman" w:hAnsi="Times New Roman" w:cs="Times New Roman"/>
+              </w:rPr>
+            </w:pPr>
+            <w:r>
+              <w:rPr>
+                <w:rFonts w:ascii="Times New Roman" w:hAnsi="Times New Roman" w:cs="Times New Roman"/>
+              </w:rPr>
+              <w:t>-</w:t>
+            </w:r>
+            <w:r>
+              <w:rPr>
+                <w:rFonts w:ascii="Times New Roman" w:hAnsi="Times New Roman" w:cs="Times New Roman"/>
+              </w:rPr>
+              <w:t>implementing first event from the list</w:t>
+            </w:r>
+            <w:r>
+              <w:rPr>
+                <w:rFonts w:ascii="Times New Roman" w:hAnsi="Times New Roman" w:cs="Times New Roman"/>
+              </w:rPr>
+              <w:t xml:space="preserve"> </w:t>
+            </w:r>
+            <w:r>
+              <w:rPr>
+                <w:rFonts w:ascii="Times New Roman" w:hAnsi="Times New Roman" w:cs="Times New Roman"/>
+              </w:rPr>
+              <w:t>–</w:t>
+            </w:r>
+          </w:p>
+          <w:p>
+            <w:pPr>
+              <w:jc w:val="center"/>
+              <w:rPr>
+                <w:rFonts w:ascii="Times New Roman" w:hAnsi="Times New Roman" w:cs="Times New Roman"/>
                 <w:b/>
-                <w:color w:val="538135" w:themeColor="accent6" w:themeShade="BF"/>
-              </w:rPr>
-            </w:pPr>
-            <w:r>
-              <w:rPr>
-                <w:rFonts w:ascii="Times New Roman" w:hAnsi="Times New Roman" w:cs="Times New Roman"/>
-                <w:color w:val="538135" w:themeColor="accent6" w:themeShade="BF"/>
-              </w:rPr>
-              <w:t>-research into what elements that build anticipation and curiosity-</w:t>
+              </w:rPr>
+            </w:pPr>
+            <w:r>
+              <w:rPr>
+                <w:rFonts w:ascii="Times New Roman" w:hAnsi="Times New Roman" w:cs="Times New Roman"/>
+                <w:b/>
+              </w:rPr>
+              <w:t>r</w:t>
             </w:r>
           </w:p>
         </w:tc>
@@ -2480,7 +2790,19 @@
               <w:rPr>
                 <w:rFonts w:ascii="Times New Roman" w:hAnsi="Times New Roman" w:cs="Times New Roman"/>
               </w:rPr>
-              <w:t>17-21 Oct</w:t>
+              <w:t xml:space="preserve">14 </w:t>
+            </w:r>
+            <w:r>
+              <w:rPr>
+                <w:rFonts w:ascii="Times New Roman" w:hAnsi="Times New Roman" w:cs="Times New Roman"/>
+              </w:rPr>
+              <w:t>–</w:t>
+            </w:r>
+            <w:r>
+              <w:rPr>
+                <w:rFonts w:ascii="Times New Roman" w:hAnsi="Times New Roman" w:cs="Times New Roman"/>
+              </w:rPr>
+              <w:t xml:space="preserve"> 18 Nov</w:t>
             </w:r>
           </w:p>
         </w:tc>
@@ -2499,49 +2821,73 @@
               <w:rPr>
                 <w:rFonts w:ascii="Times New Roman" w:hAnsi="Times New Roman" w:cs="Times New Roman"/>
               </w:rPr>
-              <w:t>Week 4</w:t>
+              <w:t xml:space="preserve">Week </w:t>
+            </w:r>
+            <w:r>
+              <w:rPr>
+                <w:rFonts w:ascii="Times New Roman" w:hAnsi="Times New Roman" w:cs="Times New Roman"/>
+              </w:rPr>
+              <w:t>8</w:t>
             </w:r>
           </w:p>
         </w:tc>
         <w:tc>
           <w:tcPr>
             <w:tcW w:w="6044" w:type="dxa"/>
+            <w:shd w:val="clear" w:color="auto" w:fill="FFD966" w:themeFill="accent4" w:themeFillTint="99"/>
           </w:tcPr>
           <w:p>
             <w:pPr>
               <w:jc w:val="center"/>
               <w:rPr>
                 <w:rFonts w:ascii="Times New Roman" w:hAnsi="Times New Roman" w:cs="Times New Roman"/>
-                <w:color w:val="538135" w:themeColor="accent6" w:themeShade="BF"/>
-              </w:rPr>
-            </w:pPr>
-            <w:r>
-              <w:rPr>
-                <w:rFonts w:ascii="Times New Roman" w:hAnsi="Times New Roman" w:cs="Times New Roman"/>
-                <w:color w:val="538135" w:themeColor="accent6" w:themeShade="BF"/>
+              </w:rPr>
+            </w:pPr>
+            <w:r>
+              <w:rPr>
+                <w:rFonts w:ascii="Times New Roman" w:hAnsi="Times New Roman" w:cs="Times New Roman"/>
               </w:rPr>
               <w:t>-</w:t>
             </w:r>
             <w:r>
               <w:rPr>
                 <w:rFonts w:ascii="Times New Roman" w:hAnsi="Times New Roman" w:cs="Times New Roman"/>
-                <w:color w:val="538135" w:themeColor="accent6" w:themeShade="BF"/>
-              </w:rPr>
-              <w:t>list of events that can be added to the game</w:t>
-            </w:r>
-            <w:r>
-              <w:rPr>
-                <w:rFonts w:ascii="Times New Roman" w:hAnsi="Times New Roman" w:cs="Times New Roman"/>
-                <w:color w:val="538135" w:themeColor="accent6" w:themeShade="BF"/>
-              </w:rPr>
-              <w:t>, design five of them to build towards the experience I am trying to achieve</w:t>
-            </w:r>
-            <w:r>
-              <w:rPr>
-                <w:rFonts w:ascii="Times New Roman" w:hAnsi="Times New Roman" w:cs="Times New Roman"/>
-                <w:color w:val="538135" w:themeColor="accent6" w:themeShade="BF"/>
+              </w:rPr>
+              <w:t>new enemy modelled, animated and programmed (code is already done but needs tweaking)</w:t>
+            </w:r>
+            <w:r>
+              <w:rPr>
+                <w:rFonts w:ascii="Times New Roman" w:hAnsi="Times New Roman" w:cs="Times New Roman"/>
+              </w:rPr>
+              <w:t>, model one NPC and animate</w:t>
+            </w:r>
+            <w:r>
+              <w:rPr>
+                <w:rFonts w:ascii="Times New Roman" w:hAnsi="Times New Roman" w:cs="Times New Roman"/>
+              </w:rPr>
+              <w:t xml:space="preserve"> and program</w:t>
+            </w:r>
+            <w:r>
+              <w:rPr>
+                <w:rFonts w:ascii="Times New Roman" w:hAnsi="Times New Roman" w:cs="Times New Roman"/>
               </w:rPr>
               <w:t>-</w:t>
+            </w:r>
+          </w:p>
+          <w:p>
+            <w:pPr>
+              <w:jc w:val="center"/>
+              <w:rPr>
+                <w:rFonts w:ascii="Times New Roman" w:hAnsi="Times New Roman" w:cs="Times New Roman"/>
+                <w:b/>
+              </w:rPr>
+            </w:pPr>
+            <w:r>
+              <w:rPr>
+                <w:rFonts w:ascii="Times New Roman" w:hAnsi="Times New Roman" w:cs="Times New Roman"/>
+                <w:b/>
+              </w:rPr>
+              <w:t>Submission of Final Project Proposal: by noon, Friday 18 Nov 2016</w:t>
             </w:r>
           </w:p>
         </w:tc>
@@ -2561,7 +2907,7 @@
               <w:rPr>
                 <w:rFonts w:ascii="Times New Roman" w:hAnsi="Times New Roman" w:cs="Times New Roman"/>
               </w:rPr>
-              <w:t>24-28 Oct</w:t>
+              <w:t>21-25 Nov</w:t>
             </w:r>
           </w:p>
         </w:tc>
@@ -2580,42 +2926,57 @@
               <w:rPr>
                 <w:rFonts w:ascii="Times New Roman" w:hAnsi="Times New Roman" w:cs="Times New Roman"/>
               </w:rPr>
-              <w:t>Week 5</w:t>
+              <w:t xml:space="preserve">Week </w:t>
+            </w:r>
+            <w:r>
+              <w:rPr>
+                <w:rFonts w:ascii="Times New Roman" w:hAnsi="Times New Roman" w:cs="Times New Roman"/>
+              </w:rPr>
+              <w:t>9</w:t>
             </w:r>
           </w:p>
         </w:tc>
         <w:tc>
           <w:tcPr>
             <w:tcW w:w="6044" w:type="dxa"/>
+            <w:shd w:val="clear" w:color="auto" w:fill="FFD966" w:themeFill="accent4" w:themeFillTint="99"/>
           </w:tcPr>
           <w:p>
             <w:pPr>
               <w:jc w:val="center"/>
               <w:rPr>
                 <w:rFonts w:ascii="Times New Roman" w:hAnsi="Times New Roman" w:cs="Times New Roman"/>
-                <w:color w:val="538135" w:themeColor="accent6" w:themeShade="BF"/>
-              </w:rPr>
-            </w:pPr>
-            <w:r>
-              <w:rPr>
-                <w:rFonts w:ascii="Times New Roman" w:hAnsi="Times New Roman" w:cs="Times New Roman"/>
-                <w:color w:val="538135" w:themeColor="accent6" w:themeShade="BF"/>
-              </w:rPr>
-              <w:t>-main character behaviour</w:t>
-            </w:r>
-            <w:r>
-              <w:rPr>
-                <w:rFonts w:ascii="Times New Roman" w:hAnsi="Times New Roman" w:cs="Times New Roman"/>
-                <w:color w:val="538135" w:themeColor="accent6" w:themeShade="BF"/>
-              </w:rPr>
-              <w:t>(took me two days to animate, model and program, tweaks will follow shortly), first enemy (took me two days to animate, model and program, tweaks will follow shortly)</w:t>
-            </w:r>
-            <w:r>
-              <w:rPr>
-                <w:rFonts w:ascii="Times New Roman" w:hAnsi="Times New Roman" w:cs="Times New Roman"/>
-                <w:color w:val="538135" w:themeColor="accent6" w:themeShade="BF"/>
-              </w:rPr>
-              <w:t>behaviour(roughly) in order to see how the main mechanics feel-</w:t>
+              </w:rPr>
+            </w:pPr>
+            <w:r>
+              <w:rPr>
+                <w:rFonts w:ascii="Times New Roman" w:hAnsi="Times New Roman" w:cs="Times New Roman"/>
+              </w:rPr>
+              <w:t>-</w:t>
+            </w:r>
+            <w:r>
+              <w:rPr>
+                <w:rFonts w:ascii="Times New Roman" w:hAnsi="Times New Roman" w:cs="Times New Roman"/>
+              </w:rPr>
+              <w:t xml:space="preserve">second event to be </w:t>
+            </w:r>
+            <w:r>
+              <w:rPr>
+                <w:rFonts w:ascii="Times New Roman" w:hAnsi="Times New Roman" w:cs="Times New Roman"/>
+              </w:rPr>
+              <w:t>programmed and modelled</w:t>
+            </w:r>
+            <w:r>
+              <w:rPr>
+                <w:rFonts w:ascii="Times New Roman" w:hAnsi="Times New Roman" w:cs="Times New Roman"/>
+              </w:rPr>
+              <w:t xml:space="preserve"> </w:t>
+            </w:r>
+            <w:r>
+              <w:rPr>
+                <w:rFonts w:ascii="Times New Roman" w:hAnsi="Times New Roman" w:cs="Times New Roman"/>
+              </w:rPr>
+              <w:t>–</w:t>
             </w:r>
           </w:p>
         </w:tc>
@@ -2635,7 +2996,7 @@
               <w:rPr>
                 <w:rFonts w:ascii="Times New Roman" w:hAnsi="Times New Roman" w:cs="Times New Roman"/>
               </w:rPr>
-              <w:t>31 Oct-4 Nov</w:t>
+              <w:t>28 Nov- 3 Dec</w:t>
             </w:r>
           </w:p>
         </w:tc>
@@ -2654,13 +3015,20 @@
               <w:rPr>
                 <w:rFonts w:ascii="Times New Roman" w:hAnsi="Times New Roman" w:cs="Times New Roman"/>
               </w:rPr>
-              <w:t xml:space="preserve">Week 6 </w:t>
+              <w:t xml:space="preserve">Week </w:t>
+            </w:r>
+            <w:r>
+              <w:rPr>
+                <w:rFonts w:ascii="Times New Roman" w:hAnsi="Times New Roman" w:cs="Times New Roman"/>
+              </w:rPr>
+              <w:t>10</w:t>
             </w:r>
           </w:p>
         </w:tc>
         <w:tc>
           <w:tcPr>
             <w:tcW w:w="6044" w:type="dxa"/>
+            <w:shd w:val="clear" w:color="auto" w:fill="FFFFFF" w:themeFill="background1"/>
           </w:tcPr>
           <w:p>
             <w:pPr>
@@ -2672,28 +3040,42 @@
             <w:r>
               <w:rPr>
                 <w:rFonts w:ascii="Times New Roman" w:hAnsi="Times New Roman" w:cs="Times New Roman"/>
-                <w:color w:val="ED7D31" w:themeColor="accent2"/>
               </w:rPr>
               <w:t>-</w:t>
             </w:r>
             <w:r>
               <w:rPr>
                 <w:rFonts w:ascii="Times New Roman" w:hAnsi="Times New Roman" w:cs="Times New Roman"/>
-                <w:color w:val="ED7D31" w:themeColor="accent2"/>
-              </w:rPr>
-              <w:t xml:space="preserve"> research grey box level design </w:t>
-            </w:r>
-            <w:r>
-              <w:rPr>
-                <w:rFonts w:ascii="Times New Roman" w:hAnsi="Times New Roman" w:cs="Times New Roman"/>
-                <w:color w:val="ED7D31" w:themeColor="accent2"/>
-              </w:rPr>
-              <w:t>and program the ”death screen” which should enumerate a score based on slaying enemies, collecting objects, completing events(a variable will increment every time the player perform actions from above list)</w:t>
-            </w:r>
-            <w:r>
-              <w:rPr>
-                <w:rFonts w:ascii="Times New Roman" w:hAnsi="Times New Roman" w:cs="Times New Roman"/>
-                <w:color w:val="ED7D31" w:themeColor="accent2"/>
+              </w:rPr>
+              <w:t>second boss 3D modelled, animated and programmed, also if time allows,</w:t>
+            </w:r>
+            <w:r>
+              <w:rPr>
+                <w:rFonts w:ascii="Times New Roman" w:hAnsi="Times New Roman" w:cs="Times New Roman"/>
+              </w:rPr>
+              <w:t xml:space="preserve"> will start working on the </w:t>
+            </w:r>
+            <w:r>
+              <w:rPr>
+                <w:rFonts w:ascii="Times New Roman" w:hAnsi="Times New Roman" w:cs="Times New Roman"/>
+              </w:rPr>
+              <w:t xml:space="preserve">MC </w:t>
+            </w:r>
+            <w:r>
+              <w:rPr>
+                <w:rFonts w:ascii="Times New Roman" w:hAnsi="Times New Roman" w:cs="Times New Roman"/>
+              </w:rPr>
+              <w:t>passives</w:t>
+            </w:r>
+            <w:r>
+              <w:rPr>
+                <w:rFonts w:ascii="Times New Roman" w:hAnsi="Times New Roman" w:cs="Times New Roman"/>
+              </w:rPr>
+              <w:t xml:space="preserve"> </w:t>
+            </w:r>
+            <w:r>
+              <w:rPr>
+                <w:rFonts w:ascii="Times New Roman" w:hAnsi="Times New Roman" w:cs="Times New Roman"/>
               </w:rPr>
               <w:t>-</w:t>
             </w:r>
@@ -2715,7 +3097,7 @@
               <w:rPr>
                 <w:rFonts w:ascii="Times New Roman" w:hAnsi="Times New Roman" w:cs="Times New Roman"/>
               </w:rPr>
-              <w:t>7- 11 Nov</w:t>
+              <w:t>5-9 Dec</w:t>
             </w:r>
           </w:p>
         </w:tc>
@@ -2734,7 +3116,19 @@
               <w:rPr>
                 <w:rFonts w:ascii="Times New Roman" w:hAnsi="Times New Roman" w:cs="Times New Roman"/>
               </w:rPr>
-              <w:t>Week 7</w:t>
+              <w:t>Week 1</w:t>
+            </w:r>
+            <w:r>
+              <w:rPr>
+                <w:rFonts w:ascii="Times New Roman" w:hAnsi="Times New Roman" w:cs="Times New Roman"/>
+              </w:rPr>
+              <w:t>1</w:t>
+            </w:r>
+            <w:r>
+              <w:rPr>
+                <w:rFonts w:ascii="Times New Roman" w:hAnsi="Times New Roman" w:cs="Times New Roman"/>
+              </w:rPr>
+              <w:t xml:space="preserve"> </w:t>
             </w:r>
           </w:p>
         </w:tc>
@@ -2760,35 +3154,37 @@
               <w:rPr>
                 <w:rFonts w:ascii="Times New Roman" w:hAnsi="Times New Roman" w:cs="Times New Roman"/>
               </w:rPr>
-              <w:t>implementing first event from the list</w:t>
-            </w:r>
-            <w:r>
-              <w:rPr>
-                <w:rFonts w:ascii="Times New Roman" w:hAnsi="Times New Roman" w:cs="Times New Roman"/>
-              </w:rPr>
-              <w:t xml:space="preserve"> </w:t>
-            </w:r>
-            <w:r>
-              <w:rPr>
-                <w:rFonts w:ascii="Times New Roman" w:hAnsi="Times New Roman" w:cs="Times New Roman"/>
-              </w:rPr>
-              <w:t>–</w:t>
-            </w:r>
-          </w:p>
-          <w:p>
-            <w:pPr>
-              <w:jc w:val="center"/>
-              <w:rPr>
-                <w:rFonts w:ascii="Times New Roman" w:hAnsi="Times New Roman" w:cs="Times New Roman"/>
-                <w:b/>
-              </w:rPr>
-            </w:pPr>
-            <w:r>
-              <w:rPr>
-                <w:rFonts w:ascii="Times New Roman" w:hAnsi="Times New Roman" w:cs="Times New Roman"/>
-                <w:b/>
-              </w:rPr>
-              <w:t>r</w:t>
+              <w:t xml:space="preserve">finish passives(max 5 for </w:t>
+            </w:r>
+            <w:r>
+              <w:rPr>
+                <w:rFonts w:ascii="Times New Roman" w:hAnsi="Times New Roman" w:cs="Times New Roman"/>
+              </w:rPr>
+              <w:t>now</w:t>
+            </w:r>
+            <w:r>
+              <w:rPr>
+                <w:rFonts w:ascii="Times New Roman" w:hAnsi="Times New Roman" w:cs="Times New Roman"/>
+              </w:rPr>
+              <w:t xml:space="preserve">) and add badges(max 5 for </w:t>
+            </w:r>
+            <w:r>
+              <w:rPr>
+                <w:rFonts w:ascii="Times New Roman" w:hAnsi="Times New Roman" w:cs="Times New Roman"/>
+              </w:rPr>
+              <w:t>now</w:t>
+            </w:r>
+            <w:r>
+              <w:rPr>
+                <w:rFonts w:ascii="Times New Roman" w:hAnsi="Times New Roman" w:cs="Times New Roman"/>
+              </w:rPr>
+              <w:t>)</w:t>
+            </w:r>
+            <w:r>
+              <w:rPr>
+                <w:rFonts w:ascii="Times New Roman" w:hAnsi="Times New Roman" w:cs="Times New Roman"/>
+              </w:rPr>
+              <w:t>-</w:t>
             </w:r>
           </w:p>
         </w:tc>
@@ -2808,19 +3204,7 @@
               <w:rPr>
                 <w:rFonts w:ascii="Times New Roman" w:hAnsi="Times New Roman" w:cs="Times New Roman"/>
               </w:rPr>
-              <w:t xml:space="preserve">14 </w:t>
-            </w:r>
-            <w:r>
-              <w:rPr>
-                <w:rFonts w:ascii="Times New Roman" w:hAnsi="Times New Roman" w:cs="Times New Roman"/>
-              </w:rPr>
-              <w:t>–</w:t>
-            </w:r>
-            <w:r>
-              <w:rPr>
-                <w:rFonts w:ascii="Times New Roman" w:hAnsi="Times New Roman" w:cs="Times New Roman"/>
-              </w:rPr>
-              <w:t xml:space="preserve"> 18 Nov</w:t>
+              <w:t>12-16 Dec</w:t>
             </w:r>
           </w:p>
         </w:tc>
@@ -2839,13 +3223,7 @@
               <w:rPr>
                 <w:rFonts w:ascii="Times New Roman" w:hAnsi="Times New Roman" w:cs="Times New Roman"/>
               </w:rPr>
-              <w:t xml:space="preserve">Week </w:t>
-            </w:r>
-            <w:r>
-              <w:rPr>
-                <w:rFonts w:ascii="Times New Roman" w:hAnsi="Times New Roman" w:cs="Times New Roman"/>
-              </w:rPr>
-              <w:t>8</w:t>
+              <w:t>Week 12</w:t>
             </w:r>
           </w:p>
         </w:tc>
@@ -2859,11 +3237,13 @@
               <w:jc w:val="center"/>
               <w:rPr>
                 <w:rFonts w:ascii="Times New Roman" w:hAnsi="Times New Roman" w:cs="Times New Roman"/>
-              </w:rPr>
-            </w:pPr>
-            <w:r>
-              <w:rPr>
-                <w:rFonts w:ascii="Times New Roman" w:hAnsi="Times New Roman" w:cs="Times New Roman"/>
+                <w:b/>
+              </w:rPr>
+            </w:pPr>
+            <w:r>
+              <w:rPr>
+                <w:rFonts w:ascii="Times New Roman" w:hAnsi="Times New Roman" w:cs="Times New Roman"/>
+                <w:b/>
               </w:rPr>
               <w:t>-</w:t>
             </w:r>
@@ -2871,41 +3251,14 @@
               <w:rPr>
                 <w:rFonts w:ascii="Times New Roman" w:hAnsi="Times New Roman" w:cs="Times New Roman"/>
               </w:rPr>
-              <w:t>new enemy modelled, animated and programmed (code is already done but needs tweaking)</w:t>
-            </w:r>
-            <w:r>
-              <w:rPr>
-                <w:rFonts w:ascii="Times New Roman" w:hAnsi="Times New Roman" w:cs="Times New Roman"/>
-              </w:rPr>
-              <w:t>, model one NPC and animate</w:t>
-            </w:r>
-            <w:r>
-              <w:rPr>
-                <w:rFonts w:ascii="Times New Roman" w:hAnsi="Times New Roman" w:cs="Times New Roman"/>
-              </w:rPr>
-              <w:t xml:space="preserve"> and program</w:t>
-            </w:r>
-            <w:r>
-              <w:rPr>
-                <w:rFonts w:ascii="Times New Roman" w:hAnsi="Times New Roman" w:cs="Times New Roman"/>
+              <w:t>third event to be programmed and modelled</w:t>
+            </w:r>
+            <w:r>
+              <w:rPr>
+                <w:rFonts w:ascii="Times New Roman" w:hAnsi="Times New Roman" w:cs="Times New Roman"/>
+                <w:b/>
               </w:rPr>
               <w:t>-</w:t>
-            </w:r>
-          </w:p>
-          <w:p>
-            <w:pPr>
-              <w:jc w:val="center"/>
-              <w:rPr>
-                <w:rFonts w:ascii="Times New Roman" w:hAnsi="Times New Roman" w:cs="Times New Roman"/>
-                <w:b/>
-              </w:rPr>
-            </w:pPr>
-            <w:r>
-              <w:rPr>
-                <w:rFonts w:ascii="Times New Roman" w:hAnsi="Times New Roman" w:cs="Times New Roman"/>
-                <w:b/>
-              </w:rPr>
-              <w:t>Submission of Final Project Proposal: by noon, Friday 18 Nov 2016</w:t>
             </w:r>
           </w:p>
         </w:tc>
@@ -2925,7 +3278,7 @@
               <w:rPr>
                 <w:rFonts w:ascii="Times New Roman" w:hAnsi="Times New Roman" w:cs="Times New Roman"/>
               </w:rPr>
-              <w:t>21-25 Nov</w:t>
+              <w:t>19-23 Dec</w:t>
             </w:r>
           </w:p>
         </w:tc>
@@ -2944,13 +3297,7 @@
               <w:rPr>
                 <w:rFonts w:ascii="Times New Roman" w:hAnsi="Times New Roman" w:cs="Times New Roman"/>
               </w:rPr>
-              <w:t xml:space="preserve">Week </w:t>
-            </w:r>
-            <w:r>
-              <w:rPr>
-                <w:rFonts w:ascii="Times New Roman" w:hAnsi="Times New Roman" w:cs="Times New Roman"/>
-              </w:rPr>
-              <w:t>9</w:t>
+              <w:t>Holiday</w:t>
             </w:r>
           </w:p>
         </w:tc>
@@ -2958,369 +3305,6 @@
           <w:tcPr>
             <w:tcW w:w="6044" w:type="dxa"/>
             <w:shd w:val="clear" w:color="auto" w:fill="FFD966" w:themeFill="accent4" w:themeFillTint="99"/>
-          </w:tcPr>
-          <w:p>
-            <w:pPr>
-              <w:jc w:val="center"/>
-              <w:rPr>
-                <w:rFonts w:ascii="Times New Roman" w:hAnsi="Times New Roman" w:cs="Times New Roman"/>
-              </w:rPr>
-            </w:pPr>
-            <w:r>
-              <w:rPr>
-                <w:rFonts w:ascii="Times New Roman" w:hAnsi="Times New Roman" w:cs="Times New Roman"/>
-              </w:rPr>
-              <w:t>-</w:t>
-            </w:r>
-            <w:r>
-              <w:rPr>
-                <w:rFonts w:ascii="Times New Roman" w:hAnsi="Times New Roman" w:cs="Times New Roman"/>
-              </w:rPr>
-              <w:t xml:space="preserve">second event to be </w:t>
-            </w:r>
-            <w:r>
-              <w:rPr>
-                <w:rFonts w:ascii="Times New Roman" w:hAnsi="Times New Roman" w:cs="Times New Roman"/>
-              </w:rPr>
-              <w:t>programmed and modelled</w:t>
-            </w:r>
-            <w:r>
-              <w:rPr>
-                <w:rFonts w:ascii="Times New Roman" w:hAnsi="Times New Roman" w:cs="Times New Roman"/>
-              </w:rPr>
-              <w:t xml:space="preserve"> </w:t>
-            </w:r>
-            <w:r>
-              <w:rPr>
-                <w:rFonts w:ascii="Times New Roman" w:hAnsi="Times New Roman" w:cs="Times New Roman"/>
-              </w:rPr>
-              <w:t>–</w:t>
-            </w:r>
-          </w:p>
-        </w:tc>
-      </w:tr>
-      <w:tr>
-        <w:tc>
-          <w:tcPr>
-            <w:tcW w:w="1838" w:type="dxa"/>
-          </w:tcPr>
-          <w:p>
-            <w:pPr>
-              <w:rPr>
-                <w:rFonts w:ascii="Times New Roman" w:hAnsi="Times New Roman" w:cs="Times New Roman"/>
-              </w:rPr>
-            </w:pPr>
-            <w:r>
-              <w:rPr>
-                <w:rFonts w:ascii="Times New Roman" w:hAnsi="Times New Roman" w:cs="Times New Roman"/>
-              </w:rPr>
-              <w:t>28 Nov- 3 Dec</w:t>
-            </w:r>
-          </w:p>
-        </w:tc>
-        <w:tc>
-          <w:tcPr>
-            <w:tcW w:w="1134" w:type="dxa"/>
-          </w:tcPr>
-          <w:p>
-            <w:pPr>
-              <w:jc w:val="center"/>
-              <w:rPr>
-                <w:rFonts w:ascii="Times New Roman" w:hAnsi="Times New Roman" w:cs="Times New Roman"/>
-              </w:rPr>
-            </w:pPr>
-            <w:r>
-              <w:rPr>
-                <w:rFonts w:ascii="Times New Roman" w:hAnsi="Times New Roman" w:cs="Times New Roman"/>
-              </w:rPr>
-              <w:t xml:space="preserve">Week </w:t>
-            </w:r>
-            <w:r>
-              <w:rPr>
-                <w:rFonts w:ascii="Times New Roman" w:hAnsi="Times New Roman" w:cs="Times New Roman"/>
-              </w:rPr>
-              <w:t>10</w:t>
-            </w:r>
-          </w:p>
-        </w:tc>
-        <w:tc>
-          <w:tcPr>
-            <w:tcW w:w="6044" w:type="dxa"/>
-            <w:shd w:val="clear" w:color="auto" w:fill="FFFFFF" w:themeFill="background1"/>
-          </w:tcPr>
-          <w:p>
-            <w:pPr>
-              <w:jc w:val="center"/>
-              <w:rPr>
-                <w:rFonts w:ascii="Times New Roman" w:hAnsi="Times New Roman" w:cs="Times New Roman"/>
-              </w:rPr>
-            </w:pPr>
-            <w:r>
-              <w:rPr>
-                <w:rFonts w:ascii="Times New Roman" w:hAnsi="Times New Roman" w:cs="Times New Roman"/>
-              </w:rPr>
-              <w:t>-</w:t>
-            </w:r>
-            <w:r>
-              <w:rPr>
-                <w:rFonts w:ascii="Times New Roman" w:hAnsi="Times New Roman" w:cs="Times New Roman"/>
-              </w:rPr>
-              <w:t>second boss 3D modelled, animated and programmed, also if time allows,</w:t>
-            </w:r>
-            <w:r>
-              <w:rPr>
-                <w:rFonts w:ascii="Times New Roman" w:hAnsi="Times New Roman" w:cs="Times New Roman"/>
-              </w:rPr>
-              <w:t xml:space="preserve"> will start working on the </w:t>
-            </w:r>
-            <w:r>
-              <w:rPr>
-                <w:rFonts w:ascii="Times New Roman" w:hAnsi="Times New Roman" w:cs="Times New Roman"/>
-              </w:rPr>
-              <w:t xml:space="preserve">MC </w:t>
-            </w:r>
-            <w:r>
-              <w:rPr>
-                <w:rFonts w:ascii="Times New Roman" w:hAnsi="Times New Roman" w:cs="Times New Roman"/>
-              </w:rPr>
-              <w:t>passives</w:t>
-            </w:r>
-            <w:r>
-              <w:rPr>
-                <w:rFonts w:ascii="Times New Roman" w:hAnsi="Times New Roman" w:cs="Times New Roman"/>
-              </w:rPr>
-              <w:t xml:space="preserve"> </w:t>
-            </w:r>
-            <w:r>
-              <w:rPr>
-                <w:rFonts w:ascii="Times New Roman" w:hAnsi="Times New Roman" w:cs="Times New Roman"/>
-              </w:rPr>
-              <w:t>-</w:t>
-            </w:r>
-          </w:p>
-        </w:tc>
-      </w:tr>
-      <w:tr>
-        <w:tc>
-          <w:tcPr>
-            <w:tcW w:w="1838" w:type="dxa"/>
-          </w:tcPr>
-          <w:p>
-            <w:pPr>
-              <w:rPr>
-                <w:rFonts w:ascii="Times New Roman" w:hAnsi="Times New Roman" w:cs="Times New Roman"/>
-              </w:rPr>
-            </w:pPr>
-            <w:r>
-              <w:rPr>
-                <w:rFonts w:ascii="Times New Roman" w:hAnsi="Times New Roman" w:cs="Times New Roman"/>
-              </w:rPr>
-              <w:t>5-9 Dec</w:t>
-            </w:r>
-          </w:p>
-        </w:tc>
-        <w:tc>
-          <w:tcPr>
-            <w:tcW w:w="1134" w:type="dxa"/>
-          </w:tcPr>
-          <w:p>
-            <w:pPr>
-              <w:jc w:val="center"/>
-              <w:rPr>
-                <w:rFonts w:ascii="Times New Roman" w:hAnsi="Times New Roman" w:cs="Times New Roman"/>
-              </w:rPr>
-            </w:pPr>
-            <w:r>
-              <w:rPr>
-                <w:rFonts w:ascii="Times New Roman" w:hAnsi="Times New Roman" w:cs="Times New Roman"/>
-              </w:rPr>
-              <w:t>Week 1</w:t>
-            </w:r>
-            <w:r>
-              <w:rPr>
-                <w:rFonts w:ascii="Times New Roman" w:hAnsi="Times New Roman" w:cs="Times New Roman"/>
-              </w:rPr>
-              <w:t>1</w:t>
-            </w:r>
-            <w:r>
-              <w:rPr>
-                <w:rFonts w:ascii="Times New Roman" w:hAnsi="Times New Roman" w:cs="Times New Roman"/>
-              </w:rPr>
-              <w:t xml:space="preserve"> </w:t>
-            </w:r>
-          </w:p>
-        </w:tc>
-        <w:tc>
-          <w:tcPr>
-            <w:tcW w:w="6044" w:type="dxa"/>
-            <w:shd w:val="clear" w:color="auto" w:fill="FFD966" w:themeFill="accent4" w:themeFillTint="99"/>
-          </w:tcPr>
-          <w:p>
-            <w:pPr>
-              <w:jc w:val="center"/>
-              <w:rPr>
-                <w:rFonts w:ascii="Times New Roman" w:hAnsi="Times New Roman" w:cs="Times New Roman"/>
-              </w:rPr>
-            </w:pPr>
-            <w:r>
-              <w:rPr>
-                <w:rFonts w:ascii="Times New Roman" w:hAnsi="Times New Roman" w:cs="Times New Roman"/>
-              </w:rPr>
-              <w:t>-</w:t>
-            </w:r>
-            <w:r>
-              <w:rPr>
-                <w:rFonts w:ascii="Times New Roman" w:hAnsi="Times New Roman" w:cs="Times New Roman"/>
-              </w:rPr>
-              <w:t xml:space="preserve">finish passives(max 5 for </w:t>
-            </w:r>
-            <w:r>
-              <w:rPr>
-                <w:rFonts w:ascii="Times New Roman" w:hAnsi="Times New Roman" w:cs="Times New Roman"/>
-              </w:rPr>
-              <w:t>now</w:t>
-            </w:r>
-            <w:r>
-              <w:rPr>
-                <w:rFonts w:ascii="Times New Roman" w:hAnsi="Times New Roman" w:cs="Times New Roman"/>
-              </w:rPr>
-              <w:t xml:space="preserve">) and add badges(max 5 for </w:t>
-            </w:r>
-            <w:r>
-              <w:rPr>
-                <w:rFonts w:ascii="Times New Roman" w:hAnsi="Times New Roman" w:cs="Times New Roman"/>
-              </w:rPr>
-              <w:t>now</w:t>
-            </w:r>
-            <w:r>
-              <w:rPr>
-                <w:rFonts w:ascii="Times New Roman" w:hAnsi="Times New Roman" w:cs="Times New Roman"/>
-              </w:rPr>
-              <w:t>)</w:t>
-            </w:r>
-            <w:r>
-              <w:rPr>
-                <w:rFonts w:ascii="Times New Roman" w:hAnsi="Times New Roman" w:cs="Times New Roman"/>
-              </w:rPr>
-              <w:t>-</w:t>
-            </w:r>
-          </w:p>
-        </w:tc>
-      </w:tr>
-      <w:tr>
-        <w:tc>
-          <w:tcPr>
-            <w:tcW w:w="1838" w:type="dxa"/>
-          </w:tcPr>
-          <w:p>
-            <w:pPr>
-              <w:rPr>
-                <w:rFonts w:ascii="Times New Roman" w:hAnsi="Times New Roman" w:cs="Times New Roman"/>
-              </w:rPr>
-            </w:pPr>
-            <w:r>
-              <w:rPr>
-                <w:rFonts w:ascii="Times New Roman" w:hAnsi="Times New Roman" w:cs="Times New Roman"/>
-              </w:rPr>
-              <w:t>12-16 Dec</w:t>
-            </w:r>
-          </w:p>
-        </w:tc>
-        <w:tc>
-          <w:tcPr>
-            <w:tcW w:w="1134" w:type="dxa"/>
-          </w:tcPr>
-          <w:p>
-            <w:pPr>
-              <w:jc w:val="center"/>
-              <w:rPr>
-                <w:rFonts w:ascii="Times New Roman" w:hAnsi="Times New Roman" w:cs="Times New Roman"/>
-              </w:rPr>
-            </w:pPr>
-            <w:r>
-              <w:rPr>
-                <w:rFonts w:ascii="Times New Roman" w:hAnsi="Times New Roman" w:cs="Times New Roman"/>
-              </w:rPr>
-              <w:t>Week 12</w:t>
-            </w:r>
-          </w:p>
-        </w:tc>
-        <w:tc>
-          <w:tcPr>
-            <w:tcW w:w="6044" w:type="dxa"/>
-          </w:tcPr>
-          <w:p>
-            <w:pPr>
-              <w:jc w:val="center"/>
-              <w:rPr>
-                <w:rFonts w:ascii="Times New Roman" w:hAnsi="Times New Roman" w:cs="Times New Roman"/>
-                <w:b/>
-              </w:rPr>
-            </w:pPr>
-            <w:r>
-              <w:rPr>
-                <w:rFonts w:ascii="Times New Roman" w:hAnsi="Times New Roman" w:cs="Times New Roman"/>
-                <w:b/>
-              </w:rPr>
-              <w:t>-</w:t>
-            </w:r>
-            <w:r>
-              <w:rPr>
-                <w:rFonts w:ascii="Times New Roman" w:hAnsi="Times New Roman" w:cs="Times New Roman"/>
-              </w:rPr>
-              <w:t>third event to be programmed and modelled</w:t>
-            </w:r>
-            <w:r>
-              <w:rPr>
-                <w:rFonts w:ascii="Times New Roman" w:hAnsi="Times New Roman" w:cs="Times New Roman"/>
-                <w:b/>
-              </w:rPr>
-              <w:t>-</w:t>
-            </w:r>
-          </w:p>
-        </w:tc>
-      </w:tr>
-      <w:tr>
-        <w:tc>
-          <w:tcPr>
-            <w:tcW w:w="1838" w:type="dxa"/>
-          </w:tcPr>
-          <w:p>
-            <w:pPr>
-              <w:rPr>
-                <w:rFonts w:ascii="Times New Roman" w:hAnsi="Times New Roman" w:cs="Times New Roman"/>
-              </w:rPr>
-            </w:pPr>
-            <w:r>
-              <w:rPr>
-                <w:rFonts w:ascii="Times New Roman" w:hAnsi="Times New Roman" w:cs="Times New Roman"/>
-              </w:rPr>
-              <w:t>19-23 Dec</w:t>
-            </w:r>
-          </w:p>
-        </w:tc>
-        <w:tc>
-          <w:tcPr>
-            <w:tcW w:w="1134" w:type="dxa"/>
-          </w:tcPr>
-          <w:p>
-            <w:pPr>
-              <w:jc w:val="center"/>
-              <w:rPr>
-                <w:rFonts w:ascii="Times New Roman" w:hAnsi="Times New Roman" w:cs="Times New Roman"/>
-              </w:rPr>
-            </w:pPr>
-            <w:r>
-              <w:rPr>
-                <w:rFonts w:ascii="Times New Roman" w:hAnsi="Times New Roman" w:cs="Times New Roman"/>
-              </w:rPr>
-              <w:t>Holiday</w:t>
-            </w:r>
-          </w:p>
-        </w:tc>
-        <w:tc>
-          <w:tcPr>
-            <w:tcW w:w="6044" w:type="dxa"/>
           </w:tcPr>
           <w:p>
             <w:pPr>
@@ -8555,7 +8539,7 @@
 </file>
 
 <file path=customXml/itemProps1.xml><?xml version="1.0" encoding="utf-8"?>
-<ds:datastoreItem xmlns:ds="http://schemas.openxmlformats.org/officeDocument/2006/customXml" ds:itemID="{9A4E3CEE-94F2-4913-8369-6BF0AC2F995F}">
+<ds:datastoreItem xmlns:ds="http://schemas.openxmlformats.org/officeDocument/2006/customXml" ds:itemID="{6E920DAD-E545-494F-8159-D299B998F249}">
   <ds:schemaRefs>
     <ds:schemaRef ds:uri="http://schemas.openxmlformats.org/officeDocument/2006/bibliography"/>
   </ds:schemaRefs>

</xml_diff>